<commit_message>
Adiciona documentação inicial do 3 semestre e remove README (movido para outro repositório)
</commit_message>
<xml_diff>
--- a/Documentos/Documentacao_de_Sprints_SaneaSP.docx
+++ b/Documentos/Documentacao_de_Sprints_SaneaSP.docx
@@ -6,33 +6,43 @@
       <w:pPr>
         <w:pStyle w:val="Ttulo"/>
         <w:rPr>
+          <w:rFonts w:ascii="Times New Roman" w:hAnsi="Times New Roman" w:cs="Times New Roman"/>
           <w:lang w:val="pt-BR"/>
         </w:rPr>
       </w:pPr>
       <w:r>
         <w:rPr>
+          <w:rFonts w:ascii="Times New Roman" w:hAnsi="Times New Roman" w:cs="Times New Roman"/>
           <w:lang w:val="pt-BR"/>
         </w:rPr>
-        <w:t xml:space="preserve">Documentação de Sprints – Projeto </w:t>
-      </w:r>
-      <w:proofErr w:type="spellStart"/>
-      <w:r>
-        <w:rPr>
+        <w:t>Documentação de Sprints – Projeto</w:t>
+      </w:r>
+      <w:r>
+        <w:rPr>
+          <w:rFonts w:ascii="Times New Roman" w:hAnsi="Times New Roman" w:cs="Times New Roman"/>
           <w:lang w:val="pt-BR"/>
         </w:rPr>
+        <w:t xml:space="preserve"> </w:t>
+      </w:r>
+      <w:r>
+        <w:rPr>
+          <w:rFonts w:ascii="Times New Roman" w:hAnsi="Times New Roman" w:cs="Times New Roman"/>
+          <w:lang w:val="pt-BR"/>
+        </w:rPr>
         <w:t>SaneaSP</w:t>
       </w:r>
-      <w:proofErr w:type="spellEnd"/>
     </w:p>
     <w:p>
       <w:pPr>
         <w:pStyle w:val="Ttulo1"/>
         <w:rPr>
+          <w:rFonts w:ascii="Times New Roman" w:hAnsi="Times New Roman" w:cs="Times New Roman"/>
           <w:lang w:val="pt-BR"/>
         </w:rPr>
       </w:pPr>
       <w:r>
         <w:rPr>
+          <w:rFonts w:ascii="Times New Roman" w:hAnsi="Times New Roman" w:cs="Times New Roman"/>
           <w:lang w:val="pt-BR"/>
         </w:rPr>
         <w:t>1ª Sprint (17/03 – 01/04)</w:t>
@@ -41,81 +51,157 @@
     <w:p>
       <w:pPr>
         <w:rPr>
+          <w:rFonts w:ascii="Times New Roman" w:hAnsi="Times New Roman" w:cs="Times New Roman"/>
           <w:lang w:val="pt-BR"/>
         </w:rPr>
       </w:pPr>
       <w:r>
         <w:rPr>
+          <w:rFonts w:ascii="Times New Roman" w:hAnsi="Times New Roman" w:cs="Times New Roman"/>
           <w:lang w:val="pt-BR"/>
         </w:rPr>
-        <w:t xml:space="preserve">Objetivo: Preparar a base do sistema para o desenvolvimento do </w:t>
-      </w:r>
-      <w:proofErr w:type="spellStart"/>
-      <w:r>
-        <w:rPr>
-          <w:lang w:val="pt-BR"/>
-        </w:rPr>
-        <w:t>backend</w:t>
-      </w:r>
-      <w:proofErr w:type="spellEnd"/>
-      <w:r>
-        <w:rPr>
-          <w:lang w:val="pt-BR"/>
-        </w:rPr>
-        <w:t>.</w:t>
+        <w:t xml:space="preserve">Objetivo: </w:t>
       </w:r>
     </w:p>
     <w:p>
       <w:pPr>
-        <w:pStyle w:val="Commarcadores"/>
-      </w:pPr>
+        <w:pStyle w:val="PargrafodaLista"/>
+        <w:numPr>
+          <w:ilvl w:val="0"/>
+          <w:numId w:val="12"/>
+        </w:numPr>
+        <w:rPr>
+          <w:rFonts w:ascii="Times New Roman" w:hAnsi="Times New Roman" w:cs="Times New Roman"/>
+          <w:lang w:val="pt-BR"/>
+        </w:rPr>
+      </w:pPr>
+      <w:r>
+        <w:rPr>
+          <w:rFonts w:ascii="Times New Roman" w:hAnsi="Times New Roman" w:cs="Times New Roman"/>
+          <w:lang w:val="pt-BR"/>
+        </w:rPr>
+        <w:t xml:space="preserve">Preparar a </w:t>
+      </w:r>
+      <w:r>
+        <w:rPr>
+          <w:rFonts w:ascii="Times New Roman" w:hAnsi="Times New Roman" w:cs="Times New Roman"/>
+          <w:lang w:val="pt-BR"/>
+        </w:rPr>
+        <w:t>interface</w:t>
+      </w:r>
+      <w:r>
+        <w:rPr>
+          <w:rFonts w:ascii="Times New Roman" w:hAnsi="Times New Roman" w:cs="Times New Roman"/>
+          <w:lang w:val="pt-BR"/>
+        </w:rPr>
+        <w:t xml:space="preserve"> do sistema para </w:t>
+      </w:r>
+      <w:r>
+        <w:rPr>
+          <w:rFonts w:ascii="Times New Roman" w:hAnsi="Times New Roman" w:cs="Times New Roman"/>
+          <w:lang w:val="pt-BR"/>
+        </w:rPr>
+        <w:t xml:space="preserve">futura integração com </w:t>
+      </w:r>
       <w:proofErr w:type="spellStart"/>
       <w:r>
-        <w:t>Atividades</w:t>
+        <w:rPr>
+          <w:rFonts w:ascii="Times New Roman" w:hAnsi="Times New Roman" w:cs="Times New Roman"/>
+          <w:lang w:val="pt-BR"/>
+        </w:rPr>
+        <w:t>backend</w:t>
       </w:r>
       <w:proofErr w:type="spellEnd"/>
       <w:r>
-        <w:t xml:space="preserve"> </w:t>
-      </w:r>
-      <w:proofErr w:type="spellStart"/>
-      <w:r>
-        <w:t>Realizadas</w:t>
-      </w:r>
-      <w:proofErr w:type="spellEnd"/>
-      <w:r>
-        <w:t>:</w:t>
+        <w:rPr>
+          <w:rFonts w:ascii="Times New Roman" w:hAnsi="Times New Roman" w:cs="Times New Roman"/>
+          <w:lang w:val="pt-BR"/>
+        </w:rPr>
+        <w:t>.</w:t>
       </w:r>
     </w:p>
     <w:p>
       <w:pPr>
-        <w:pStyle w:val="Commarcadores2"/>
-        <w:rPr>
-          <w:lang w:val="pt-BR"/>
-        </w:rPr>
-      </w:pPr>
-      <w:r>
-        <w:rPr>
-          <w:lang w:val="pt-BR"/>
-        </w:rPr>
-        <w:t>Atualizações nas telas já existentes.</w:t>
+        <w:pStyle w:val="Commarcadores"/>
+        <w:numPr>
+          <w:ilvl w:val="0"/>
+          <w:numId w:val="0"/>
+        </w:numPr>
+        <w:ind w:left="360" w:hanging="360"/>
+        <w:rPr>
+          <w:rFonts w:ascii="Times New Roman" w:hAnsi="Times New Roman" w:cs="Times New Roman"/>
+        </w:rPr>
+      </w:pPr>
+      <w:proofErr w:type="spellStart"/>
+      <w:r>
+        <w:rPr>
+          <w:rFonts w:ascii="Times New Roman" w:hAnsi="Times New Roman" w:cs="Times New Roman"/>
+        </w:rPr>
+        <w:t>Atividades</w:t>
+      </w:r>
+      <w:proofErr w:type="spellEnd"/>
+      <w:r>
+        <w:rPr>
+          <w:rFonts w:ascii="Times New Roman" w:hAnsi="Times New Roman" w:cs="Times New Roman"/>
+        </w:rPr>
+        <w:t xml:space="preserve"> </w:t>
+      </w:r>
+      <w:proofErr w:type="spellStart"/>
+      <w:r>
+        <w:rPr>
+          <w:rFonts w:ascii="Times New Roman" w:hAnsi="Times New Roman" w:cs="Times New Roman"/>
+        </w:rPr>
+        <w:t>r</w:t>
+      </w:r>
+      <w:r>
+        <w:rPr>
+          <w:rFonts w:ascii="Times New Roman" w:hAnsi="Times New Roman" w:cs="Times New Roman"/>
+        </w:rPr>
+        <w:t>ealizadas</w:t>
+      </w:r>
+      <w:proofErr w:type="spellEnd"/>
+      <w:r>
+        <w:rPr>
+          <w:rFonts w:ascii="Times New Roman" w:hAnsi="Times New Roman" w:cs="Times New Roman"/>
+        </w:rPr>
+        <w:t>:</w:t>
       </w:r>
     </w:p>
     <w:p>
       <w:pPr>
         <w:pStyle w:val="Commarcadores2"/>
         <w:rPr>
+          <w:rFonts w:ascii="Times New Roman" w:hAnsi="Times New Roman" w:cs="Times New Roman"/>
           <w:lang w:val="pt-BR"/>
         </w:rPr>
       </w:pPr>
       <w:r>
         <w:rPr>
+          <w:rFonts w:ascii="Times New Roman" w:hAnsi="Times New Roman" w:cs="Times New Roman"/>
           <w:lang w:val="pt-BR"/>
         </w:rPr>
+        <w:t>Atualizações nas telas já existentes.</w:t>
+      </w:r>
+    </w:p>
+    <w:p>
+      <w:pPr>
+        <w:pStyle w:val="Commarcadores2"/>
+        <w:rPr>
+          <w:rFonts w:ascii="Times New Roman" w:hAnsi="Times New Roman" w:cs="Times New Roman"/>
+          <w:lang w:val="pt-BR"/>
+        </w:rPr>
+      </w:pPr>
+      <w:r>
+        <w:rPr>
+          <w:rFonts w:ascii="Times New Roman" w:hAnsi="Times New Roman" w:cs="Times New Roman"/>
+          <w:lang w:val="pt-BR"/>
+        </w:rPr>
         <w:t xml:space="preserve">Estruturação inicial para a criação do </w:t>
       </w:r>
       <w:proofErr w:type="spellStart"/>
       <w:r>
         <w:rPr>
+          <w:rFonts w:ascii="Times New Roman" w:hAnsi="Times New Roman" w:cs="Times New Roman"/>
           <w:lang w:val="pt-BR"/>
         </w:rPr>
         <w:t>backend</w:t>
@@ -123,6 +209,7 @@
       <w:proofErr w:type="spellEnd"/>
       <w:r>
         <w:rPr>
+          <w:rFonts w:ascii="Times New Roman" w:hAnsi="Times New Roman" w:cs="Times New Roman"/>
           <w:lang w:val="pt-BR"/>
         </w:rPr>
         <w:t xml:space="preserve"> e futura integração com o </w:t>
@@ -130,6 +217,7 @@
       <w:proofErr w:type="spellStart"/>
       <w:r>
         <w:rPr>
+          <w:rFonts w:ascii="Times New Roman" w:hAnsi="Times New Roman" w:cs="Times New Roman"/>
           <w:lang w:val="pt-BR"/>
         </w:rPr>
         <w:t>frontend</w:t>
@@ -137,6 +225,7 @@
       <w:proofErr w:type="spellEnd"/>
       <w:r>
         <w:rPr>
+          <w:rFonts w:ascii="Times New Roman" w:hAnsi="Times New Roman" w:cs="Times New Roman"/>
           <w:lang w:val="pt-BR"/>
         </w:rPr>
         <w:t>.</w:t>
@@ -150,98 +239,99 @@
           <w:numId w:val="0"/>
         </w:numPr>
         <w:rPr>
+          <w:rFonts w:ascii="Times New Roman" w:hAnsi="Times New Roman" w:cs="Times New Roman"/>
           <w:lang w:val="pt-BR"/>
         </w:rPr>
       </w:pPr>
       <w:r>
         <w:rPr>
+          <w:rFonts w:ascii="Times New Roman" w:hAnsi="Times New Roman" w:cs="Times New Roman"/>
           <w:lang w:val="pt-BR"/>
         </w:rPr>
-        <w:t>Requisitos: RF002,</w:t>
-      </w:r>
-      <w:r>
-        <w:rPr>
-          <w:lang w:val="pt-BR"/>
-        </w:rPr>
-        <w:t xml:space="preserve"> RF004,</w:t>
-      </w:r>
-      <w:r>
-        <w:rPr>
-          <w:lang w:val="pt-BR"/>
-        </w:rPr>
-        <w:t xml:space="preserve"> </w:t>
-      </w:r>
-      <w:r>
-        <w:rPr>
-          <w:lang w:val="pt-BR"/>
-        </w:rPr>
-        <w:t>RNF003</w:t>
+        <w:t xml:space="preserve">Requisitos: </w:t>
       </w:r>
     </w:p>
     <w:p>
       <w:pPr>
-        <w:pStyle w:val="Ttulo1"/>
-        <w:rPr>
+        <w:pStyle w:val="Commarcadores2"/>
+        <w:rPr>
+          <w:rFonts w:ascii="Times New Roman" w:hAnsi="Times New Roman" w:cs="Times New Roman"/>
           <w:lang w:val="pt-BR"/>
         </w:rPr>
       </w:pPr>
       <w:r>
         <w:rPr>
+          <w:rFonts w:ascii="Times New Roman" w:hAnsi="Times New Roman" w:cs="Times New Roman"/>
           <w:lang w:val="pt-BR"/>
         </w:rPr>
-        <w:t>2ª Sprint (01/04 – 16/04)</w:t>
+        <w:t>RF002 (Gerenciamento e cadastro de reclamações)</w:t>
       </w:r>
     </w:p>
     <w:p>
       <w:pPr>
-        <w:rPr>
+        <w:pStyle w:val="Commarcadores2"/>
+        <w:rPr>
+          <w:rFonts w:ascii="Times New Roman" w:hAnsi="Times New Roman" w:cs="Times New Roman"/>
           <w:lang w:val="pt-BR"/>
         </w:rPr>
       </w:pPr>
       <w:r>
         <w:rPr>
+          <w:rFonts w:ascii="Times New Roman" w:hAnsi="Times New Roman" w:cs="Times New Roman"/>
           <w:lang w:val="pt-BR"/>
         </w:rPr>
-        <w:t>Objetivo: Expandir a interface do sistema com novas funcionalidades.</w:t>
+        <w:t>RF004 (Gerenciamento e cadastro de doenças)</w:t>
       </w:r>
     </w:p>
     <w:p>
       <w:pPr>
-        <w:pStyle w:val="Commarcadores"/>
-      </w:pPr>
-      <w:proofErr w:type="spellStart"/>
-      <w:r>
-        <w:t>Atividades</w:t>
-      </w:r>
-      <w:proofErr w:type="spellEnd"/>
-      <w:r>
-        <w:t xml:space="preserve"> </w:t>
-      </w:r>
-      <w:proofErr w:type="spellStart"/>
-      <w:r>
-        <w:t>Realizadas</w:t>
-      </w:r>
-      <w:proofErr w:type="spellEnd"/>
-      <w:r>
-        <w:t>:</w:t>
+        <w:pStyle w:val="Commarcadores2"/>
+        <w:rPr>
+          <w:rFonts w:ascii="Times New Roman" w:hAnsi="Times New Roman" w:cs="Times New Roman"/>
+          <w:lang w:val="pt-BR"/>
+        </w:rPr>
+      </w:pPr>
+      <w:r>
+        <w:rPr>
+          <w:rFonts w:ascii="Times New Roman" w:hAnsi="Times New Roman" w:cs="Times New Roman"/>
+          <w:lang w:val="pt-BR"/>
+        </w:rPr>
+        <w:t>RNF003 (Responsividade)</w:t>
       </w:r>
     </w:p>
     <w:p>
       <w:pPr>
-        <w:pStyle w:val="Commarcadores2"/>
-        <w:rPr>
+        <w:pStyle w:val="Ttulo1"/>
+        <w:rPr>
+          <w:rFonts w:ascii="Times New Roman" w:hAnsi="Times New Roman" w:cs="Times New Roman"/>
           <w:lang w:val="pt-BR"/>
         </w:rPr>
       </w:pPr>
       <w:r>
         <w:rPr>
+          <w:rFonts w:ascii="Times New Roman" w:hAnsi="Times New Roman" w:cs="Times New Roman"/>
           <w:lang w:val="pt-BR"/>
         </w:rPr>
-        <w:t>Desenvolvimento de novas telas correspondentes às operações restantes do CRUD.</w:t>
+        <w:t>2ª Sprint (01/04 – 16/04)</w:t>
       </w:r>
     </w:p>
     <w:p>
       <w:pPr>
+        <w:rPr>
+          <w:rFonts w:ascii="Times New Roman" w:hAnsi="Times New Roman" w:cs="Times New Roman"/>
+          <w:lang w:val="pt-BR"/>
+        </w:rPr>
+      </w:pPr>
+      <w:r>
+        <w:rPr>
+          <w:rFonts w:ascii="Times New Roman" w:hAnsi="Times New Roman" w:cs="Times New Roman"/>
+          <w:lang w:val="pt-BR"/>
+        </w:rPr>
+        <w:t xml:space="preserve">Objetivo: </w:t>
+      </w:r>
+    </w:p>
+    <w:p>
+      <w:pPr>
         <w:pStyle w:val="Commarcadores2"/>
         <w:rPr>
           <w:lang w:val="pt-BR"/>
@@ -249,6 +339,117 @@
       </w:pPr>
       <w:r>
         <w:rPr>
+          <w:lang w:val="pt-BR"/>
+        </w:rPr>
+        <w:t>Expandir a interface do sistema com novas funcionalidades</w:t>
+      </w:r>
+      <w:r>
+        <w:rPr>
+          <w:lang w:val="pt-BR"/>
+        </w:rPr>
+        <w:t xml:space="preserve"> descobertas </w:t>
+      </w:r>
+      <w:r>
+        <w:rPr>
+          <w:lang w:val="pt-BR"/>
+        </w:rPr>
+        <w:t>durante</w:t>
+      </w:r>
+      <w:r>
+        <w:rPr>
+          <w:lang w:val="pt-BR"/>
+        </w:rPr>
+        <w:t xml:space="preserve"> a definição do </w:t>
+      </w:r>
+      <w:proofErr w:type="spellStart"/>
+      <w:r>
+        <w:rPr>
+          <w:lang w:val="pt-BR"/>
+        </w:rPr>
+        <w:t>backend</w:t>
+      </w:r>
+      <w:proofErr w:type="spellEnd"/>
+      <w:r>
+        <w:rPr>
+          <w:lang w:val="pt-BR"/>
+        </w:rPr>
+        <w:t>.</w:t>
+      </w:r>
+    </w:p>
+    <w:p>
+      <w:pPr>
+        <w:pStyle w:val="Commarcadores"/>
+        <w:numPr>
+          <w:ilvl w:val="0"/>
+          <w:numId w:val="0"/>
+        </w:numPr>
+        <w:ind w:left="360" w:hanging="360"/>
+        <w:rPr>
+          <w:rFonts w:ascii="Times New Roman" w:hAnsi="Times New Roman" w:cs="Times New Roman"/>
+        </w:rPr>
+      </w:pPr>
+      <w:proofErr w:type="spellStart"/>
+      <w:r>
+        <w:rPr>
+          <w:rFonts w:ascii="Times New Roman" w:hAnsi="Times New Roman" w:cs="Times New Roman"/>
+        </w:rPr>
+        <w:t>Atividades</w:t>
+      </w:r>
+      <w:proofErr w:type="spellEnd"/>
+      <w:r>
+        <w:rPr>
+          <w:rFonts w:ascii="Times New Roman" w:hAnsi="Times New Roman" w:cs="Times New Roman"/>
+        </w:rPr>
+        <w:t xml:space="preserve"> </w:t>
+      </w:r>
+      <w:proofErr w:type="spellStart"/>
+      <w:r>
+        <w:rPr>
+          <w:rFonts w:ascii="Times New Roman" w:hAnsi="Times New Roman" w:cs="Times New Roman"/>
+        </w:rPr>
+        <w:t>r</w:t>
+      </w:r>
+      <w:r>
+        <w:rPr>
+          <w:rFonts w:ascii="Times New Roman" w:hAnsi="Times New Roman" w:cs="Times New Roman"/>
+        </w:rPr>
+        <w:t>ealizadas</w:t>
+      </w:r>
+      <w:proofErr w:type="spellEnd"/>
+      <w:r>
+        <w:rPr>
+          <w:rFonts w:ascii="Times New Roman" w:hAnsi="Times New Roman" w:cs="Times New Roman"/>
+        </w:rPr>
+        <w:t>:</w:t>
+      </w:r>
+    </w:p>
+    <w:p>
+      <w:pPr>
+        <w:pStyle w:val="Commarcadores2"/>
+        <w:rPr>
+          <w:rFonts w:ascii="Times New Roman" w:hAnsi="Times New Roman" w:cs="Times New Roman"/>
+          <w:lang w:val="pt-BR"/>
+        </w:rPr>
+      </w:pPr>
+      <w:r>
+        <w:rPr>
+          <w:rFonts w:ascii="Times New Roman" w:hAnsi="Times New Roman" w:cs="Times New Roman"/>
+          <w:lang w:val="pt-BR"/>
+        </w:rPr>
+        <w:t>Desenvolvimento de novas telas correspondentes às operações restantes do CRUD.</w:t>
+      </w:r>
+    </w:p>
+    <w:p>
+      <w:pPr>
+        <w:pStyle w:val="Commarcadores2"/>
+        <w:rPr>
+          <w:rFonts w:ascii="Times New Roman" w:hAnsi="Times New Roman" w:cs="Times New Roman"/>
+          <w:lang w:val="pt-BR"/>
+        </w:rPr>
+      </w:pPr>
+      <w:r>
+        <w:rPr>
+          <w:rFonts w:ascii="Times New Roman" w:hAnsi="Times New Roman" w:cs="Times New Roman"/>
           <w:lang w:val="pt-BR"/>
         </w:rPr>
         <w:t>Incluir acessibilidade nas interfaces.</w:t>
@@ -262,120 +463,122 @@
           <w:numId w:val="0"/>
         </w:numPr>
         <w:rPr>
+          <w:rFonts w:ascii="Times New Roman" w:hAnsi="Times New Roman" w:cs="Times New Roman"/>
           <w:lang w:val="pt-BR"/>
         </w:rPr>
       </w:pPr>
       <w:r>
         <w:rPr>
+          <w:rFonts w:ascii="Times New Roman" w:hAnsi="Times New Roman" w:cs="Times New Roman"/>
           <w:lang w:val="pt-BR"/>
         </w:rPr>
-        <w:t>Requisitos: RF002, RF005, RNF003, RNF006</w:t>
+        <w:t>Requisitos</w:t>
+      </w:r>
+      <w:r>
+        <w:rPr>
+          <w:rFonts w:ascii="Times New Roman" w:hAnsi="Times New Roman" w:cs="Times New Roman"/>
+          <w:lang w:val="pt-BR"/>
+        </w:rPr>
+        <w:t>:</w:t>
       </w:r>
     </w:p>
     <w:p>
       <w:pPr>
-        <w:pStyle w:val="Ttulo1"/>
-        <w:rPr>
+        <w:pStyle w:val="Commarcadores2"/>
+        <w:rPr>
+          <w:rFonts w:ascii="Times New Roman" w:hAnsi="Times New Roman" w:cs="Times New Roman"/>
           <w:lang w:val="pt-BR"/>
         </w:rPr>
       </w:pPr>
       <w:r>
         <w:rPr>
+          <w:rFonts w:ascii="Times New Roman" w:hAnsi="Times New Roman" w:cs="Times New Roman"/>
           <w:lang w:val="pt-BR"/>
         </w:rPr>
-        <w:t>3ª Sprint (17/04 – 28/04)</w:t>
+        <w:t>RF002 (Gerenciamento e cadastro de reclamações)</w:t>
       </w:r>
     </w:p>
     <w:p>
       <w:pPr>
-        <w:rPr>
+        <w:pStyle w:val="Commarcadores2"/>
+        <w:rPr>
+          <w:rFonts w:ascii="Times New Roman" w:hAnsi="Times New Roman" w:cs="Times New Roman"/>
           <w:lang w:val="pt-BR"/>
         </w:rPr>
       </w:pPr>
       <w:r>
         <w:rPr>
+          <w:rFonts w:ascii="Times New Roman" w:hAnsi="Times New Roman" w:cs="Times New Roman"/>
           <w:lang w:val="pt-BR"/>
         </w:rPr>
-        <w:t xml:space="preserve">Objetivo: Iniciar o desenvolvimento do </w:t>
-      </w:r>
-      <w:proofErr w:type="spellStart"/>
-      <w:r>
-        <w:rPr>
-          <w:lang w:val="pt-BR"/>
-        </w:rPr>
-        <w:t>backend</w:t>
-      </w:r>
-      <w:proofErr w:type="spellEnd"/>
-      <w:r>
-        <w:rPr>
-          <w:lang w:val="pt-BR"/>
-        </w:rPr>
-        <w:t xml:space="preserve"> e do banco de dados.</w:t>
+        <w:t>RF005 (Gerenciamento e cadastro de notícias)</w:t>
       </w:r>
     </w:p>
     <w:p>
       <w:pPr>
-        <w:pStyle w:val="Commarcadores"/>
-      </w:pPr>
-      <w:proofErr w:type="spellStart"/>
-      <w:r>
-        <w:t>Atividades</w:t>
-      </w:r>
-      <w:proofErr w:type="spellEnd"/>
-      <w:r>
-        <w:t xml:space="preserve"> </w:t>
-      </w:r>
-      <w:proofErr w:type="spellStart"/>
-      <w:r>
-        <w:t>Realizadas</w:t>
-      </w:r>
-      <w:proofErr w:type="spellEnd"/>
-      <w:r>
-        <w:t>:</w:t>
+        <w:pStyle w:val="Commarcadores2"/>
+        <w:rPr>
+          <w:rFonts w:ascii="Times New Roman" w:hAnsi="Times New Roman" w:cs="Times New Roman"/>
+          <w:lang w:val="pt-BR"/>
+        </w:rPr>
+      </w:pPr>
+      <w:r>
+        <w:rPr>
+          <w:rFonts w:ascii="Times New Roman" w:hAnsi="Times New Roman" w:cs="Times New Roman"/>
+          <w:lang w:val="pt-BR"/>
+        </w:rPr>
+        <w:t>RNF003 (Responsividade)</w:t>
       </w:r>
     </w:p>
     <w:p>
       <w:pPr>
         <w:pStyle w:val="Commarcadores2"/>
         <w:rPr>
+          <w:rFonts w:ascii="Times New Roman" w:hAnsi="Times New Roman" w:cs="Times New Roman"/>
           <w:lang w:val="pt-BR"/>
         </w:rPr>
       </w:pPr>
       <w:r>
         <w:rPr>
+          <w:rFonts w:ascii="Times New Roman" w:hAnsi="Times New Roman" w:cs="Times New Roman"/>
           <w:lang w:val="pt-BR"/>
         </w:rPr>
-        <w:t>Início da implementação da API do projeto (rotas</w:t>
-      </w:r>
-      <w:r>
-        <w:rPr>
-          <w:lang w:val="pt-BR"/>
-        </w:rPr>
-        <w:t xml:space="preserve"> e</w:t>
-      </w:r>
-      <w:r>
-        <w:rPr>
-          <w:lang w:val="pt-BR"/>
-        </w:rPr>
-        <w:t xml:space="preserve"> </w:t>
-      </w:r>
-      <w:proofErr w:type="spellStart"/>
-      <w:r>
-        <w:rPr>
-          <w:lang w:val="pt-BR"/>
-        </w:rPr>
-        <w:t>controllers</w:t>
-      </w:r>
-      <w:proofErr w:type="spellEnd"/>
-      <w:r>
-        <w:rPr>
-          <w:lang w:val="pt-BR"/>
-        </w:rPr>
-        <w:t>).</w:t>
+        <w:t>RNF006 (Acessibilidade)</w:t>
       </w:r>
     </w:p>
     <w:p>
       <w:pPr>
+        <w:pStyle w:val="Ttulo1"/>
+        <w:rPr>
+          <w:rFonts w:ascii="Times New Roman" w:hAnsi="Times New Roman" w:cs="Times New Roman"/>
+          <w:lang w:val="pt-BR"/>
+        </w:rPr>
+      </w:pPr>
+      <w:r>
+        <w:rPr>
+          <w:rFonts w:ascii="Times New Roman" w:hAnsi="Times New Roman" w:cs="Times New Roman"/>
+          <w:lang w:val="pt-BR"/>
+        </w:rPr>
+        <w:t>3ª Sprint (17/04 – 28/04)</w:t>
+      </w:r>
+    </w:p>
+    <w:p>
+      <w:pPr>
+        <w:rPr>
+          <w:rFonts w:ascii="Times New Roman" w:hAnsi="Times New Roman" w:cs="Times New Roman"/>
+          <w:lang w:val="pt-BR"/>
+        </w:rPr>
+      </w:pPr>
+      <w:r>
+        <w:rPr>
+          <w:rFonts w:ascii="Times New Roman" w:hAnsi="Times New Roman" w:cs="Times New Roman"/>
+          <w:lang w:val="pt-BR"/>
+        </w:rPr>
+        <w:t>Objetivo:</w:t>
+      </w:r>
+    </w:p>
+    <w:p>
+      <w:pPr>
         <w:pStyle w:val="Commarcadores2"/>
         <w:rPr>
           <w:lang w:val="pt-BR"/>
@@ -385,16 +588,204 @@
         <w:rPr>
           <w:lang w:val="pt-BR"/>
         </w:rPr>
+        <w:t xml:space="preserve">Iniciar o desenvolvimento </w:t>
+      </w:r>
+      <w:r>
+        <w:rPr>
+          <w:lang w:val="pt-BR"/>
+        </w:rPr>
+        <w:t xml:space="preserve">das </w:t>
+      </w:r>
+      <w:proofErr w:type="spellStart"/>
+      <w:r>
+        <w:rPr>
+          <w:lang w:val="pt-BR"/>
+        </w:rPr>
+        <w:t>API’s</w:t>
+      </w:r>
+      <w:proofErr w:type="spellEnd"/>
+      <w:r>
+        <w:rPr>
+          <w:lang w:val="pt-BR"/>
+        </w:rPr>
+        <w:t xml:space="preserve"> do </w:t>
+      </w:r>
+      <w:proofErr w:type="spellStart"/>
+      <w:r>
+        <w:rPr>
+          <w:lang w:val="pt-BR"/>
+        </w:rPr>
+        <w:t>backend</w:t>
+      </w:r>
+      <w:proofErr w:type="spellEnd"/>
+      <w:r>
+        <w:rPr>
+          <w:lang w:val="pt-BR"/>
+        </w:rPr>
+        <w:t xml:space="preserve"> do projeto</w:t>
+      </w:r>
+    </w:p>
+    <w:p>
+      <w:pPr>
+        <w:pStyle w:val="Commarcadores2"/>
+        <w:rPr>
+          <w:lang w:val="pt-BR"/>
+        </w:rPr>
+      </w:pPr>
+      <w:r>
+        <w:rPr>
+          <w:lang w:val="pt-BR"/>
+        </w:rPr>
+        <w:t>Iniciar e</w:t>
+      </w:r>
+      <w:r>
+        <w:rPr>
+          <w:lang w:val="pt-BR"/>
+        </w:rPr>
+        <w:t xml:space="preserve">struturação do banco de dados utilizando </w:t>
+      </w:r>
+      <w:proofErr w:type="spellStart"/>
+      <w:r>
+        <w:rPr>
+          <w:lang w:val="pt-BR"/>
+        </w:rPr>
+        <w:t>Sequelize</w:t>
+      </w:r>
+      <w:proofErr w:type="spellEnd"/>
+      <w:r>
+        <w:rPr>
+          <w:lang w:val="pt-BR"/>
+        </w:rPr>
+        <w:t xml:space="preserve"> em </w:t>
+      </w:r>
+      <w:proofErr w:type="spellStart"/>
+      <w:r>
+        <w:rPr>
+          <w:lang w:val="pt-BR"/>
+        </w:rPr>
+        <w:t>SQlite</w:t>
+      </w:r>
+      <w:proofErr w:type="spellEnd"/>
+    </w:p>
+    <w:p>
+      <w:pPr>
+        <w:pStyle w:val="Commarcadores"/>
+        <w:numPr>
+          <w:ilvl w:val="0"/>
+          <w:numId w:val="0"/>
+        </w:numPr>
+        <w:ind w:left="360" w:hanging="360"/>
+        <w:rPr>
+          <w:rFonts w:ascii="Times New Roman" w:hAnsi="Times New Roman" w:cs="Times New Roman"/>
+        </w:rPr>
+      </w:pPr>
+      <w:proofErr w:type="spellStart"/>
+      <w:r>
+        <w:rPr>
+          <w:rFonts w:ascii="Times New Roman" w:hAnsi="Times New Roman" w:cs="Times New Roman"/>
+        </w:rPr>
+        <w:t>Atividades</w:t>
+      </w:r>
+      <w:proofErr w:type="spellEnd"/>
+      <w:r>
+        <w:rPr>
+          <w:rFonts w:ascii="Times New Roman" w:hAnsi="Times New Roman" w:cs="Times New Roman"/>
+        </w:rPr>
+        <w:t xml:space="preserve"> </w:t>
+      </w:r>
+      <w:proofErr w:type="spellStart"/>
+      <w:r>
+        <w:rPr>
+          <w:rFonts w:ascii="Times New Roman" w:hAnsi="Times New Roman" w:cs="Times New Roman"/>
+        </w:rPr>
+        <w:t>r</w:t>
+      </w:r>
+      <w:r>
+        <w:rPr>
+          <w:rFonts w:ascii="Times New Roman" w:hAnsi="Times New Roman" w:cs="Times New Roman"/>
+        </w:rPr>
+        <w:t>ealizadas</w:t>
+      </w:r>
+      <w:proofErr w:type="spellEnd"/>
+      <w:r>
+        <w:rPr>
+          <w:rFonts w:ascii="Times New Roman" w:hAnsi="Times New Roman" w:cs="Times New Roman"/>
+        </w:rPr>
+        <w:t>:</w:t>
+      </w:r>
+    </w:p>
+    <w:p>
+      <w:pPr>
+        <w:pStyle w:val="Commarcadores2"/>
+        <w:rPr>
+          <w:rFonts w:ascii="Times New Roman" w:hAnsi="Times New Roman" w:cs="Times New Roman"/>
+          <w:lang w:val="pt-BR"/>
+        </w:rPr>
+      </w:pPr>
+      <w:r>
+        <w:rPr>
+          <w:rFonts w:ascii="Times New Roman" w:hAnsi="Times New Roman" w:cs="Times New Roman"/>
+          <w:lang w:val="pt-BR"/>
+        </w:rPr>
+        <w:lastRenderedPageBreak/>
+        <w:t>Início da implementação da API do projeto (rotas</w:t>
+      </w:r>
+      <w:r>
+        <w:rPr>
+          <w:rFonts w:ascii="Times New Roman" w:hAnsi="Times New Roman" w:cs="Times New Roman"/>
+          <w:lang w:val="pt-BR"/>
+        </w:rPr>
+        <w:t xml:space="preserve"> e</w:t>
+      </w:r>
+      <w:r>
+        <w:rPr>
+          <w:rFonts w:ascii="Times New Roman" w:hAnsi="Times New Roman" w:cs="Times New Roman"/>
+          <w:lang w:val="pt-BR"/>
+        </w:rPr>
+        <w:t xml:space="preserve"> </w:t>
+      </w:r>
+      <w:proofErr w:type="spellStart"/>
+      <w:r>
+        <w:rPr>
+          <w:rFonts w:ascii="Times New Roman" w:hAnsi="Times New Roman" w:cs="Times New Roman"/>
+          <w:lang w:val="pt-BR"/>
+        </w:rPr>
+        <w:t>controllers</w:t>
+      </w:r>
+      <w:proofErr w:type="spellEnd"/>
+      <w:r>
+        <w:rPr>
+          <w:rFonts w:ascii="Times New Roman" w:hAnsi="Times New Roman" w:cs="Times New Roman"/>
+          <w:lang w:val="pt-BR"/>
+        </w:rPr>
+        <w:t>).</w:t>
+      </w:r>
+    </w:p>
+    <w:p>
+      <w:pPr>
+        <w:pStyle w:val="Commarcadores2"/>
+        <w:rPr>
+          <w:rFonts w:ascii="Times New Roman" w:hAnsi="Times New Roman" w:cs="Times New Roman"/>
+          <w:lang w:val="pt-BR"/>
+        </w:rPr>
+      </w:pPr>
+      <w:r>
+        <w:rPr>
+          <w:rFonts w:ascii="Times New Roman" w:hAnsi="Times New Roman" w:cs="Times New Roman"/>
+          <w:lang w:val="pt-BR"/>
+        </w:rPr>
         <w:t>Desen</w:t>
       </w:r>
       <w:r>
         <w:rPr>
+          <w:rFonts w:ascii="Times New Roman" w:hAnsi="Times New Roman" w:cs="Times New Roman"/>
           <w:lang w:val="pt-BR"/>
         </w:rPr>
         <w:t>v</w:t>
       </w:r>
       <w:r>
         <w:rPr>
+          <w:rFonts w:ascii="Times New Roman" w:hAnsi="Times New Roman" w:cs="Times New Roman"/>
           <w:lang w:val="pt-BR"/>
         </w:rPr>
         <w:t xml:space="preserve">olvimento parcial do banco de dados com </w:t>
@@ -402,6 +793,7 @@
       <w:proofErr w:type="spellStart"/>
       <w:r>
         <w:rPr>
+          <w:rFonts w:ascii="Times New Roman" w:hAnsi="Times New Roman" w:cs="Times New Roman"/>
           <w:lang w:val="pt-BR"/>
         </w:rPr>
         <w:t>Sequelize</w:t>
@@ -409,9 +801,42 @@
       <w:proofErr w:type="spellEnd"/>
       <w:r>
         <w:rPr>
+          <w:rFonts w:ascii="Times New Roman" w:hAnsi="Times New Roman" w:cs="Times New Roman"/>
           <w:lang w:val="pt-BR"/>
         </w:rPr>
         <w:t>.</w:t>
+      </w:r>
+    </w:p>
+    <w:p>
+      <w:pPr>
+        <w:pStyle w:val="Commarcadores2"/>
+        <w:rPr>
+          <w:rFonts w:ascii="Times New Roman" w:hAnsi="Times New Roman" w:cs="Times New Roman"/>
+          <w:lang w:val="pt-BR"/>
+        </w:rPr>
+      </w:pPr>
+      <w:r>
+        <w:rPr>
+          <w:rFonts w:ascii="Times New Roman" w:hAnsi="Times New Roman" w:cs="Times New Roman"/>
+          <w:lang w:val="pt-BR"/>
+        </w:rPr>
+        <w:t xml:space="preserve">Criar as </w:t>
+      </w:r>
+      <w:proofErr w:type="spellStart"/>
+      <w:r>
+        <w:rPr>
+          <w:rFonts w:ascii="Times New Roman" w:hAnsi="Times New Roman" w:cs="Times New Roman"/>
+          <w:lang w:val="pt-BR"/>
+        </w:rPr>
+        <w:t>migrations</w:t>
+      </w:r>
+      <w:proofErr w:type="spellEnd"/>
+      <w:r>
+        <w:rPr>
+          <w:rFonts w:ascii="Times New Roman" w:hAnsi="Times New Roman" w:cs="Times New Roman"/>
+          <w:lang w:val="pt-BR"/>
+        </w:rPr>
+        <w:t xml:space="preserve"> do projeto</w:t>
       </w:r>
     </w:p>
     <w:p>
@@ -429,131 +854,122 @@
         <w:rPr>
           <w:lang w:val="pt-BR"/>
         </w:rPr>
-        <w:t>Requisitos: RF00</w:t>
-      </w:r>
-      <w:r>
-        <w:rPr>
-          <w:lang w:val="pt-BR"/>
-        </w:rPr>
-        <w:t>1</w:t>
-      </w:r>
-      <w:r>
-        <w:rPr>
-          <w:lang w:val="pt-BR"/>
-        </w:rPr>
-        <w:t>, RF00</w:t>
-      </w:r>
-      <w:r>
-        <w:rPr>
-          <w:lang w:val="pt-BR"/>
-        </w:rPr>
-        <w:t>2</w:t>
-      </w:r>
-      <w:r>
-        <w:rPr>
-          <w:lang w:val="pt-BR"/>
-        </w:rPr>
-        <w:t xml:space="preserve">, </w:t>
-      </w:r>
-      <w:r>
-        <w:rPr>
-          <w:lang w:val="pt-BR"/>
-        </w:rPr>
-        <w:t>RNF008</w:t>
+        <w:t>Requisitos:</w:t>
       </w:r>
     </w:p>
     <w:p>
       <w:pPr>
-        <w:pStyle w:val="Ttulo1"/>
-        <w:rPr>
+        <w:pStyle w:val="Commarcadores2"/>
+        <w:rPr>
+          <w:rFonts w:ascii="Times New Roman" w:hAnsi="Times New Roman" w:cs="Times New Roman"/>
           <w:lang w:val="pt-BR"/>
         </w:rPr>
       </w:pPr>
       <w:r>
         <w:rPr>
+          <w:rFonts w:ascii="Times New Roman" w:hAnsi="Times New Roman" w:cs="Times New Roman"/>
           <w:lang w:val="pt-BR"/>
         </w:rPr>
-        <w:t>4ª Sprint (28/04 – 12/05)</w:t>
+        <w:t>RF001 (Login e autenticação)</w:t>
       </w:r>
     </w:p>
     <w:p>
       <w:pPr>
-        <w:rPr>
+        <w:pStyle w:val="Commarcadores2"/>
+        <w:rPr>
+          <w:rFonts w:ascii="Times New Roman" w:hAnsi="Times New Roman" w:cs="Times New Roman"/>
           <w:lang w:val="pt-BR"/>
         </w:rPr>
       </w:pPr>
       <w:r>
         <w:rPr>
+          <w:rFonts w:ascii="Times New Roman" w:hAnsi="Times New Roman" w:cs="Times New Roman"/>
           <w:lang w:val="pt-BR"/>
         </w:rPr>
-        <w:t>Objetivo: Finalizar o banco de dados e integrar com a API.</w:t>
+        <w:t>RF002 (Gerenciamento e cadastro de reclamações)</w:t>
       </w:r>
     </w:p>
     <w:p>
       <w:pPr>
-        <w:pStyle w:val="Commarcadores"/>
-      </w:pPr>
-      <w:proofErr w:type="spellStart"/>
-      <w:r>
-        <w:t>Atividades</w:t>
-      </w:r>
-      <w:proofErr w:type="spellEnd"/>
-      <w:r>
-        <w:t xml:space="preserve"> </w:t>
-      </w:r>
-      <w:proofErr w:type="spellStart"/>
-      <w:r>
-        <w:t>Realizadas</w:t>
-      </w:r>
-      <w:proofErr w:type="spellEnd"/>
-      <w:r>
-        <w:t>:</w:t>
+        <w:pStyle w:val="Commarcadores2"/>
+        <w:rPr>
+          <w:rFonts w:ascii="Times New Roman" w:hAnsi="Times New Roman" w:cs="Times New Roman"/>
+          <w:lang w:val="pt-BR"/>
+        </w:rPr>
+      </w:pPr>
+      <w:r>
+        <w:rPr>
+          <w:rFonts w:ascii="Times New Roman" w:hAnsi="Times New Roman" w:cs="Times New Roman"/>
+          <w:lang w:val="pt-BR"/>
+        </w:rPr>
+        <w:t>RNF002 (Banco de dados)</w:t>
       </w:r>
     </w:p>
     <w:p>
       <w:pPr>
         <w:pStyle w:val="Commarcadores2"/>
         <w:rPr>
+          <w:rFonts w:ascii="Times New Roman" w:hAnsi="Times New Roman" w:cs="Times New Roman"/>
           <w:lang w:val="pt-BR"/>
         </w:rPr>
       </w:pPr>
       <w:r>
         <w:rPr>
+          <w:rFonts w:ascii="Times New Roman" w:hAnsi="Times New Roman" w:cs="Times New Roman"/>
           <w:lang w:val="pt-BR"/>
         </w:rPr>
-        <w:t xml:space="preserve">Finalização do banco de dados utilizando </w:t>
+        <w:t>RNF008 (</w:t>
       </w:r>
       <w:proofErr w:type="spellStart"/>
       <w:r>
         <w:rPr>
+          <w:rFonts w:ascii="Times New Roman" w:hAnsi="Times New Roman" w:cs="Times New Roman"/>
           <w:lang w:val="pt-BR"/>
         </w:rPr>
-        <w:t>Sequelize</w:t>
+        <w:t>Backend</w:t>
       </w:r>
       <w:proofErr w:type="spellEnd"/>
       <w:r>
         <w:rPr>
+          <w:rFonts w:ascii="Times New Roman" w:hAnsi="Times New Roman" w:cs="Times New Roman"/>
           <w:lang w:val="pt-BR"/>
         </w:rPr>
-        <w:t>.</w:t>
+        <w:t xml:space="preserve"> e API)</w:t>
       </w:r>
     </w:p>
     <w:p>
       <w:pPr>
-        <w:pStyle w:val="Commarcadores2"/>
-        <w:rPr>
+        <w:pStyle w:val="Ttulo1"/>
+        <w:rPr>
+          <w:rFonts w:ascii="Times New Roman" w:hAnsi="Times New Roman" w:cs="Times New Roman"/>
           <w:lang w:val="pt-BR"/>
         </w:rPr>
       </w:pPr>
       <w:r>
         <w:rPr>
+          <w:rFonts w:ascii="Times New Roman" w:hAnsi="Times New Roman" w:cs="Times New Roman"/>
           <w:lang w:val="pt-BR"/>
         </w:rPr>
-        <w:t>Integração do banco com a API desenvolvida anteriormente.</w:t>
+        <w:t>4ª Sprint (28/04 – 12/05)</w:t>
       </w:r>
     </w:p>
     <w:p>
       <w:pPr>
+        <w:rPr>
+          <w:rFonts w:ascii="Times New Roman" w:hAnsi="Times New Roman" w:cs="Times New Roman"/>
+          <w:lang w:val="pt-BR"/>
+        </w:rPr>
+      </w:pPr>
+      <w:r>
+        <w:rPr>
+          <w:rFonts w:ascii="Times New Roman" w:hAnsi="Times New Roman" w:cs="Times New Roman"/>
+          <w:lang w:val="pt-BR"/>
+        </w:rPr>
+        <w:t>Objetivo:</w:t>
+      </w:r>
+    </w:p>
+    <w:p>
+      <w:pPr>
         <w:pStyle w:val="Commarcadores2"/>
         <w:rPr>
           <w:lang w:val="pt-BR"/>
@@ -563,16 +979,209 @@
         <w:rPr>
           <w:lang w:val="pt-BR"/>
         </w:rPr>
+        <w:t xml:space="preserve">Finalizar </w:t>
+      </w:r>
+      <w:r>
+        <w:rPr>
+          <w:lang w:val="pt-BR"/>
+        </w:rPr>
+        <w:t xml:space="preserve">a estruturação do banco de dados com </w:t>
+      </w:r>
+      <w:proofErr w:type="spellStart"/>
+      <w:r>
+        <w:rPr>
+          <w:lang w:val="pt-BR"/>
+        </w:rPr>
+        <w:t>SQlite</w:t>
+      </w:r>
+      <w:proofErr w:type="spellEnd"/>
+      <w:r>
+        <w:rPr>
+          <w:lang w:val="pt-BR"/>
+        </w:rPr>
+        <w:t xml:space="preserve"> </w:t>
+      </w:r>
+    </w:p>
+    <w:p>
+      <w:pPr>
+        <w:pStyle w:val="Commarcadores2"/>
+        <w:rPr>
+          <w:lang w:val="pt-BR"/>
+        </w:rPr>
+      </w:pPr>
+      <w:r>
+        <w:rPr>
+          <w:lang w:val="pt-BR"/>
+        </w:rPr>
+        <w:t>I</w:t>
+      </w:r>
+      <w:r>
+        <w:rPr>
+          <w:lang w:val="pt-BR"/>
+        </w:rPr>
+        <w:t xml:space="preserve">niciar integração </w:t>
+      </w:r>
+      <w:r>
+        <w:rPr>
+          <w:lang w:val="pt-BR"/>
+        </w:rPr>
+        <w:t>da</w:t>
+      </w:r>
+      <w:r>
+        <w:rPr>
+          <w:lang w:val="pt-BR"/>
+        </w:rPr>
+        <w:t xml:space="preserve"> API</w:t>
+      </w:r>
+      <w:r>
+        <w:rPr>
+          <w:lang w:val="pt-BR"/>
+        </w:rPr>
+        <w:t xml:space="preserve"> com os models </w:t>
+      </w:r>
+    </w:p>
+    <w:p>
+      <w:pPr>
+        <w:pStyle w:val="Commarcadores"/>
+        <w:numPr>
+          <w:ilvl w:val="0"/>
+          <w:numId w:val="0"/>
+        </w:numPr>
+        <w:ind w:left="360" w:hanging="360"/>
+        <w:rPr>
+          <w:rFonts w:ascii="Times New Roman" w:hAnsi="Times New Roman" w:cs="Times New Roman"/>
+        </w:rPr>
+      </w:pPr>
+      <w:proofErr w:type="spellStart"/>
+      <w:r>
+        <w:rPr>
+          <w:rFonts w:ascii="Times New Roman" w:hAnsi="Times New Roman" w:cs="Times New Roman"/>
+        </w:rPr>
+        <w:t>Atividades</w:t>
+      </w:r>
+      <w:proofErr w:type="spellEnd"/>
+      <w:r>
+        <w:rPr>
+          <w:rFonts w:ascii="Times New Roman" w:hAnsi="Times New Roman" w:cs="Times New Roman"/>
+        </w:rPr>
+        <w:t xml:space="preserve"> </w:t>
+      </w:r>
+      <w:proofErr w:type="spellStart"/>
+      <w:r>
+        <w:rPr>
+          <w:rFonts w:ascii="Times New Roman" w:hAnsi="Times New Roman" w:cs="Times New Roman"/>
+        </w:rPr>
+        <w:t>r</w:t>
+      </w:r>
+      <w:r>
+        <w:rPr>
+          <w:rFonts w:ascii="Times New Roman" w:hAnsi="Times New Roman" w:cs="Times New Roman"/>
+        </w:rPr>
+        <w:t>ealizadas</w:t>
+      </w:r>
+      <w:proofErr w:type="spellEnd"/>
+      <w:r>
+        <w:rPr>
+          <w:rFonts w:ascii="Times New Roman" w:hAnsi="Times New Roman" w:cs="Times New Roman"/>
+        </w:rPr>
+        <w:t>:</w:t>
+      </w:r>
+    </w:p>
+    <w:p>
+      <w:pPr>
+        <w:pStyle w:val="Commarcadores2"/>
+        <w:rPr>
+          <w:rFonts w:ascii="Times New Roman" w:hAnsi="Times New Roman" w:cs="Times New Roman"/>
+          <w:lang w:val="pt-BR"/>
+        </w:rPr>
+      </w:pPr>
+      <w:r>
+        <w:rPr>
+          <w:rFonts w:ascii="Times New Roman" w:hAnsi="Times New Roman" w:cs="Times New Roman"/>
+          <w:lang w:val="pt-BR"/>
+        </w:rPr>
+        <w:t xml:space="preserve">Finalização do banco de dados utilizando </w:t>
+      </w:r>
+      <w:proofErr w:type="spellStart"/>
+      <w:r>
+        <w:rPr>
+          <w:rFonts w:ascii="Times New Roman" w:hAnsi="Times New Roman" w:cs="Times New Roman"/>
+          <w:lang w:val="pt-BR"/>
+        </w:rPr>
+        <w:t>Sequelize</w:t>
+      </w:r>
+      <w:proofErr w:type="spellEnd"/>
+      <w:r>
+        <w:rPr>
+          <w:rFonts w:ascii="Times New Roman" w:hAnsi="Times New Roman" w:cs="Times New Roman"/>
+          <w:lang w:val="pt-BR"/>
+        </w:rPr>
+        <w:t>.</w:t>
+      </w:r>
+    </w:p>
+    <w:p>
+      <w:pPr>
+        <w:pStyle w:val="Commarcadores2"/>
+        <w:rPr>
+          <w:rFonts w:ascii="Times New Roman" w:hAnsi="Times New Roman" w:cs="Times New Roman"/>
+          <w:lang w:val="pt-BR"/>
+        </w:rPr>
+      </w:pPr>
+      <w:r>
+        <w:rPr>
+          <w:rFonts w:ascii="Times New Roman" w:hAnsi="Times New Roman" w:cs="Times New Roman"/>
+          <w:lang w:val="pt-BR"/>
+        </w:rPr>
+        <w:t>Integração do banco com a API desenvolvida anteriormente.</w:t>
+      </w:r>
+    </w:p>
+    <w:p>
+      <w:pPr>
+        <w:pStyle w:val="Commarcadores2"/>
+        <w:rPr>
+          <w:rFonts w:ascii="Times New Roman" w:hAnsi="Times New Roman" w:cs="Times New Roman"/>
+          <w:lang w:val="pt-BR"/>
+        </w:rPr>
+      </w:pPr>
+      <w:r>
+        <w:rPr>
+          <w:rFonts w:ascii="Times New Roman" w:hAnsi="Times New Roman" w:cs="Times New Roman"/>
+          <w:lang w:val="pt-BR"/>
+        </w:rPr>
         <w:t xml:space="preserve">Início da integração com o </w:t>
       </w:r>
       <w:proofErr w:type="spellStart"/>
       <w:r>
         <w:rPr>
+          <w:rFonts w:ascii="Times New Roman" w:hAnsi="Times New Roman" w:cs="Times New Roman"/>
           <w:lang w:val="pt-BR"/>
         </w:rPr>
         <w:t>FrontEnd</w:t>
       </w:r>
       <w:proofErr w:type="spellEnd"/>
+      <w:r>
+        <w:rPr>
+          <w:rFonts w:ascii="Times New Roman" w:hAnsi="Times New Roman" w:cs="Times New Roman"/>
+          <w:lang w:val="pt-BR"/>
+        </w:rPr>
+        <w:t xml:space="preserve"> </w:t>
+      </w:r>
+    </w:p>
+    <w:p>
+      <w:pPr>
+        <w:pStyle w:val="Commarcadores2"/>
+        <w:rPr>
+          <w:rFonts w:ascii="Times New Roman" w:hAnsi="Times New Roman" w:cs="Times New Roman"/>
+          <w:lang w:val="pt-BR"/>
+        </w:rPr>
+      </w:pPr>
+      <w:r>
+        <w:rPr>
+          <w:rFonts w:ascii="Times New Roman" w:hAnsi="Times New Roman" w:cs="Times New Roman"/>
+          <w:lang w:val="pt-BR"/>
+        </w:rPr>
+        <w:t>Criar as models do ORM para manipulação do banco de dados.</w:t>
+      </w:r>
     </w:p>
     <w:p>
       <w:pPr>
@@ -582,45 +1191,124 @@
           <w:numId w:val="0"/>
         </w:numPr>
         <w:rPr>
+          <w:rFonts w:ascii="Times New Roman" w:hAnsi="Times New Roman" w:cs="Times New Roman"/>
           <w:lang w:val="pt-BR"/>
         </w:rPr>
       </w:pPr>
       <w:r>
         <w:rPr>
+          <w:rFonts w:ascii="Times New Roman" w:hAnsi="Times New Roman" w:cs="Times New Roman"/>
           <w:lang w:val="pt-BR"/>
         </w:rPr>
-        <w:t xml:space="preserve">Requisitos: </w:t>
-      </w:r>
-      <w:r>
-        <w:rPr>
+        <w:t>Requisitos:</w:t>
+      </w:r>
+    </w:p>
+    <w:p>
+      <w:pPr>
+        <w:pStyle w:val="Commarcadores2"/>
+        <w:rPr>
+          <w:rFonts w:ascii="Times New Roman" w:hAnsi="Times New Roman" w:cs="Times New Roman"/>
           <w:lang w:val="pt-BR"/>
         </w:rPr>
-        <w:t xml:space="preserve">RF001, RF002, </w:t>
-      </w:r>
-      <w:r>
-        <w:rPr>
+      </w:pPr>
+      <w:r>
+        <w:rPr>
+          <w:rFonts w:ascii="Times New Roman" w:hAnsi="Times New Roman" w:cs="Times New Roman"/>
           <w:lang w:val="pt-BR"/>
         </w:rPr>
-        <w:t xml:space="preserve">RNF002, </w:t>
-      </w:r>
-      <w:r>
+        <w:t>RF001 (Login e autenticação)</w:t>
+      </w:r>
+    </w:p>
+    <w:p>
+      <w:pPr>
+        <w:pStyle w:val="Commarcadores2"/>
         <w:rPr>
           <w:lang w:val="pt-BR"/>
         </w:rPr>
-        <w:t>RNF00</w:t>
-      </w:r>
+      </w:pPr>
       <w:r>
         <w:rPr>
           <w:lang w:val="pt-BR"/>
         </w:rPr>
-        <w:t>8</w:t>
-      </w:r>
-      <w:r>
-        <w:rPr>
+        <w:t>RF002 (Gerenciamento e cadastro de reclamações)</w:t>
+      </w:r>
+    </w:p>
+    <w:p>
+      <w:pPr>
+        <w:pStyle w:val="Commarcadores2"/>
+        <w:rPr>
+          <w:rFonts w:ascii="Times New Roman" w:hAnsi="Times New Roman" w:cs="Times New Roman"/>
           <w:lang w:val="pt-BR"/>
         </w:rPr>
-        <w:br w:type="page"/>
-      </w:r>
+      </w:pPr>
+      <w:r>
+        <w:rPr>
+          <w:rFonts w:ascii="Times New Roman" w:hAnsi="Times New Roman" w:cs="Times New Roman"/>
+          <w:lang w:val="pt-BR"/>
+        </w:rPr>
+        <w:t>RNF002 (Banco de dados)</w:t>
+      </w:r>
+    </w:p>
+    <w:p>
+      <w:pPr>
+        <w:pStyle w:val="Commarcadores2"/>
+        <w:rPr>
+          <w:rFonts w:ascii="Times New Roman" w:hAnsi="Times New Roman" w:cs="Times New Roman"/>
+          <w:lang w:val="pt-BR"/>
+        </w:rPr>
+      </w:pPr>
+      <w:r>
+        <w:rPr>
+          <w:rFonts w:ascii="Times New Roman" w:hAnsi="Times New Roman" w:cs="Times New Roman"/>
+          <w:lang w:val="pt-BR"/>
+        </w:rPr>
+        <w:t>RNF004 (Hardwares mínimos)</w:t>
+      </w:r>
+    </w:p>
+    <w:p>
+      <w:pPr>
+        <w:pStyle w:val="Commarcadores2"/>
+        <w:rPr>
+          <w:rFonts w:ascii="Times New Roman" w:hAnsi="Times New Roman" w:cs="Times New Roman"/>
+          <w:lang w:val="pt-BR"/>
+        </w:rPr>
+      </w:pPr>
+      <w:r>
+        <w:rPr>
+          <w:rFonts w:ascii="Times New Roman" w:hAnsi="Times New Roman" w:cs="Times New Roman"/>
+          <w:lang w:val="pt-BR"/>
+        </w:rPr>
+        <w:t>RNF008 (</w:t>
+      </w:r>
+      <w:proofErr w:type="spellStart"/>
+      <w:r>
+        <w:rPr>
+          <w:rFonts w:ascii="Times New Roman" w:hAnsi="Times New Roman" w:cs="Times New Roman"/>
+          <w:lang w:val="pt-BR"/>
+        </w:rPr>
+        <w:t>Backend</w:t>
+      </w:r>
+      <w:proofErr w:type="spellEnd"/>
+      <w:r>
+        <w:rPr>
+          <w:rFonts w:ascii="Times New Roman" w:hAnsi="Times New Roman" w:cs="Times New Roman"/>
+          <w:lang w:val="pt-BR"/>
+        </w:rPr>
+        <w:t xml:space="preserve"> e API)</w:t>
+      </w:r>
+    </w:p>
+    <w:p>
+      <w:pPr>
+        <w:pStyle w:val="Commarcadores2"/>
+        <w:numPr>
+          <w:ilvl w:val="0"/>
+          <w:numId w:val="0"/>
+        </w:numPr>
+        <w:rPr>
+          <w:rFonts w:ascii="Times New Roman" w:hAnsi="Times New Roman" w:cs="Times New Roman"/>
+          <w:lang w:val="pt-BR"/>
+        </w:rPr>
+      </w:pPr>
     </w:p>
     <w:p>
       <w:pPr>
@@ -628,7 +1316,7 @@
         <w:outlineLvl w:val="3"/>
         <w:divId w:val="838544504"/>
         <w:rPr>
-          <w:rFonts w:asciiTheme="majorHAnsi" w:eastAsia="Times New Roman" w:hAnsiTheme="majorHAnsi" w:cs="Times New Roman"/>
+          <w:rFonts w:ascii="Times New Roman" w:eastAsia="Times New Roman" w:hAnsi="Times New Roman" w:cs="Times New Roman"/>
           <w:b/>
           <w:bCs/>
           <w:color w:val="365F91" w:themeColor="accent1" w:themeShade="BF"/>
@@ -639,7 +1327,7 @@
       </w:pPr>
       <w:r>
         <w:rPr>
-          <w:rFonts w:asciiTheme="majorHAnsi" w:eastAsia="Times New Roman" w:hAnsiTheme="majorHAnsi" w:cs="Times New Roman"/>
+          <w:rFonts w:ascii="Times New Roman" w:eastAsia="Times New Roman" w:hAnsi="Times New Roman" w:cs="Times New Roman"/>
           <w:b/>
           <w:bCs/>
           <w:color w:val="365F91" w:themeColor="accent1" w:themeShade="BF"/>
@@ -647,12 +1335,11 @@
           <w:szCs w:val="28"/>
           <w:lang w:val="pt-BR" w:eastAsia="pt-BR"/>
         </w:rPr>
-        <w:lastRenderedPageBreak/>
         <w:t xml:space="preserve">5ª Sprint (13/05 </w:t>
       </w:r>
       <w:r>
         <w:rPr>
-          <w:rFonts w:asciiTheme="majorHAnsi" w:eastAsia="Times New Roman" w:hAnsiTheme="majorHAnsi" w:cs="Times New Roman"/>
+          <w:rFonts w:ascii="Times New Roman" w:eastAsia="Times New Roman" w:hAnsi="Times New Roman" w:cs="Times New Roman"/>
           <w:b/>
           <w:bCs/>
           <w:color w:val="365F91" w:themeColor="accent1" w:themeShade="BF"/>
@@ -664,7 +1351,7 @@
       </w:r>
       <w:r>
         <w:rPr>
-          <w:rFonts w:asciiTheme="majorHAnsi" w:eastAsia="Times New Roman" w:hAnsiTheme="majorHAnsi" w:cs="Times New Roman"/>
+          <w:rFonts w:ascii="Times New Roman" w:eastAsia="Times New Roman" w:hAnsi="Times New Roman" w:cs="Times New Roman"/>
           <w:b/>
           <w:bCs/>
           <w:color w:val="365F91" w:themeColor="accent1" w:themeShade="BF"/>
@@ -676,7 +1363,7 @@
       </w:r>
       <w:r>
         <w:rPr>
-          <w:rFonts w:asciiTheme="majorHAnsi" w:eastAsia="Times New Roman" w:hAnsiTheme="majorHAnsi" w:cs="Times New Roman"/>
+          <w:rFonts w:ascii="Times New Roman" w:eastAsia="Times New Roman" w:hAnsi="Times New Roman" w:cs="Times New Roman"/>
           <w:b/>
           <w:bCs/>
           <w:color w:val="365F91" w:themeColor="accent1" w:themeShade="BF"/>
@@ -688,7 +1375,7 @@
       </w:r>
       <w:r>
         <w:rPr>
-          <w:rFonts w:asciiTheme="majorHAnsi" w:eastAsia="Times New Roman" w:hAnsiTheme="majorHAnsi" w:cs="Times New Roman"/>
+          <w:rFonts w:ascii="Times New Roman" w:eastAsia="Times New Roman" w:hAnsi="Times New Roman" w:cs="Times New Roman"/>
           <w:b/>
           <w:bCs/>
           <w:color w:val="365F91" w:themeColor="accent1" w:themeShade="BF"/>
@@ -704,7 +1391,7 @@
         <w:spacing w:before="100" w:beforeAutospacing="1" w:after="100" w:afterAutospacing="1" w:line="240" w:lineRule="auto"/>
         <w:divId w:val="838544504"/>
         <w:rPr>
-          <w:rFonts w:ascii="Calibri" w:eastAsia="Times New Roman" w:hAnsi="Calibri" w:cs="Times New Roman"/>
+          <w:rFonts w:ascii="Times New Roman" w:eastAsia="Times New Roman" w:hAnsi="Times New Roman" w:cs="Times New Roman"/>
           <w:sz w:val="24"/>
           <w:szCs w:val="24"/>
           <w:lang w:val="pt-BR" w:eastAsia="pt-BR"/>
@@ -712,7 +1399,7 @@
       </w:pPr>
       <w:r>
         <w:rPr>
-          <w:rFonts w:ascii="Calibri" w:eastAsia="Times New Roman" w:hAnsi="Calibri" w:cs="Times New Roman"/>
+          <w:rFonts w:ascii="Times New Roman" w:eastAsia="Times New Roman" w:hAnsi="Times New Roman" w:cs="Times New Roman"/>
           <w:sz w:val="24"/>
           <w:szCs w:val="24"/>
           <w:lang w:val="pt-BR" w:eastAsia="pt-BR"/>
@@ -721,7 +1408,7 @@
       </w:r>
       <w:r>
         <w:rPr>
-          <w:rFonts w:ascii="Calibri" w:eastAsia="Times New Roman" w:hAnsi="Calibri" w:cs="Times New Roman"/>
+          <w:rFonts w:ascii="Times New Roman" w:eastAsia="Times New Roman" w:hAnsi="Times New Roman" w:cs="Times New Roman"/>
           <w:b/>
           <w:bCs/>
           <w:sz w:val="24"/>
@@ -732,109 +1419,126 @@
       </w:r>
       <w:r>
         <w:rPr>
-          <w:rFonts w:ascii="Calibri" w:eastAsia="Times New Roman" w:hAnsi="Calibri" w:cs="Times New Roman"/>
+          <w:rFonts w:ascii="Times New Roman" w:eastAsia="Times New Roman" w:hAnsi="Times New Roman" w:cs="Times New Roman"/>
           <w:sz w:val="24"/>
           <w:szCs w:val="24"/>
           <w:lang w:val="pt-BR" w:eastAsia="pt-BR"/>
         </w:rPr>
         <w:t xml:space="preserve"> </w:t>
       </w:r>
-      <w:r>
-        <w:rPr>
-          <w:rFonts w:ascii="Calibri" w:eastAsia="Times New Roman" w:hAnsi="Calibri" w:cs="Times New Roman"/>
+    </w:p>
+    <w:p>
+      <w:pPr>
+        <w:pStyle w:val="Commarcadores2"/>
+        <w:divId w:val="838544504"/>
+        <w:rPr>
+          <w:lang w:val="pt-BR" w:eastAsia="pt-BR"/>
+        </w:rPr>
+      </w:pPr>
+      <w:r>
+        <w:rPr>
+          <w:lang w:val="pt-BR" w:eastAsia="pt-BR"/>
+        </w:rPr>
+        <w:t>Início do desenvolvimento da documentação</w:t>
+      </w:r>
+    </w:p>
+    <w:p>
+      <w:pPr>
+        <w:pStyle w:val="Commarcadores2"/>
+        <w:divId w:val="838544504"/>
+        <w:rPr>
+          <w:lang w:val="pt-BR" w:eastAsia="pt-BR"/>
+        </w:rPr>
+      </w:pPr>
+      <w:r>
+        <w:rPr>
+          <w:lang w:val="pt-BR" w:eastAsia="pt-BR"/>
+        </w:rPr>
+        <w:t>C</w:t>
+      </w:r>
+      <w:r>
+        <w:rPr>
+          <w:lang w:val="pt-BR" w:eastAsia="pt-BR"/>
+        </w:rPr>
+        <w:t xml:space="preserve">riação de relacionamentos entre tabelas </w:t>
+      </w:r>
+    </w:p>
+    <w:p>
+      <w:pPr>
+        <w:pStyle w:val="Commarcadores2"/>
+        <w:divId w:val="838544504"/>
+        <w:rPr>
+          <w:lang w:val="pt-BR" w:eastAsia="pt-BR"/>
+        </w:rPr>
+      </w:pPr>
+      <w:r>
+        <w:rPr>
+          <w:lang w:val="pt-BR" w:eastAsia="pt-BR"/>
+        </w:rPr>
+        <w:t>I</w:t>
+      </w:r>
+      <w:r>
+        <w:rPr>
+          <w:lang w:val="pt-BR" w:eastAsia="pt-BR"/>
+        </w:rPr>
+        <w:t xml:space="preserve">ntegração da API de Reclamações com o </w:t>
+      </w:r>
+      <w:proofErr w:type="spellStart"/>
+      <w:r>
+        <w:rPr>
+          <w:lang w:val="pt-BR" w:eastAsia="pt-BR"/>
+        </w:rPr>
+        <w:t>frontend</w:t>
+      </w:r>
+      <w:proofErr w:type="spellEnd"/>
+    </w:p>
+    <w:p>
+      <w:pPr>
+        <w:spacing w:before="100" w:beforeAutospacing="1" w:after="100" w:afterAutospacing="1" w:line="240" w:lineRule="auto"/>
+        <w:divId w:val="838544504"/>
+        <w:rPr>
+          <w:rFonts w:ascii="Times New Roman" w:eastAsia="Times New Roman" w:hAnsi="Times New Roman" w:cs="Times New Roman"/>
           <w:sz w:val="24"/>
           <w:szCs w:val="24"/>
           <w:lang w:val="pt-BR" w:eastAsia="pt-BR"/>
         </w:rPr>
-        <w:t xml:space="preserve">Finalizar a integração entre o </w:t>
-      </w:r>
+      </w:pPr>
       <w:proofErr w:type="spellStart"/>
       <w:r>
         <w:rPr>
-          <w:rFonts w:ascii="Calibri" w:eastAsia="Times New Roman" w:hAnsi="Calibri" w:cs="Times New Roman"/>
+          <w:rFonts w:ascii="Times New Roman" w:hAnsi="Times New Roman" w:cs="Times New Roman"/>
+        </w:rPr>
+        <w:t>Atividades</w:t>
+      </w:r>
+      <w:proofErr w:type="spellEnd"/>
+      <w:r>
+        <w:rPr>
+          <w:rFonts w:ascii="Times New Roman" w:hAnsi="Times New Roman" w:cs="Times New Roman"/>
+        </w:rPr>
+        <w:t xml:space="preserve"> </w:t>
+      </w:r>
+      <w:proofErr w:type="spellStart"/>
+      <w:r>
+        <w:rPr>
+          <w:rFonts w:ascii="Times New Roman" w:hAnsi="Times New Roman" w:cs="Times New Roman"/>
+        </w:rPr>
+        <w:t>r</w:t>
+      </w:r>
+      <w:r>
+        <w:rPr>
+          <w:rFonts w:ascii="Times New Roman" w:hAnsi="Times New Roman" w:cs="Times New Roman"/>
+        </w:rPr>
+        <w:t>ealizadas</w:t>
+      </w:r>
+      <w:proofErr w:type="spellEnd"/>
+      <w:r>
+        <w:rPr>
+          <w:rFonts w:ascii="Times New Roman" w:eastAsia="Times New Roman" w:hAnsi="Times New Roman" w:cs="Times New Roman"/>
           <w:sz w:val="24"/>
           <w:szCs w:val="24"/>
           <w:lang w:val="pt-BR" w:eastAsia="pt-BR"/>
         </w:rPr>
-        <w:t>backend</w:t>
-      </w:r>
-      <w:proofErr w:type="spellEnd"/>
-      <w:r>
-        <w:rPr>
-          <w:rFonts w:ascii="Calibri" w:eastAsia="Times New Roman" w:hAnsi="Calibri" w:cs="Times New Roman"/>
-          <w:sz w:val="24"/>
-          <w:szCs w:val="24"/>
-          <w:lang w:val="pt-BR" w:eastAsia="pt-BR"/>
-        </w:rPr>
-        <w:t xml:space="preserve"> e o </w:t>
-      </w:r>
-      <w:proofErr w:type="spellStart"/>
-      <w:r>
-        <w:rPr>
-          <w:rFonts w:ascii="Calibri" w:eastAsia="Times New Roman" w:hAnsi="Calibri" w:cs="Times New Roman"/>
-          <w:sz w:val="24"/>
-          <w:szCs w:val="24"/>
-          <w:lang w:val="pt-BR" w:eastAsia="pt-BR"/>
-        </w:rPr>
-        <w:t>frontend</w:t>
-      </w:r>
-      <w:proofErr w:type="spellEnd"/>
-      <w:r>
-        <w:rPr>
-          <w:rFonts w:ascii="Calibri" w:eastAsia="Times New Roman" w:hAnsi="Calibri" w:cs="Times New Roman"/>
-          <w:sz w:val="24"/>
-          <w:szCs w:val="24"/>
-          <w:lang w:val="pt-BR" w:eastAsia="pt-BR"/>
-        </w:rPr>
-        <w:t xml:space="preserve"> do sistema</w:t>
-      </w:r>
-      <w:r>
-        <w:rPr>
-          <w:rFonts w:ascii="Calibri" w:eastAsia="Times New Roman" w:hAnsi="Calibri" w:cs="Times New Roman"/>
-          <w:sz w:val="24"/>
-          <w:szCs w:val="24"/>
-          <w:lang w:val="pt-BR" w:eastAsia="pt-BR"/>
-        </w:rPr>
-        <w:t xml:space="preserve">, </w:t>
-      </w:r>
-      <w:r>
-        <w:rPr>
-          <w:rFonts w:ascii="Calibri" w:eastAsia="Times New Roman" w:hAnsi="Calibri" w:cs="Times New Roman"/>
-          <w:sz w:val="24"/>
-          <w:szCs w:val="24"/>
-          <w:lang w:val="pt-BR" w:eastAsia="pt-BR"/>
-        </w:rPr>
-        <w:t>início da documentação</w:t>
-      </w:r>
-      <w:r>
-        <w:rPr>
-          <w:rFonts w:ascii="Calibri" w:eastAsia="Times New Roman" w:hAnsi="Calibri" w:cs="Times New Roman"/>
-          <w:sz w:val="24"/>
-          <w:szCs w:val="24"/>
-          <w:lang w:val="pt-BR" w:eastAsia="pt-BR"/>
-        </w:rPr>
-        <w:t>.</w:t>
-      </w:r>
-    </w:p>
-    <w:p>
-      <w:pPr>
-        <w:spacing w:before="100" w:beforeAutospacing="1" w:after="100" w:afterAutospacing="1" w:line="240" w:lineRule="auto"/>
-        <w:divId w:val="838544504"/>
-        <w:rPr>
-          <w:rFonts w:ascii="Calibri" w:eastAsia="Times New Roman" w:hAnsi="Calibri" w:cs="Times New Roman"/>
-          <w:sz w:val="24"/>
-          <w:szCs w:val="24"/>
-          <w:lang w:val="pt-BR" w:eastAsia="pt-BR"/>
-        </w:rPr>
-      </w:pPr>
-      <w:r>
-        <w:rPr>
-          <w:rFonts w:ascii="Calibri" w:eastAsia="Times New Roman" w:hAnsi="Calibri" w:cs="Times New Roman"/>
-          <w:sz w:val="24"/>
-          <w:szCs w:val="24"/>
-          <w:lang w:val="pt-BR" w:eastAsia="pt-BR"/>
-        </w:rPr>
-        <w:t>Atividades Realizadas:</w:t>
+        <w:t>:</w:t>
       </w:r>
     </w:p>
     <w:p>
@@ -846,7 +1550,7 @@
         <w:spacing w:before="100" w:beforeAutospacing="1" w:after="100" w:afterAutospacing="1" w:line="240" w:lineRule="auto"/>
         <w:divId w:val="838544504"/>
         <w:rPr>
-          <w:rFonts w:ascii="Calibri" w:eastAsia="Times New Roman" w:hAnsi="Calibri" w:cs="Times New Roman"/>
+          <w:rFonts w:ascii="Times New Roman" w:eastAsia="Times New Roman" w:hAnsi="Times New Roman" w:cs="Times New Roman"/>
           <w:sz w:val="24"/>
           <w:szCs w:val="24"/>
           <w:lang w:val="pt-BR" w:eastAsia="pt-BR"/>
@@ -854,7 +1558,7 @@
       </w:pPr>
       <w:r>
         <w:rPr>
-          <w:rFonts w:ascii="Calibri" w:eastAsia="Times New Roman" w:hAnsi="Calibri" w:cs="Times New Roman"/>
+          <w:rFonts w:ascii="Times New Roman" w:eastAsia="Times New Roman" w:hAnsi="Times New Roman" w:cs="Times New Roman"/>
           <w:sz w:val="24"/>
           <w:szCs w:val="24"/>
           <w:lang w:val="pt-BR" w:eastAsia="pt-BR"/>
@@ -871,7 +1575,7 @@
         <w:spacing w:before="100" w:beforeAutospacing="1" w:after="100" w:afterAutospacing="1" w:line="240" w:lineRule="auto"/>
         <w:divId w:val="838544504"/>
         <w:rPr>
-          <w:rFonts w:ascii="Calibri" w:eastAsia="Times New Roman" w:hAnsi="Calibri" w:cs="Times New Roman"/>
+          <w:rFonts w:ascii="Times New Roman" w:eastAsia="Times New Roman" w:hAnsi="Times New Roman" w:cs="Times New Roman"/>
           <w:sz w:val="24"/>
           <w:szCs w:val="24"/>
           <w:lang w:val="pt-BR" w:eastAsia="pt-BR"/>
@@ -879,7 +1583,7 @@
       </w:pPr>
       <w:r>
         <w:rPr>
-          <w:rFonts w:ascii="Calibri" w:eastAsia="Times New Roman" w:hAnsi="Calibri" w:cs="Times New Roman"/>
+          <w:rFonts w:ascii="Times New Roman" w:eastAsia="Times New Roman" w:hAnsi="Times New Roman" w:cs="Times New Roman"/>
           <w:sz w:val="24"/>
           <w:szCs w:val="24"/>
           <w:lang w:val="pt-BR" w:eastAsia="pt-BR"/>
@@ -896,7 +1600,7 @@
         <w:spacing w:before="100" w:beforeAutospacing="1" w:after="100" w:afterAutospacing="1" w:line="240" w:lineRule="auto"/>
         <w:divId w:val="838544504"/>
         <w:rPr>
-          <w:rFonts w:ascii="Calibri" w:eastAsia="Times New Roman" w:hAnsi="Calibri" w:cs="Times New Roman"/>
+          <w:rFonts w:ascii="Times New Roman" w:eastAsia="Times New Roman" w:hAnsi="Times New Roman" w:cs="Times New Roman"/>
           <w:sz w:val="24"/>
           <w:szCs w:val="24"/>
           <w:lang w:val="pt-BR" w:eastAsia="pt-BR"/>
@@ -904,7 +1608,7 @@
       </w:pPr>
       <w:r>
         <w:rPr>
-          <w:rFonts w:ascii="Calibri" w:eastAsia="Times New Roman" w:hAnsi="Calibri" w:cs="Times New Roman"/>
+          <w:rFonts w:ascii="Times New Roman" w:eastAsia="Times New Roman" w:hAnsi="Times New Roman" w:cs="Times New Roman"/>
           <w:sz w:val="24"/>
           <w:szCs w:val="24"/>
           <w:lang w:val="pt-BR" w:eastAsia="pt-BR"/>
@@ -921,7 +1625,7 @@
         <w:spacing w:before="100" w:beforeAutospacing="1" w:after="100" w:afterAutospacing="1" w:line="240" w:lineRule="auto"/>
         <w:divId w:val="838544504"/>
         <w:rPr>
-          <w:rFonts w:ascii="Calibri" w:eastAsia="Times New Roman" w:hAnsi="Calibri" w:cs="Times New Roman"/>
+          <w:rFonts w:ascii="Times New Roman" w:eastAsia="Times New Roman" w:hAnsi="Times New Roman" w:cs="Times New Roman"/>
           <w:sz w:val="24"/>
           <w:szCs w:val="24"/>
           <w:lang w:val="pt-BR" w:eastAsia="pt-BR"/>
@@ -929,7 +1633,7 @@
       </w:pPr>
       <w:r>
         <w:rPr>
-          <w:rFonts w:ascii="Calibri" w:eastAsia="Times New Roman" w:hAnsi="Calibri" w:cs="Times New Roman"/>
+          <w:rFonts w:ascii="Times New Roman" w:eastAsia="Times New Roman" w:hAnsi="Times New Roman" w:cs="Times New Roman"/>
           <w:sz w:val="24"/>
           <w:szCs w:val="24"/>
           <w:lang w:val="pt-BR" w:eastAsia="pt-BR"/>
@@ -939,7 +1643,7 @@
       <w:proofErr w:type="spellStart"/>
       <w:r>
         <w:rPr>
-          <w:rFonts w:ascii="Calibri" w:eastAsia="Times New Roman" w:hAnsi="Calibri" w:cs="Times New Roman"/>
+          <w:rFonts w:ascii="Times New Roman" w:eastAsia="Times New Roman" w:hAnsi="Times New Roman" w:cs="Times New Roman"/>
           <w:sz w:val="24"/>
           <w:szCs w:val="24"/>
           <w:lang w:val="pt-BR" w:eastAsia="pt-BR"/>
@@ -949,21 +1653,12 @@
       <w:proofErr w:type="spellEnd"/>
       <w:r>
         <w:rPr>
-          <w:rFonts w:ascii="Calibri" w:eastAsia="Times New Roman" w:hAnsi="Calibri" w:cs="Times New Roman"/>
+          <w:rFonts w:ascii="Times New Roman" w:eastAsia="Times New Roman" w:hAnsi="Times New Roman" w:cs="Times New Roman"/>
           <w:sz w:val="24"/>
           <w:szCs w:val="24"/>
           <w:lang w:val="pt-BR" w:eastAsia="pt-BR"/>
         </w:rPr>
-        <w:t xml:space="preserve"> e </w:t>
-      </w:r>
-      <w:r>
-        <w:rPr>
-          <w:rFonts w:ascii="Calibri" w:eastAsia="Times New Roman" w:hAnsi="Calibri" w:cs="Times New Roman"/>
-          <w:sz w:val="24"/>
-          <w:szCs w:val="24"/>
-          <w:lang w:val="pt-BR" w:eastAsia="pt-BR"/>
-        </w:rPr>
-        <w:t>Imagens</w:t>
+        <w:t xml:space="preserve"> e Imagens</w:t>
       </w:r>
     </w:p>
     <w:p>
@@ -975,7 +1670,7 @@
         <w:spacing w:before="100" w:beforeAutospacing="1" w:after="100" w:afterAutospacing="1" w:line="240" w:lineRule="auto"/>
         <w:divId w:val="838544504"/>
         <w:rPr>
-          <w:rFonts w:ascii="Calibri" w:eastAsia="Times New Roman" w:hAnsi="Calibri" w:cs="Times New Roman"/>
+          <w:rFonts w:ascii="Times New Roman" w:eastAsia="Times New Roman" w:hAnsi="Times New Roman" w:cs="Times New Roman"/>
           <w:sz w:val="24"/>
           <w:szCs w:val="24"/>
           <w:lang w:val="pt-BR" w:eastAsia="pt-BR"/>
@@ -983,41 +1678,116 @@
       </w:pPr>
       <w:r>
         <w:rPr>
-          <w:rFonts w:ascii="Calibri" w:eastAsia="Times New Roman" w:hAnsi="Calibri" w:cs="Times New Roman"/>
+          <w:rFonts w:ascii="Times New Roman" w:eastAsia="Times New Roman" w:hAnsi="Times New Roman" w:cs="Times New Roman"/>
           <w:sz w:val="24"/>
           <w:szCs w:val="24"/>
           <w:lang w:val="pt-BR" w:eastAsia="pt-BR"/>
         </w:rPr>
+        <w:lastRenderedPageBreak/>
         <w:t>Criação do README do projeto</w:t>
       </w:r>
     </w:p>
     <w:p>
       <w:pPr>
-        <w:spacing w:before="100" w:beforeAutospacing="1" w:after="100" w:afterAutospacing="1" w:line="240" w:lineRule="auto"/>
+        <w:pStyle w:val="NormalWeb"/>
         <w:divId w:val="838544504"/>
-        <w:rPr>
-          <w:rFonts w:ascii="Calibri" w:eastAsia="Times New Roman" w:hAnsi="Calibri" w:cs="Times New Roman"/>
-          <w:sz w:val="24"/>
-          <w:szCs w:val="24"/>
-          <w:lang w:val="pt-BR" w:eastAsia="pt-BR"/>
-        </w:rPr>
-      </w:pPr>
-      <w:r>
-        <w:rPr>
-          <w:rFonts w:ascii="Calibri" w:eastAsia="Times New Roman" w:hAnsi="Calibri" w:cs="Times New Roman"/>
-          <w:sz w:val="24"/>
-          <w:szCs w:val="24"/>
-          <w:lang w:val="pt-BR" w:eastAsia="pt-BR"/>
-        </w:rPr>
-        <w:t>Requisitos: RF002, RF009, RNF006, RNF007, RNF008, RNF009</w:t>
+      </w:pPr>
+      <w:r>
+        <w:t>Requisitos:</w:t>
       </w:r>
     </w:p>
     <w:p>
       <w:pPr>
+        <w:pStyle w:val="NormalWeb"/>
+        <w:numPr>
+          <w:ilvl w:val="0"/>
+          <w:numId w:val="10"/>
+        </w:numPr>
+        <w:divId w:val="838544504"/>
+      </w:pPr>
+      <w:r>
+        <w:t>RF002 (Gerenciamento e cadastro de reclamações)</w:t>
+      </w:r>
+    </w:p>
+    <w:p>
+      <w:pPr>
+        <w:pStyle w:val="NormalWeb"/>
+        <w:numPr>
+          <w:ilvl w:val="0"/>
+          <w:numId w:val="10"/>
+        </w:numPr>
+        <w:divId w:val="838544504"/>
+      </w:pPr>
+      <w:r>
+        <w:t>RF009 (Geração de pontuação para reclamações)</w:t>
+      </w:r>
+    </w:p>
+    <w:p>
+      <w:pPr>
+        <w:pStyle w:val="NormalWeb"/>
+        <w:numPr>
+          <w:ilvl w:val="0"/>
+          <w:numId w:val="10"/>
+        </w:numPr>
+        <w:divId w:val="838544504"/>
+      </w:pPr>
+      <w:r>
+        <w:t>RNF006 (Acessibilidade)</w:t>
+      </w:r>
+    </w:p>
+    <w:p>
+      <w:pPr>
+        <w:pStyle w:val="NormalWeb"/>
+        <w:numPr>
+          <w:ilvl w:val="0"/>
+          <w:numId w:val="10"/>
+        </w:numPr>
+        <w:divId w:val="838544504"/>
+      </w:pPr>
+      <w:r>
+        <w:t>RNF007 (Feedback ao usuário)</w:t>
+      </w:r>
+    </w:p>
+    <w:p>
+      <w:pPr>
+        <w:pStyle w:val="NormalWeb"/>
+        <w:numPr>
+          <w:ilvl w:val="0"/>
+          <w:numId w:val="10"/>
+        </w:numPr>
+        <w:divId w:val="838544504"/>
+      </w:pPr>
+      <w:r>
+        <w:t>RNF008 (</w:t>
+      </w:r>
+      <w:proofErr w:type="spellStart"/>
+      <w:r>
+        <w:t>Backend</w:t>
+      </w:r>
+      <w:proofErr w:type="spellEnd"/>
+      <w:r>
+        <w:t xml:space="preserve"> e API)</w:t>
+      </w:r>
+    </w:p>
+    <w:p>
+      <w:pPr>
+        <w:pStyle w:val="NormalWeb"/>
+        <w:numPr>
+          <w:ilvl w:val="0"/>
+          <w:numId w:val="10"/>
+        </w:numPr>
+        <w:divId w:val="838544504"/>
+      </w:pPr>
+      <w:r>
+        <w:t>RNF009 (Documentação)</w:t>
+      </w:r>
+    </w:p>
+    <w:p>
+      <w:pPr>
         <w:spacing w:before="100" w:beforeAutospacing="1" w:after="100" w:afterAutospacing="1" w:line="240" w:lineRule="auto"/>
         <w:outlineLvl w:val="3"/>
         <w:rPr>
-          <w:rFonts w:asciiTheme="majorHAnsi" w:eastAsia="Times New Roman" w:hAnsiTheme="majorHAnsi" w:cs="Times New Roman"/>
+          <w:rFonts w:ascii="Times New Roman" w:eastAsia="Times New Roman" w:hAnsi="Times New Roman" w:cs="Times New Roman"/>
           <w:b/>
           <w:bCs/>
           <w:color w:val="365F91" w:themeColor="accent1" w:themeShade="BF"/>
@@ -1028,7 +1798,7 @@
       </w:pPr>
       <w:r>
         <w:rPr>
-          <w:rFonts w:asciiTheme="majorHAnsi" w:eastAsia="Times New Roman" w:hAnsiTheme="majorHAnsi" w:cs="Times New Roman"/>
+          <w:rFonts w:ascii="Times New Roman" w:eastAsia="Times New Roman" w:hAnsi="Times New Roman" w:cs="Times New Roman"/>
           <w:b/>
           <w:bCs/>
           <w:color w:val="365F91" w:themeColor="accent1" w:themeShade="BF"/>
@@ -1040,7 +1810,7 @@
       </w:r>
       <w:r>
         <w:rPr>
-          <w:rFonts w:asciiTheme="majorHAnsi" w:eastAsia="Times New Roman" w:hAnsiTheme="majorHAnsi" w:cs="Times New Roman"/>
+          <w:rFonts w:ascii="Times New Roman" w:eastAsia="Times New Roman" w:hAnsi="Times New Roman" w:cs="Times New Roman"/>
           <w:b/>
           <w:bCs/>
           <w:color w:val="365F91" w:themeColor="accent1" w:themeShade="BF"/>
@@ -1052,7 +1822,7 @@
       </w:r>
       <w:r>
         <w:rPr>
-          <w:rFonts w:asciiTheme="majorHAnsi" w:eastAsia="Times New Roman" w:hAnsiTheme="majorHAnsi" w:cs="Times New Roman"/>
+          <w:rFonts w:ascii="Times New Roman" w:eastAsia="Times New Roman" w:hAnsi="Times New Roman" w:cs="Times New Roman"/>
           <w:b/>
           <w:bCs/>
           <w:color w:val="365F91" w:themeColor="accent1" w:themeShade="BF"/>
@@ -1064,7 +1834,7 @@
       </w:r>
       <w:r>
         <w:rPr>
-          <w:rFonts w:asciiTheme="majorHAnsi" w:eastAsia="Times New Roman" w:hAnsiTheme="majorHAnsi" w:cs="Times New Roman"/>
+          <w:rFonts w:ascii="Times New Roman" w:eastAsia="Times New Roman" w:hAnsi="Times New Roman" w:cs="Times New Roman"/>
           <w:b/>
           <w:bCs/>
           <w:color w:val="365F91" w:themeColor="accent1" w:themeShade="BF"/>
@@ -1076,7 +1846,7 @@
       </w:r>
       <w:r>
         <w:rPr>
-          <w:rFonts w:asciiTheme="majorHAnsi" w:eastAsia="Times New Roman" w:hAnsiTheme="majorHAnsi" w:cs="Times New Roman"/>
+          <w:rFonts w:ascii="Times New Roman" w:eastAsia="Times New Roman" w:hAnsi="Times New Roman" w:cs="Times New Roman"/>
           <w:b/>
           <w:bCs/>
           <w:color w:val="365F91" w:themeColor="accent1" w:themeShade="BF"/>
@@ -1088,7 +1858,7 @@
       </w:r>
       <w:r>
         <w:rPr>
-          <w:rFonts w:asciiTheme="majorHAnsi" w:eastAsia="Times New Roman" w:hAnsiTheme="majorHAnsi" w:cs="Times New Roman"/>
+          <w:rFonts w:ascii="Times New Roman" w:eastAsia="Times New Roman" w:hAnsi="Times New Roman" w:cs="Times New Roman"/>
           <w:b/>
           <w:bCs/>
           <w:color w:val="365F91" w:themeColor="accent1" w:themeShade="BF"/>
@@ -1096,11 +1866,11 @@
           <w:szCs w:val="28"/>
           <w:lang w:val="pt-BR" w:eastAsia="pt-BR"/>
         </w:rPr>
-        <w:t>09</w:t>
-      </w:r>
-      <w:r>
-        <w:rPr>
-          <w:rFonts w:asciiTheme="majorHAnsi" w:eastAsia="Times New Roman" w:hAnsiTheme="majorHAnsi" w:cs="Times New Roman"/>
+        <w:t>10</w:t>
+      </w:r>
+      <w:r>
+        <w:rPr>
+          <w:rFonts w:ascii="Times New Roman" w:eastAsia="Times New Roman" w:hAnsi="Times New Roman" w:cs="Times New Roman"/>
           <w:b/>
           <w:bCs/>
           <w:color w:val="365F91" w:themeColor="accent1" w:themeShade="BF"/>
@@ -1112,7 +1882,7 @@
       </w:r>
       <w:r>
         <w:rPr>
-          <w:rFonts w:asciiTheme="majorHAnsi" w:eastAsia="Times New Roman" w:hAnsiTheme="majorHAnsi" w:cs="Times New Roman"/>
+          <w:rFonts w:ascii="Times New Roman" w:eastAsia="Times New Roman" w:hAnsi="Times New Roman" w:cs="Times New Roman"/>
           <w:b/>
           <w:bCs/>
           <w:color w:val="365F91" w:themeColor="accent1" w:themeShade="BF"/>
@@ -1124,7 +1894,7 @@
       </w:r>
       <w:r>
         <w:rPr>
-          <w:rFonts w:asciiTheme="majorHAnsi" w:eastAsia="Times New Roman" w:hAnsiTheme="majorHAnsi" w:cs="Times New Roman"/>
+          <w:rFonts w:ascii="Times New Roman" w:eastAsia="Times New Roman" w:hAnsi="Times New Roman" w:cs="Times New Roman"/>
           <w:b/>
           <w:bCs/>
           <w:color w:val="365F91" w:themeColor="accent1" w:themeShade="BF"/>
@@ -1139,7 +1909,7 @@
       <w:pPr>
         <w:spacing w:before="100" w:beforeAutospacing="1" w:after="100" w:afterAutospacing="1" w:line="240" w:lineRule="auto"/>
         <w:rPr>
-          <w:rFonts w:ascii="Calibri" w:eastAsia="Times New Roman" w:hAnsi="Calibri" w:cs="Times New Roman"/>
+          <w:rFonts w:ascii="Times New Roman" w:eastAsia="Times New Roman" w:hAnsi="Times New Roman" w:cs="Times New Roman"/>
           <w:sz w:val="24"/>
           <w:szCs w:val="24"/>
           <w:lang w:val="pt-BR" w:eastAsia="pt-BR"/>
@@ -1147,7 +1917,7 @@
       </w:pPr>
       <w:r>
         <w:rPr>
-          <w:rFonts w:ascii="Calibri" w:eastAsia="Times New Roman" w:hAnsi="Calibri" w:cs="Times New Roman"/>
+          <w:rFonts w:ascii="Times New Roman" w:eastAsia="Times New Roman" w:hAnsi="Times New Roman" w:cs="Times New Roman"/>
           <w:sz w:val="24"/>
           <w:szCs w:val="24"/>
           <w:lang w:val="pt-BR" w:eastAsia="pt-BR"/>
@@ -1156,7 +1926,16 @@
       </w:r>
       <w:r>
         <w:rPr>
-          <w:rFonts w:ascii="Calibri" w:eastAsia="Times New Roman" w:hAnsi="Calibri" w:cs="Times New Roman"/>
+          <w:rFonts w:ascii="Times New Roman" w:eastAsia="Times New Roman" w:hAnsi="Times New Roman" w:cs="Times New Roman"/>
+          <w:sz w:val="24"/>
+          <w:szCs w:val="24"/>
+          <w:lang w:val="pt-BR" w:eastAsia="pt-BR"/>
+        </w:rPr>
+        <w:t>s</w:t>
+      </w:r>
+      <w:r>
+        <w:rPr>
+          <w:rFonts w:ascii="Times New Roman" w:eastAsia="Times New Roman" w:hAnsi="Times New Roman" w:cs="Times New Roman"/>
           <w:b/>
           <w:bCs/>
           <w:sz w:val="24"/>
@@ -1165,163 +1944,17 @@
         </w:rPr>
         <w:t>:</w:t>
       </w:r>
-      <w:r>
-        <w:rPr>
-          <w:rFonts w:ascii="Calibri" w:eastAsia="Times New Roman" w:hAnsi="Calibri" w:cs="Times New Roman"/>
-          <w:sz w:val="24"/>
-          <w:szCs w:val="24"/>
-          <w:lang w:val="pt-BR" w:eastAsia="pt-BR"/>
-        </w:rPr>
-        <w:t xml:space="preserve"> </w:t>
-      </w:r>
-      <w:r>
-        <w:rPr>
-          <w:rFonts w:ascii="Calibri" w:eastAsia="Times New Roman" w:hAnsi="Calibri" w:cs="Times New Roman"/>
-          <w:sz w:val="24"/>
-          <w:szCs w:val="24"/>
-          <w:lang w:val="pt-BR" w:eastAsia="pt-BR"/>
-        </w:rPr>
-        <w:t xml:space="preserve">Adicionar JWT nas </w:t>
-      </w:r>
-      <w:proofErr w:type="spellStart"/>
-      <w:r>
-        <w:rPr>
-          <w:rFonts w:ascii="Calibri" w:eastAsia="Times New Roman" w:hAnsi="Calibri" w:cs="Times New Roman"/>
-          <w:sz w:val="24"/>
-          <w:szCs w:val="24"/>
-          <w:lang w:val="pt-BR" w:eastAsia="pt-BR"/>
-        </w:rPr>
-        <w:t>API’s</w:t>
-      </w:r>
-      <w:proofErr w:type="spellEnd"/>
-      <w:r>
-        <w:rPr>
-          <w:rFonts w:ascii="Calibri" w:eastAsia="Times New Roman" w:hAnsi="Calibri" w:cs="Times New Roman"/>
-          <w:sz w:val="24"/>
-          <w:szCs w:val="24"/>
-          <w:lang w:val="pt-BR" w:eastAsia="pt-BR"/>
-        </w:rPr>
-        <w:t xml:space="preserve">, interligar Reclamações com </w:t>
-      </w:r>
-      <w:proofErr w:type="spellStart"/>
-      <w:r>
-        <w:rPr>
-          <w:rFonts w:ascii="Calibri" w:eastAsia="Times New Roman" w:hAnsi="Calibri" w:cs="Times New Roman"/>
-          <w:sz w:val="24"/>
-          <w:szCs w:val="24"/>
-          <w:lang w:val="pt-BR" w:eastAsia="pt-BR"/>
-        </w:rPr>
-        <w:t>Tags</w:t>
-      </w:r>
-      <w:proofErr w:type="spellEnd"/>
-      <w:r>
-        <w:rPr>
-          <w:rFonts w:ascii="Calibri" w:eastAsia="Times New Roman" w:hAnsi="Calibri" w:cs="Times New Roman"/>
-          <w:sz w:val="24"/>
-          <w:szCs w:val="24"/>
-          <w:lang w:val="pt-BR" w:eastAsia="pt-BR"/>
-        </w:rPr>
-        <w:t xml:space="preserve">, </w:t>
-      </w:r>
-      <w:proofErr w:type="spellStart"/>
-      <w:r>
-        <w:rPr>
-          <w:rFonts w:ascii="Calibri" w:eastAsia="Times New Roman" w:hAnsi="Calibri" w:cs="Times New Roman"/>
-          <w:sz w:val="24"/>
-          <w:szCs w:val="24"/>
-          <w:lang w:val="pt-BR" w:eastAsia="pt-BR"/>
-        </w:rPr>
-        <w:t>Usuarios</w:t>
-      </w:r>
-      <w:proofErr w:type="spellEnd"/>
-      <w:r>
-        <w:rPr>
-          <w:rFonts w:ascii="Calibri" w:eastAsia="Times New Roman" w:hAnsi="Calibri" w:cs="Times New Roman"/>
-          <w:sz w:val="24"/>
-          <w:szCs w:val="24"/>
-          <w:lang w:val="pt-BR" w:eastAsia="pt-BR"/>
-        </w:rPr>
-        <w:t xml:space="preserve"> e Imagens e finalizar </w:t>
-      </w:r>
-      <w:proofErr w:type="spellStart"/>
-      <w:r>
-        <w:rPr>
-          <w:rFonts w:ascii="Calibri" w:eastAsia="Times New Roman" w:hAnsi="Calibri" w:cs="Times New Roman"/>
-          <w:sz w:val="24"/>
-          <w:szCs w:val="24"/>
-          <w:lang w:val="pt-BR" w:eastAsia="pt-BR"/>
-        </w:rPr>
-        <w:t>API’s</w:t>
-      </w:r>
-      <w:proofErr w:type="spellEnd"/>
-      <w:r>
-        <w:rPr>
-          <w:rFonts w:ascii="Calibri" w:eastAsia="Times New Roman" w:hAnsi="Calibri" w:cs="Times New Roman"/>
-          <w:sz w:val="24"/>
-          <w:szCs w:val="24"/>
-          <w:lang w:val="pt-BR" w:eastAsia="pt-BR"/>
-        </w:rPr>
-        <w:t xml:space="preserve"> de Reclamações e Usuários</w:t>
-      </w:r>
-      <w:r>
-        <w:rPr>
-          <w:rFonts w:ascii="Calibri" w:eastAsia="Times New Roman" w:hAnsi="Calibri" w:cs="Times New Roman"/>
-          <w:sz w:val="24"/>
-          <w:szCs w:val="24"/>
-          <w:lang w:val="pt-BR" w:eastAsia="pt-BR"/>
-        </w:rPr>
-        <w:t xml:space="preserve">, ajustes finais nas interfaces de Reclamação, </w:t>
-      </w:r>
-      <w:proofErr w:type="spellStart"/>
-      <w:r>
-        <w:rPr>
-          <w:rFonts w:ascii="Calibri" w:eastAsia="Times New Roman" w:hAnsi="Calibri" w:cs="Times New Roman"/>
-          <w:sz w:val="24"/>
-          <w:szCs w:val="24"/>
-          <w:lang w:val="pt-BR" w:eastAsia="pt-BR"/>
-        </w:rPr>
-        <w:t>Tags</w:t>
-      </w:r>
-      <w:proofErr w:type="spellEnd"/>
-      <w:r>
-        <w:rPr>
-          <w:rFonts w:ascii="Calibri" w:eastAsia="Times New Roman" w:hAnsi="Calibri" w:cs="Times New Roman"/>
-          <w:sz w:val="24"/>
-          <w:szCs w:val="24"/>
-          <w:lang w:val="pt-BR" w:eastAsia="pt-BR"/>
-        </w:rPr>
-        <w:t xml:space="preserve"> e Usuários</w:t>
-      </w:r>
     </w:p>
     <w:p>
       <w:pPr>
-        <w:spacing w:before="100" w:beforeAutospacing="1" w:after="100" w:afterAutospacing="1" w:line="240" w:lineRule="auto"/>
-        <w:rPr>
-          <w:rFonts w:ascii="Calibri" w:eastAsia="Times New Roman" w:hAnsi="Calibri" w:cs="Times New Roman"/>
-          <w:sz w:val="24"/>
-          <w:szCs w:val="24"/>
-          <w:lang w:val="pt-BR" w:eastAsia="pt-BR"/>
-        </w:rPr>
-      </w:pPr>
-      <w:r>
-        <w:rPr>
-          <w:rFonts w:ascii="Calibri" w:eastAsia="Times New Roman" w:hAnsi="Calibri" w:cs="Times New Roman"/>
-          <w:sz w:val="24"/>
-          <w:szCs w:val="24"/>
-          <w:lang w:val="pt-BR" w:eastAsia="pt-BR"/>
-        </w:rPr>
-        <w:t>Atividades Realizadas:</w:t>
-      </w:r>
-    </w:p>
-    <w:p>
-      <w:pPr>
+        <w:pStyle w:val="PargrafodaLista"/>
         <w:numPr>
           <w:ilvl w:val="0"/>
           <w:numId w:val="10"/>
         </w:numPr>
         <w:spacing w:before="100" w:beforeAutospacing="1" w:after="100" w:afterAutospacing="1" w:line="240" w:lineRule="auto"/>
         <w:rPr>
-          <w:rFonts w:ascii="Calibri" w:eastAsia="Times New Roman" w:hAnsi="Calibri" w:cs="Times New Roman"/>
+          <w:rFonts w:ascii="Times New Roman" w:eastAsia="Times New Roman" w:hAnsi="Times New Roman" w:cs="Times New Roman"/>
           <w:sz w:val="24"/>
           <w:szCs w:val="24"/>
           <w:lang w:val="pt-BR" w:eastAsia="pt-BR"/>
@@ -1329,67 +1962,134 @@
       </w:pPr>
       <w:r>
         <w:rPr>
-          <w:rFonts w:ascii="Calibri" w:eastAsia="Times New Roman" w:hAnsi="Calibri" w:cs="Times New Roman"/>
+          <w:rFonts w:ascii="Times New Roman" w:eastAsia="Times New Roman" w:hAnsi="Times New Roman" w:cs="Times New Roman"/>
           <w:sz w:val="24"/>
           <w:szCs w:val="24"/>
           <w:lang w:val="pt-BR" w:eastAsia="pt-BR"/>
         </w:rPr>
-        <w:t>Autenticação com JWT</w:t>
-      </w:r>
+        <w:t>Adicionar</w:t>
+      </w:r>
+      <w:r>
+        <w:rPr>
+          <w:rFonts w:ascii="Times New Roman" w:eastAsia="Times New Roman" w:hAnsi="Times New Roman" w:cs="Times New Roman"/>
+          <w:sz w:val="24"/>
+          <w:szCs w:val="24"/>
+          <w:lang w:val="pt-BR" w:eastAsia="pt-BR"/>
+        </w:rPr>
+        <w:t xml:space="preserve"> rota para autenticação</w:t>
+      </w:r>
+      <w:r>
+        <w:rPr>
+          <w:rFonts w:ascii="Times New Roman" w:eastAsia="Times New Roman" w:hAnsi="Times New Roman" w:cs="Times New Roman"/>
+          <w:sz w:val="24"/>
+          <w:szCs w:val="24"/>
+          <w:lang w:val="pt-BR" w:eastAsia="pt-BR"/>
+        </w:rPr>
+        <w:t xml:space="preserve"> </w:t>
+      </w:r>
+      <w:proofErr w:type="gramStart"/>
+      <w:r>
+        <w:rPr>
+          <w:rFonts w:ascii="Times New Roman" w:eastAsia="Times New Roman" w:hAnsi="Times New Roman" w:cs="Times New Roman"/>
+          <w:sz w:val="24"/>
+          <w:szCs w:val="24"/>
+          <w:lang w:val="pt-BR" w:eastAsia="pt-BR"/>
+        </w:rPr>
+        <w:t>JWT</w:t>
+      </w:r>
+      <w:r>
+        <w:rPr>
+          <w:rFonts w:ascii="Times New Roman" w:eastAsia="Times New Roman" w:hAnsi="Times New Roman" w:cs="Times New Roman"/>
+          <w:sz w:val="24"/>
+          <w:szCs w:val="24"/>
+          <w:lang w:val="pt-BR" w:eastAsia="pt-BR"/>
+        </w:rPr>
+        <w:t xml:space="preserve">  e</w:t>
+      </w:r>
+      <w:proofErr w:type="gramEnd"/>
+      <w:r>
+        <w:rPr>
+          <w:rFonts w:ascii="Times New Roman" w:eastAsia="Times New Roman" w:hAnsi="Times New Roman" w:cs="Times New Roman"/>
+          <w:sz w:val="24"/>
+          <w:szCs w:val="24"/>
+          <w:lang w:val="pt-BR" w:eastAsia="pt-BR"/>
+        </w:rPr>
+        <w:t xml:space="preserve"> verificação de token para acesso das </w:t>
+      </w:r>
+      <w:proofErr w:type="spellStart"/>
+      <w:r>
+        <w:rPr>
+          <w:rFonts w:ascii="Times New Roman" w:eastAsia="Times New Roman" w:hAnsi="Times New Roman" w:cs="Times New Roman"/>
+          <w:sz w:val="24"/>
+          <w:szCs w:val="24"/>
+          <w:lang w:val="pt-BR" w:eastAsia="pt-BR"/>
+        </w:rPr>
+        <w:t>API’s</w:t>
+      </w:r>
+      <w:proofErr w:type="spellEnd"/>
     </w:p>
     <w:p>
       <w:pPr>
+        <w:pStyle w:val="PargrafodaLista"/>
         <w:numPr>
           <w:ilvl w:val="0"/>
           <w:numId w:val="10"/>
         </w:numPr>
         <w:spacing w:before="100" w:beforeAutospacing="1" w:after="100" w:afterAutospacing="1" w:line="240" w:lineRule="auto"/>
         <w:rPr>
-          <w:rFonts w:ascii="Calibri" w:eastAsia="Times New Roman" w:hAnsi="Calibri" w:cs="Times New Roman"/>
+          <w:rFonts w:ascii="Times New Roman" w:eastAsia="Times New Roman" w:hAnsi="Times New Roman" w:cs="Times New Roman"/>
           <w:sz w:val="24"/>
           <w:szCs w:val="24"/>
           <w:lang w:val="pt-BR" w:eastAsia="pt-BR"/>
         </w:rPr>
       </w:pPr>
-      <w:proofErr w:type="spellStart"/>
-      <w:r>
-        <w:rPr>
-          <w:rFonts w:ascii="Calibri" w:eastAsia="Times New Roman" w:hAnsi="Calibri" w:cs="Times New Roman"/>
+      <w:r>
+        <w:rPr>
+          <w:rFonts w:ascii="Times New Roman" w:eastAsia="Times New Roman" w:hAnsi="Times New Roman" w:cs="Times New Roman"/>
           <w:sz w:val="24"/>
           <w:szCs w:val="24"/>
           <w:lang w:val="pt-BR" w:eastAsia="pt-BR"/>
         </w:rPr>
-        <w:t>Aplicacação</w:t>
-      </w:r>
-      <w:proofErr w:type="spellEnd"/>
-      <w:r>
-        <w:rPr>
-          <w:rFonts w:ascii="Calibri" w:eastAsia="Times New Roman" w:hAnsi="Calibri" w:cs="Times New Roman"/>
+        <w:t>U</w:t>
+      </w:r>
+      <w:r>
+        <w:rPr>
+          <w:rFonts w:ascii="Times New Roman" w:eastAsia="Times New Roman" w:hAnsi="Times New Roman" w:cs="Times New Roman"/>
           <w:sz w:val="24"/>
           <w:szCs w:val="24"/>
           <w:lang w:val="pt-BR" w:eastAsia="pt-BR"/>
         </w:rPr>
-        <w:t xml:space="preserve"> de Middleware</w:t>
-      </w:r>
-      <w:r>
-        <w:rPr>
-          <w:rFonts w:ascii="Calibri" w:eastAsia="Times New Roman" w:hAnsi="Calibri" w:cs="Times New Roman"/>
+        <w:t xml:space="preserve">tilizar </w:t>
+      </w:r>
+      <w:r>
+        <w:rPr>
+          <w:rFonts w:ascii="Times New Roman" w:eastAsia="Times New Roman" w:hAnsi="Times New Roman" w:cs="Times New Roman"/>
           <w:sz w:val="24"/>
           <w:szCs w:val="24"/>
           <w:lang w:val="pt-BR" w:eastAsia="pt-BR"/>
         </w:rPr>
-        <w:t xml:space="preserve"> </w:t>
+        <w:t>criptografia de senha</w:t>
+      </w:r>
+      <w:r>
+        <w:rPr>
+          <w:rFonts w:ascii="Times New Roman" w:eastAsia="Times New Roman" w:hAnsi="Times New Roman" w:cs="Times New Roman"/>
+          <w:sz w:val="24"/>
+          <w:szCs w:val="24"/>
+          <w:lang w:val="pt-BR" w:eastAsia="pt-BR"/>
+        </w:rPr>
+        <w:t xml:space="preserve"> para cadastro de usuário</w:t>
       </w:r>
     </w:p>
     <w:p>
       <w:pPr>
+        <w:pStyle w:val="PargrafodaLista"/>
         <w:numPr>
           <w:ilvl w:val="0"/>
           <w:numId w:val="10"/>
         </w:numPr>
         <w:spacing w:before="100" w:beforeAutospacing="1" w:after="100" w:afterAutospacing="1" w:line="240" w:lineRule="auto"/>
         <w:rPr>
-          <w:rFonts w:ascii="Calibri" w:eastAsia="Times New Roman" w:hAnsi="Calibri" w:cs="Times New Roman"/>
+          <w:rFonts w:ascii="Times New Roman" w:eastAsia="Times New Roman" w:hAnsi="Times New Roman" w:cs="Times New Roman"/>
           <w:sz w:val="24"/>
           <w:szCs w:val="24"/>
           <w:lang w:val="pt-BR" w:eastAsia="pt-BR"/>
@@ -1397,76 +2097,523 @@
       </w:pPr>
       <w:r>
         <w:rPr>
-          <w:rFonts w:ascii="Calibri" w:eastAsia="Times New Roman" w:hAnsi="Calibri" w:cs="Times New Roman"/>
+          <w:rFonts w:ascii="Times New Roman" w:eastAsia="Times New Roman" w:hAnsi="Times New Roman" w:cs="Times New Roman"/>
           <w:sz w:val="24"/>
           <w:szCs w:val="24"/>
           <w:lang w:val="pt-BR" w:eastAsia="pt-BR"/>
         </w:rPr>
-        <w:t>Finalização da documentação do projeto</w:t>
-      </w:r>
-    </w:p>
-    <w:p>
-      <w:pPr>
-        <w:spacing w:before="100" w:beforeAutospacing="1" w:after="100" w:afterAutospacing="1" w:line="240" w:lineRule="auto"/>
-        <w:rPr>
-          <w:rFonts w:ascii="Calibri" w:eastAsia="Times New Roman" w:hAnsi="Calibri" w:cs="Times New Roman"/>
+        <w:t>F</w:t>
+      </w:r>
+      <w:r>
+        <w:rPr>
+          <w:rFonts w:ascii="Times New Roman" w:eastAsia="Times New Roman" w:hAnsi="Times New Roman" w:cs="Times New Roman"/>
           <w:sz w:val="24"/>
           <w:szCs w:val="24"/>
           <w:lang w:val="pt-BR" w:eastAsia="pt-BR"/>
         </w:rPr>
-      </w:pPr>
-      <w:r>
-        <w:rPr>
-          <w:rFonts w:ascii="Calibri" w:eastAsia="Times New Roman" w:hAnsi="Calibri" w:cs="Times New Roman"/>
+        <w:t>inalizar relacionamento de</w:t>
+      </w:r>
+      <w:r>
+        <w:rPr>
+          <w:rFonts w:ascii="Times New Roman" w:eastAsia="Times New Roman" w:hAnsi="Times New Roman" w:cs="Times New Roman"/>
           <w:sz w:val="24"/>
           <w:szCs w:val="24"/>
           <w:lang w:val="pt-BR" w:eastAsia="pt-BR"/>
         </w:rPr>
-        <w:t xml:space="preserve">Requisitos: </w:t>
-      </w:r>
-      <w:r>
-        <w:rPr>
-          <w:rFonts w:ascii="Calibri" w:eastAsia="Times New Roman" w:hAnsi="Calibri" w:cs="Times New Roman"/>
+        <w:t xml:space="preserve"> Reclamações com </w:t>
+      </w:r>
+      <w:proofErr w:type="spellStart"/>
+      <w:r>
+        <w:rPr>
+          <w:rFonts w:ascii="Times New Roman" w:eastAsia="Times New Roman" w:hAnsi="Times New Roman" w:cs="Times New Roman"/>
           <w:sz w:val="24"/>
           <w:szCs w:val="24"/>
           <w:lang w:val="pt-BR" w:eastAsia="pt-BR"/>
         </w:rPr>
-        <w:t xml:space="preserve">RF001, </w:t>
-      </w:r>
-      <w:r>
-        <w:rPr>
-          <w:rFonts w:ascii="Calibri" w:eastAsia="Times New Roman" w:hAnsi="Calibri" w:cs="Times New Roman"/>
+        <w:t>Tags</w:t>
+      </w:r>
+      <w:proofErr w:type="spellEnd"/>
+      <w:r>
+        <w:rPr>
+          <w:rFonts w:ascii="Times New Roman" w:eastAsia="Times New Roman" w:hAnsi="Times New Roman" w:cs="Times New Roman"/>
           <w:sz w:val="24"/>
           <w:szCs w:val="24"/>
           <w:lang w:val="pt-BR" w:eastAsia="pt-BR"/>
         </w:rPr>
-        <w:t xml:space="preserve">RF002, RNF003, </w:t>
-      </w:r>
-      <w:r>
-        <w:rPr>
-          <w:rFonts w:ascii="Calibri" w:eastAsia="Times New Roman" w:hAnsi="Calibri" w:cs="Times New Roman"/>
+        <w:t xml:space="preserve"> </w:t>
+      </w:r>
+      <w:r>
+        <w:rPr>
+          <w:rFonts w:ascii="Times New Roman" w:eastAsia="Times New Roman" w:hAnsi="Times New Roman" w:cs="Times New Roman"/>
           <w:sz w:val="24"/>
           <w:szCs w:val="24"/>
           <w:lang w:val="pt-BR" w:eastAsia="pt-BR"/>
         </w:rPr>
-        <w:t xml:space="preserve">RNF006, </w:t>
-      </w:r>
-      <w:r>
-        <w:rPr>
-          <w:rFonts w:ascii="Calibri" w:eastAsia="Times New Roman" w:hAnsi="Calibri" w:cs="Times New Roman"/>
+        <w:t>e Imagens</w:t>
+      </w:r>
+      <w:r>
+        <w:rPr>
+          <w:rFonts w:ascii="Times New Roman" w:eastAsia="Times New Roman" w:hAnsi="Times New Roman" w:cs="Times New Roman"/>
           <w:sz w:val="24"/>
           <w:szCs w:val="24"/>
           <w:lang w:val="pt-BR" w:eastAsia="pt-BR"/>
         </w:rPr>
-        <w:t>RNF009</w:t>
+        <w:t xml:space="preserve"> no </w:t>
+      </w:r>
+      <w:proofErr w:type="spellStart"/>
+      <w:r>
+        <w:rPr>
+          <w:rFonts w:ascii="Times New Roman" w:eastAsia="Times New Roman" w:hAnsi="Times New Roman" w:cs="Times New Roman"/>
+          <w:sz w:val="24"/>
+          <w:szCs w:val="24"/>
+          <w:lang w:val="pt-BR" w:eastAsia="pt-BR"/>
+        </w:rPr>
+        <w:t>frontend</w:t>
+      </w:r>
+      <w:proofErr w:type="spellEnd"/>
+      <w:r>
+        <w:rPr>
+          <w:rFonts w:ascii="Times New Roman" w:eastAsia="Times New Roman" w:hAnsi="Times New Roman" w:cs="Times New Roman"/>
+          <w:sz w:val="24"/>
+          <w:szCs w:val="24"/>
+          <w:lang w:val="pt-BR" w:eastAsia="pt-BR"/>
+        </w:rPr>
+        <w:t xml:space="preserve"> e </w:t>
+      </w:r>
+      <w:r>
+        <w:rPr>
+          <w:rFonts w:ascii="Times New Roman" w:eastAsia="Times New Roman" w:hAnsi="Times New Roman" w:cs="Times New Roman"/>
+          <w:sz w:val="24"/>
+          <w:szCs w:val="24"/>
+          <w:lang w:val="pt-BR" w:eastAsia="pt-BR"/>
+        </w:rPr>
+        <w:t>prosseguir com o desenvolvimento das rotas</w:t>
+      </w:r>
+      <w:r>
+        <w:rPr>
+          <w:rFonts w:ascii="Times New Roman" w:eastAsia="Times New Roman" w:hAnsi="Times New Roman" w:cs="Times New Roman"/>
+          <w:sz w:val="24"/>
+          <w:szCs w:val="24"/>
+          <w:lang w:val="pt-BR" w:eastAsia="pt-BR"/>
+        </w:rPr>
+        <w:t xml:space="preserve"> </w:t>
+      </w:r>
+      <w:r>
+        <w:rPr>
+          <w:rFonts w:ascii="Times New Roman" w:eastAsia="Times New Roman" w:hAnsi="Times New Roman" w:cs="Times New Roman"/>
+          <w:sz w:val="24"/>
+          <w:szCs w:val="24"/>
+          <w:lang w:val="pt-BR" w:eastAsia="pt-BR"/>
+        </w:rPr>
+        <w:t>d</w:t>
+      </w:r>
+      <w:r>
+        <w:rPr>
+          <w:rFonts w:ascii="Times New Roman" w:eastAsia="Times New Roman" w:hAnsi="Times New Roman" w:cs="Times New Roman"/>
+          <w:sz w:val="24"/>
+          <w:szCs w:val="24"/>
+          <w:lang w:val="pt-BR" w:eastAsia="pt-BR"/>
+        </w:rPr>
+        <w:t xml:space="preserve">as </w:t>
+      </w:r>
+      <w:proofErr w:type="spellStart"/>
+      <w:r>
+        <w:rPr>
+          <w:rFonts w:ascii="Times New Roman" w:eastAsia="Times New Roman" w:hAnsi="Times New Roman" w:cs="Times New Roman"/>
+          <w:sz w:val="24"/>
+          <w:szCs w:val="24"/>
+          <w:lang w:val="pt-BR" w:eastAsia="pt-BR"/>
+        </w:rPr>
+        <w:t>API’s</w:t>
+      </w:r>
+      <w:proofErr w:type="spellEnd"/>
+      <w:r>
+        <w:rPr>
+          <w:rFonts w:ascii="Times New Roman" w:eastAsia="Times New Roman" w:hAnsi="Times New Roman" w:cs="Times New Roman"/>
+          <w:sz w:val="24"/>
+          <w:szCs w:val="24"/>
+          <w:lang w:val="pt-BR" w:eastAsia="pt-BR"/>
+        </w:rPr>
+        <w:t xml:space="preserve"> de </w:t>
+      </w:r>
+      <w:r>
+        <w:rPr>
+          <w:rFonts w:ascii="Times New Roman" w:eastAsia="Times New Roman" w:hAnsi="Times New Roman" w:cs="Times New Roman"/>
+          <w:sz w:val="24"/>
+          <w:szCs w:val="24"/>
+          <w:lang w:val="pt-BR" w:eastAsia="pt-BR"/>
+        </w:rPr>
+        <w:t>Reclamações e Usuários</w:t>
       </w:r>
     </w:p>
     <w:p>
       <w:pPr>
+        <w:pStyle w:val="PargrafodaLista"/>
+        <w:numPr>
+          <w:ilvl w:val="0"/>
+          <w:numId w:val="10"/>
+        </w:numPr>
+        <w:spacing w:before="100" w:beforeAutospacing="1" w:after="100" w:afterAutospacing="1" w:line="240" w:lineRule="auto"/>
+        <w:rPr>
+          <w:rFonts w:ascii="Times New Roman" w:eastAsia="Times New Roman" w:hAnsi="Times New Roman" w:cs="Times New Roman"/>
+          <w:sz w:val="24"/>
+          <w:szCs w:val="24"/>
+          <w:lang w:val="pt-BR" w:eastAsia="pt-BR"/>
+        </w:rPr>
+      </w:pPr>
+      <w:r>
+        <w:rPr>
+          <w:rFonts w:ascii="Times New Roman" w:eastAsia="Times New Roman" w:hAnsi="Times New Roman" w:cs="Times New Roman"/>
+          <w:sz w:val="24"/>
+          <w:szCs w:val="24"/>
+          <w:lang w:val="pt-BR" w:eastAsia="pt-BR"/>
+        </w:rPr>
+        <w:t>A</w:t>
+      </w:r>
+      <w:r>
+        <w:rPr>
+          <w:rFonts w:ascii="Times New Roman" w:eastAsia="Times New Roman" w:hAnsi="Times New Roman" w:cs="Times New Roman"/>
+          <w:sz w:val="24"/>
+          <w:szCs w:val="24"/>
+          <w:lang w:val="pt-BR" w:eastAsia="pt-BR"/>
+        </w:rPr>
+        <w:t xml:space="preserve">justes finais nas interfaces de Reclamação, </w:t>
+      </w:r>
+      <w:proofErr w:type="spellStart"/>
+      <w:r>
+        <w:rPr>
+          <w:rFonts w:ascii="Times New Roman" w:eastAsia="Times New Roman" w:hAnsi="Times New Roman" w:cs="Times New Roman"/>
+          <w:sz w:val="24"/>
+          <w:szCs w:val="24"/>
+          <w:lang w:val="pt-BR" w:eastAsia="pt-BR"/>
+        </w:rPr>
+        <w:t>Tags</w:t>
+      </w:r>
+      <w:proofErr w:type="spellEnd"/>
+      <w:r>
+        <w:rPr>
+          <w:rFonts w:ascii="Times New Roman" w:eastAsia="Times New Roman" w:hAnsi="Times New Roman" w:cs="Times New Roman"/>
+          <w:sz w:val="24"/>
+          <w:szCs w:val="24"/>
+          <w:lang w:val="pt-BR" w:eastAsia="pt-BR"/>
+        </w:rPr>
+        <w:t xml:space="preserve"> e Usuários</w:t>
+      </w:r>
+    </w:p>
+    <w:p>
+      <w:pPr>
+        <w:spacing w:before="100" w:beforeAutospacing="1" w:after="100" w:afterAutospacing="1" w:line="240" w:lineRule="auto"/>
+        <w:rPr>
+          <w:rFonts w:ascii="Times New Roman" w:eastAsia="Times New Roman" w:hAnsi="Times New Roman" w:cs="Times New Roman"/>
+          <w:sz w:val="24"/>
+          <w:szCs w:val="24"/>
+          <w:lang w:val="pt-BR" w:eastAsia="pt-BR"/>
+        </w:rPr>
+      </w:pPr>
+      <w:proofErr w:type="spellStart"/>
+      <w:r>
+        <w:rPr>
+          <w:rFonts w:ascii="Times New Roman" w:hAnsi="Times New Roman" w:cs="Times New Roman"/>
+        </w:rPr>
+        <w:t>Atividades</w:t>
+      </w:r>
+      <w:proofErr w:type="spellEnd"/>
+      <w:r>
+        <w:rPr>
+          <w:rFonts w:ascii="Times New Roman" w:hAnsi="Times New Roman" w:cs="Times New Roman"/>
+        </w:rPr>
+        <w:t xml:space="preserve"> </w:t>
+      </w:r>
+      <w:proofErr w:type="spellStart"/>
+      <w:r>
+        <w:rPr>
+          <w:rFonts w:ascii="Times New Roman" w:hAnsi="Times New Roman" w:cs="Times New Roman"/>
+        </w:rPr>
+        <w:t>r</w:t>
+      </w:r>
+      <w:r>
+        <w:rPr>
+          <w:rFonts w:ascii="Times New Roman" w:hAnsi="Times New Roman" w:cs="Times New Roman"/>
+        </w:rPr>
+        <w:t>ealizadas</w:t>
+      </w:r>
+      <w:proofErr w:type="spellEnd"/>
+      <w:r>
+        <w:rPr>
+          <w:rFonts w:ascii="Times New Roman" w:eastAsia="Times New Roman" w:hAnsi="Times New Roman" w:cs="Times New Roman"/>
+          <w:sz w:val="24"/>
+          <w:szCs w:val="24"/>
+          <w:lang w:val="pt-BR" w:eastAsia="pt-BR"/>
+        </w:rPr>
+        <w:t>:</w:t>
+      </w:r>
+    </w:p>
+    <w:p>
+      <w:pPr>
+        <w:numPr>
+          <w:ilvl w:val="0"/>
+          <w:numId w:val="10"/>
+        </w:numPr>
+        <w:spacing w:before="100" w:beforeAutospacing="1" w:after="100" w:afterAutospacing="1" w:line="240" w:lineRule="auto"/>
+        <w:rPr>
+          <w:rFonts w:ascii="Times New Roman" w:eastAsia="Times New Roman" w:hAnsi="Times New Roman" w:cs="Times New Roman"/>
+          <w:sz w:val="24"/>
+          <w:szCs w:val="24"/>
+          <w:lang w:val="pt-BR" w:eastAsia="pt-BR"/>
+        </w:rPr>
+      </w:pPr>
+      <w:r>
+        <w:rPr>
+          <w:rFonts w:ascii="Times New Roman" w:eastAsia="Times New Roman" w:hAnsi="Times New Roman" w:cs="Times New Roman"/>
+          <w:sz w:val="24"/>
+          <w:szCs w:val="24"/>
+          <w:lang w:val="pt-BR" w:eastAsia="pt-BR"/>
+        </w:rPr>
+        <w:t>Autenticação com JWT</w:t>
+      </w:r>
+    </w:p>
+    <w:p>
+      <w:pPr>
+        <w:numPr>
+          <w:ilvl w:val="0"/>
+          <w:numId w:val="10"/>
+        </w:numPr>
+        <w:spacing w:before="100" w:beforeAutospacing="1" w:after="100" w:afterAutospacing="1" w:line="240" w:lineRule="auto"/>
+        <w:rPr>
+          <w:rFonts w:ascii="Times New Roman" w:eastAsia="Times New Roman" w:hAnsi="Times New Roman" w:cs="Times New Roman"/>
+          <w:sz w:val="24"/>
+          <w:szCs w:val="24"/>
+          <w:lang w:val="pt-BR" w:eastAsia="pt-BR"/>
+        </w:rPr>
+      </w:pPr>
+      <w:r>
+        <w:rPr>
+          <w:rFonts w:ascii="Times New Roman" w:eastAsia="Times New Roman" w:hAnsi="Times New Roman" w:cs="Times New Roman"/>
+          <w:sz w:val="24"/>
+          <w:szCs w:val="24"/>
+          <w:lang w:val="pt-BR" w:eastAsia="pt-BR"/>
+        </w:rPr>
+        <w:t>Criptografia de senhas</w:t>
+      </w:r>
+    </w:p>
+    <w:p>
+      <w:pPr>
+        <w:numPr>
+          <w:ilvl w:val="0"/>
+          <w:numId w:val="10"/>
+        </w:numPr>
+        <w:spacing w:before="100" w:beforeAutospacing="1" w:after="100" w:afterAutospacing="1" w:line="240" w:lineRule="auto"/>
+        <w:rPr>
+          <w:rFonts w:ascii="Times New Roman" w:eastAsia="Times New Roman" w:hAnsi="Times New Roman" w:cs="Times New Roman"/>
+          <w:sz w:val="24"/>
+          <w:szCs w:val="24"/>
+          <w:lang w:val="pt-BR" w:eastAsia="pt-BR"/>
+        </w:rPr>
+      </w:pPr>
+      <w:proofErr w:type="spellStart"/>
+      <w:r>
+        <w:rPr>
+          <w:rFonts w:ascii="Times New Roman" w:eastAsia="Times New Roman" w:hAnsi="Times New Roman" w:cs="Times New Roman"/>
+          <w:sz w:val="24"/>
+          <w:szCs w:val="24"/>
+          <w:lang w:val="pt-BR" w:eastAsia="pt-BR"/>
+        </w:rPr>
+        <w:t>Aplicacação</w:t>
+      </w:r>
+      <w:proofErr w:type="spellEnd"/>
+      <w:r>
+        <w:rPr>
+          <w:rFonts w:ascii="Times New Roman" w:eastAsia="Times New Roman" w:hAnsi="Times New Roman" w:cs="Times New Roman"/>
+          <w:sz w:val="24"/>
+          <w:szCs w:val="24"/>
+          <w:lang w:val="pt-BR" w:eastAsia="pt-BR"/>
+        </w:rPr>
+        <w:t xml:space="preserve"> de Middleware</w:t>
+      </w:r>
+      <w:r>
+        <w:rPr>
+          <w:rFonts w:ascii="Times New Roman" w:eastAsia="Times New Roman" w:hAnsi="Times New Roman" w:cs="Times New Roman"/>
+          <w:sz w:val="24"/>
+          <w:szCs w:val="24"/>
+          <w:lang w:val="pt-BR" w:eastAsia="pt-BR"/>
+        </w:rPr>
+        <w:t xml:space="preserve"> </w:t>
+      </w:r>
+    </w:p>
+    <w:p>
+      <w:pPr>
+        <w:numPr>
+          <w:ilvl w:val="0"/>
+          <w:numId w:val="10"/>
+        </w:numPr>
+        <w:spacing w:before="100" w:beforeAutospacing="1" w:after="100" w:afterAutospacing="1" w:line="240" w:lineRule="auto"/>
+        <w:rPr>
+          <w:rFonts w:ascii="Times New Roman" w:eastAsia="Times New Roman" w:hAnsi="Times New Roman" w:cs="Times New Roman"/>
+          <w:sz w:val="24"/>
+          <w:szCs w:val="24"/>
+          <w:lang w:val="pt-BR" w:eastAsia="pt-BR"/>
+        </w:rPr>
+      </w:pPr>
+      <w:r>
+        <w:rPr>
+          <w:rFonts w:ascii="Times New Roman" w:eastAsia="Times New Roman" w:hAnsi="Times New Roman" w:cs="Times New Roman"/>
+          <w:sz w:val="24"/>
+          <w:szCs w:val="24"/>
+          <w:lang w:val="pt-BR" w:eastAsia="pt-BR"/>
+        </w:rPr>
+        <w:t xml:space="preserve">Ajustes finais na UI das </w:t>
+      </w:r>
+      <w:proofErr w:type="spellStart"/>
+      <w:r>
+        <w:rPr>
+          <w:rFonts w:ascii="Times New Roman" w:eastAsia="Times New Roman" w:hAnsi="Times New Roman" w:cs="Times New Roman"/>
+          <w:sz w:val="24"/>
+          <w:szCs w:val="24"/>
+          <w:lang w:val="pt-BR" w:eastAsia="pt-BR"/>
+        </w:rPr>
+        <w:t>API’s</w:t>
+      </w:r>
+      <w:proofErr w:type="spellEnd"/>
+      <w:r>
+        <w:rPr>
+          <w:rFonts w:ascii="Times New Roman" w:eastAsia="Times New Roman" w:hAnsi="Times New Roman" w:cs="Times New Roman"/>
+          <w:sz w:val="24"/>
+          <w:szCs w:val="24"/>
+          <w:lang w:val="pt-BR" w:eastAsia="pt-BR"/>
+        </w:rPr>
+        <w:t xml:space="preserve"> propostas</w:t>
+      </w:r>
+    </w:p>
+    <w:p>
+      <w:pPr>
+        <w:spacing w:before="100" w:beforeAutospacing="1" w:after="100" w:afterAutospacing="1" w:line="240" w:lineRule="auto"/>
+        <w:rPr>
+          <w:rFonts w:ascii="Times New Roman" w:eastAsia="Times New Roman" w:hAnsi="Times New Roman" w:cs="Times New Roman"/>
+          <w:sz w:val="24"/>
+          <w:szCs w:val="24"/>
+          <w:lang w:val="pt-BR" w:eastAsia="pt-BR"/>
+        </w:rPr>
+      </w:pPr>
+      <w:r>
+        <w:rPr>
+          <w:rFonts w:ascii="Times New Roman" w:eastAsia="Times New Roman" w:hAnsi="Times New Roman" w:cs="Times New Roman"/>
+          <w:sz w:val="24"/>
+          <w:szCs w:val="24"/>
+          <w:lang w:val="pt-BR" w:eastAsia="pt-BR"/>
+        </w:rPr>
+        <w:t xml:space="preserve">Requisitos: </w:t>
+      </w:r>
+    </w:p>
+    <w:p>
+      <w:pPr>
+        <w:pStyle w:val="NormalWeb"/>
+        <w:numPr>
+          <w:ilvl w:val="0"/>
+          <w:numId w:val="10"/>
+        </w:numPr>
+      </w:pPr>
+      <w:r>
+        <w:t>RF001 (Login e autenticação)</w:t>
+      </w:r>
+    </w:p>
+    <w:p>
+      <w:pPr>
+        <w:pStyle w:val="NormalWeb"/>
+        <w:numPr>
+          <w:ilvl w:val="0"/>
+          <w:numId w:val="10"/>
+        </w:numPr>
+      </w:pPr>
+      <w:r>
+        <w:t>RF002 (Gerenciamento e cadastro de reclamações)</w:t>
+      </w:r>
+    </w:p>
+    <w:p>
+      <w:pPr>
+        <w:pStyle w:val="NormalWeb"/>
+        <w:numPr>
+          <w:ilvl w:val="0"/>
+          <w:numId w:val="10"/>
+        </w:numPr>
+      </w:pPr>
+      <w:r>
+        <w:t>RNF002 (Banco de dados)</w:t>
+      </w:r>
+    </w:p>
+    <w:p>
+      <w:pPr>
+        <w:pStyle w:val="NormalWeb"/>
+        <w:numPr>
+          <w:ilvl w:val="0"/>
+          <w:numId w:val="10"/>
+        </w:numPr>
+      </w:pPr>
+      <w:r>
+        <w:t>RNF003 (Responsividade)</w:t>
+      </w:r>
+    </w:p>
+    <w:p>
+      <w:pPr>
+        <w:pStyle w:val="NormalWeb"/>
+        <w:numPr>
+          <w:ilvl w:val="0"/>
+          <w:numId w:val="10"/>
+        </w:numPr>
+      </w:pPr>
+      <w:r>
+        <w:t>RNF006 (Acessibilidade)</w:t>
+      </w:r>
+    </w:p>
+    <w:p>
+      <w:pPr>
+        <w:pStyle w:val="NormalWeb"/>
+        <w:numPr>
+          <w:ilvl w:val="0"/>
+          <w:numId w:val="10"/>
+        </w:numPr>
+      </w:pPr>
+      <w:r>
+        <w:t>RNF007 (Feedback ao usuário)</w:t>
+      </w:r>
+    </w:p>
+    <w:p>
+      <w:pPr>
+        <w:pStyle w:val="NormalWeb"/>
+        <w:numPr>
+          <w:ilvl w:val="0"/>
+          <w:numId w:val="10"/>
+        </w:numPr>
+      </w:pPr>
+      <w:r>
+        <w:t>RNF008 (</w:t>
+      </w:r>
+      <w:proofErr w:type="spellStart"/>
+      <w:r>
+        <w:t>Backend</w:t>
+      </w:r>
+      <w:proofErr w:type="spellEnd"/>
+      <w:r>
+        <w:t xml:space="preserve"> e API)</w:t>
+      </w:r>
+    </w:p>
+    <w:p>
+      <w:pPr>
+        <w:pStyle w:val="NormalWeb"/>
+        <w:numPr>
+          <w:ilvl w:val="0"/>
+          <w:numId w:val="10"/>
+        </w:numPr>
+      </w:pPr>
+      <w:r>
+        <w:t>RNF009 (Documentação)</w:t>
+      </w:r>
+    </w:p>
+    <w:p>
+      <w:pPr>
         <w:spacing w:before="100" w:beforeAutospacing="1" w:after="100" w:afterAutospacing="1" w:line="240" w:lineRule="auto"/>
         <w:outlineLvl w:val="3"/>
         <w:rPr>
-          <w:rFonts w:asciiTheme="majorHAnsi" w:eastAsia="Times New Roman" w:hAnsiTheme="majorHAnsi" w:cs="Times New Roman"/>
+          <w:rFonts w:ascii="Times New Roman" w:eastAsia="Times New Roman" w:hAnsi="Times New Roman" w:cs="Times New Roman"/>
           <w:b/>
           <w:bCs/>
           <w:color w:val="365F91" w:themeColor="accent1" w:themeShade="BF"/>
@@ -1475,13 +2622,9 @@
           <w:lang w:val="pt-BR" w:eastAsia="pt-BR"/>
         </w:rPr>
       </w:pPr>
-    </w:p>
-    <w:p>
-      <w:pPr>
-        <w:spacing w:before="100" w:beforeAutospacing="1" w:after="100" w:afterAutospacing="1" w:line="240" w:lineRule="auto"/>
-        <w:outlineLvl w:val="3"/>
-        <w:rPr>
-          <w:rFonts w:asciiTheme="majorHAnsi" w:eastAsia="Times New Roman" w:hAnsiTheme="majorHAnsi" w:cs="Times New Roman"/>
+      <w:r>
+        <w:rPr>
+          <w:rFonts w:ascii="Times New Roman" w:eastAsia="Times New Roman" w:hAnsi="Times New Roman" w:cs="Times New Roman"/>
           <w:b/>
           <w:bCs/>
           <w:color w:val="365F91" w:themeColor="accent1" w:themeShade="BF"/>
@@ -1489,10 +2632,11 @@
           <w:szCs w:val="28"/>
           <w:lang w:val="pt-BR" w:eastAsia="pt-BR"/>
         </w:rPr>
-      </w:pPr>
-      <w:r>
-        <w:rPr>
-          <w:rFonts w:asciiTheme="majorHAnsi" w:eastAsia="Times New Roman" w:hAnsiTheme="majorHAnsi" w:cs="Times New Roman"/>
+        <w:t>7</w:t>
+      </w:r>
+      <w:r>
+        <w:rPr>
+          <w:rFonts w:ascii="Times New Roman" w:eastAsia="Times New Roman" w:hAnsi="Times New Roman" w:cs="Times New Roman"/>
           <w:b/>
           <w:bCs/>
           <w:color w:val="365F91" w:themeColor="accent1" w:themeShade="BF"/>
@@ -1500,13 +2644,108 @@
           <w:szCs w:val="28"/>
           <w:lang w:val="pt-BR" w:eastAsia="pt-BR"/>
         </w:rPr>
-        <w:t>Entrega Final: 10/06</w:t>
+        <w:t>ª Sprint (</w:t>
+      </w:r>
+      <w:r>
+        <w:rPr>
+          <w:rFonts w:ascii="Times New Roman" w:eastAsia="Times New Roman" w:hAnsi="Times New Roman" w:cs="Times New Roman"/>
+          <w:b/>
+          <w:bCs/>
+          <w:color w:val="365F91" w:themeColor="accent1" w:themeShade="BF"/>
+          <w:sz w:val="28"/>
+          <w:szCs w:val="28"/>
+          <w:lang w:val="pt-BR" w:eastAsia="pt-BR"/>
+        </w:rPr>
+        <w:t>10</w:t>
+      </w:r>
+      <w:r>
+        <w:rPr>
+          <w:rFonts w:ascii="Times New Roman" w:eastAsia="Times New Roman" w:hAnsi="Times New Roman" w:cs="Times New Roman"/>
+          <w:b/>
+          <w:bCs/>
+          <w:color w:val="365F91" w:themeColor="accent1" w:themeShade="BF"/>
+          <w:sz w:val="28"/>
+          <w:szCs w:val="28"/>
+          <w:lang w:val="pt-BR" w:eastAsia="pt-BR"/>
+        </w:rPr>
+        <w:t>/0</w:t>
+      </w:r>
+      <w:r>
+        <w:rPr>
+          <w:rFonts w:ascii="Times New Roman" w:eastAsia="Times New Roman" w:hAnsi="Times New Roman" w:cs="Times New Roman"/>
+          <w:b/>
+          <w:bCs/>
+          <w:color w:val="365F91" w:themeColor="accent1" w:themeShade="BF"/>
+          <w:sz w:val="28"/>
+          <w:szCs w:val="28"/>
+          <w:lang w:val="pt-BR" w:eastAsia="pt-BR"/>
+        </w:rPr>
+        <w:t>6</w:t>
+      </w:r>
+      <w:r>
+        <w:rPr>
+          <w:rFonts w:ascii="Times New Roman" w:eastAsia="Times New Roman" w:hAnsi="Times New Roman" w:cs="Times New Roman"/>
+          <w:b/>
+          <w:bCs/>
+          <w:color w:val="365F91" w:themeColor="accent1" w:themeShade="BF"/>
+          <w:sz w:val="28"/>
+          <w:szCs w:val="28"/>
+          <w:lang w:val="pt-BR" w:eastAsia="pt-BR"/>
+        </w:rPr>
+        <w:t xml:space="preserve"> – </w:t>
+      </w:r>
+      <w:r>
+        <w:rPr>
+          <w:rFonts w:ascii="Times New Roman" w:eastAsia="Times New Roman" w:hAnsi="Times New Roman" w:cs="Times New Roman"/>
+          <w:b/>
+          <w:bCs/>
+          <w:color w:val="365F91" w:themeColor="accent1" w:themeShade="BF"/>
+          <w:sz w:val="28"/>
+          <w:szCs w:val="28"/>
+          <w:lang w:val="pt-BR" w:eastAsia="pt-BR"/>
+        </w:rPr>
+        <w:t>24</w:t>
+      </w:r>
+      <w:r>
+        <w:rPr>
+          <w:rFonts w:ascii="Times New Roman" w:eastAsia="Times New Roman" w:hAnsi="Times New Roman" w:cs="Times New Roman"/>
+          <w:b/>
+          <w:bCs/>
+          <w:color w:val="365F91" w:themeColor="accent1" w:themeShade="BF"/>
+          <w:sz w:val="28"/>
+          <w:szCs w:val="28"/>
+          <w:lang w:val="pt-BR" w:eastAsia="pt-BR"/>
+        </w:rPr>
+        <w:t>/0</w:t>
+      </w:r>
+      <w:r>
+        <w:rPr>
+          <w:rFonts w:ascii="Times New Roman" w:eastAsia="Times New Roman" w:hAnsi="Times New Roman" w:cs="Times New Roman"/>
+          <w:b/>
+          <w:bCs/>
+          <w:color w:val="365F91" w:themeColor="accent1" w:themeShade="BF"/>
+          <w:sz w:val="28"/>
+          <w:szCs w:val="28"/>
+          <w:lang w:val="pt-BR" w:eastAsia="pt-BR"/>
+        </w:rPr>
+        <w:t>6</w:t>
+      </w:r>
+      <w:r>
+        <w:rPr>
+          <w:rFonts w:ascii="Times New Roman" w:eastAsia="Times New Roman" w:hAnsi="Times New Roman" w:cs="Times New Roman"/>
+          <w:b/>
+          <w:bCs/>
+          <w:color w:val="365F91" w:themeColor="accent1" w:themeShade="BF"/>
+          <w:sz w:val="28"/>
+          <w:szCs w:val="28"/>
+          <w:lang w:val="pt-BR" w:eastAsia="pt-BR"/>
+        </w:rPr>
+        <w:t>)</w:t>
       </w:r>
     </w:p>
     <w:p>
       <w:pPr>
-        <w:spacing w:after="0" w:line="240" w:lineRule="auto"/>
-        <w:divId w:val="838544504"/>
+        <w:spacing w:before="100" w:beforeAutospacing="1" w:after="100" w:afterAutospacing="1" w:line="240" w:lineRule="auto"/>
         <w:rPr>
           <w:rFonts w:ascii="Times New Roman" w:eastAsia="Times New Roman" w:hAnsi="Times New Roman" w:cs="Times New Roman"/>
           <w:sz w:val="24"/>
@@ -1514,18 +2753,407 @@
           <w:lang w:val="pt-BR" w:eastAsia="pt-BR"/>
         </w:rPr>
       </w:pPr>
+      <w:r>
+        <w:rPr>
+          <w:rFonts w:ascii="Times New Roman" w:eastAsia="Times New Roman" w:hAnsi="Times New Roman" w:cs="Times New Roman"/>
+          <w:sz w:val="24"/>
+          <w:szCs w:val="24"/>
+          <w:lang w:val="pt-BR" w:eastAsia="pt-BR"/>
+        </w:rPr>
+        <w:t>Objetivo</w:t>
+      </w:r>
+      <w:r>
+        <w:rPr>
+          <w:rFonts w:ascii="Times New Roman" w:eastAsia="Times New Roman" w:hAnsi="Times New Roman" w:cs="Times New Roman"/>
+          <w:sz w:val="24"/>
+          <w:szCs w:val="24"/>
+          <w:lang w:val="pt-BR" w:eastAsia="pt-BR"/>
+        </w:rPr>
+        <w:t>s</w:t>
+      </w:r>
+      <w:r>
+        <w:rPr>
+          <w:rFonts w:ascii="Times New Roman" w:eastAsia="Times New Roman" w:hAnsi="Times New Roman" w:cs="Times New Roman"/>
+          <w:b/>
+          <w:bCs/>
+          <w:sz w:val="24"/>
+          <w:szCs w:val="24"/>
+          <w:lang w:val="pt-BR" w:eastAsia="pt-BR"/>
+        </w:rPr>
+        <w:t>:</w:t>
+      </w:r>
+      <w:r>
+        <w:rPr>
+          <w:rFonts w:ascii="Times New Roman" w:eastAsia="Times New Roman" w:hAnsi="Times New Roman" w:cs="Times New Roman"/>
+          <w:sz w:val="24"/>
+          <w:szCs w:val="24"/>
+          <w:lang w:val="pt-BR" w:eastAsia="pt-BR"/>
+        </w:rPr>
+        <w:t xml:space="preserve"> </w:t>
+      </w:r>
     </w:p>
     <w:p>
       <w:pPr>
-        <w:pStyle w:val="Commarcadores2"/>
+        <w:pStyle w:val="PargrafodaLista"/>
         <w:numPr>
           <w:ilvl w:val="0"/>
-          <w:numId w:val="0"/>
+          <w:numId w:val="10"/>
         </w:numPr>
-        <w:rPr>
-          <w:lang w:val="pt-BR"/>
-        </w:rPr>
-      </w:pPr>
+        <w:spacing w:before="100" w:beforeAutospacing="1" w:after="100" w:afterAutospacing="1" w:line="240" w:lineRule="auto"/>
+        <w:rPr>
+          <w:rFonts w:ascii="Times New Roman" w:eastAsia="Times New Roman" w:hAnsi="Times New Roman" w:cs="Times New Roman"/>
+          <w:sz w:val="24"/>
+          <w:szCs w:val="24"/>
+          <w:lang w:val="pt-BR" w:eastAsia="pt-BR"/>
+        </w:rPr>
+      </w:pPr>
+      <w:r>
+        <w:rPr>
+          <w:rFonts w:ascii="Times New Roman" w:eastAsia="Times New Roman" w:hAnsi="Times New Roman" w:cs="Times New Roman"/>
+          <w:sz w:val="24"/>
+          <w:szCs w:val="24"/>
+          <w:lang w:val="pt-BR" w:eastAsia="pt-BR"/>
+        </w:rPr>
+        <w:lastRenderedPageBreak/>
+        <w:t>Finalizar cadastro de usuários e visualização, edição e exclusão das reclamações feita por um usuário.</w:t>
+      </w:r>
+    </w:p>
+    <w:p>
+      <w:pPr>
+        <w:pStyle w:val="PargrafodaLista"/>
+        <w:numPr>
+          <w:ilvl w:val="0"/>
+          <w:numId w:val="10"/>
+        </w:numPr>
+        <w:spacing w:before="100" w:beforeAutospacing="1" w:after="100" w:afterAutospacing="1" w:line="240" w:lineRule="auto"/>
+        <w:rPr>
+          <w:rFonts w:ascii="Times New Roman" w:eastAsia="Times New Roman" w:hAnsi="Times New Roman" w:cs="Times New Roman"/>
+          <w:sz w:val="24"/>
+          <w:szCs w:val="24"/>
+          <w:lang w:val="pt-BR" w:eastAsia="pt-BR"/>
+        </w:rPr>
+      </w:pPr>
+      <w:r>
+        <w:rPr>
+          <w:rFonts w:ascii="Times New Roman" w:eastAsia="Times New Roman" w:hAnsi="Times New Roman" w:cs="Times New Roman"/>
+          <w:sz w:val="24"/>
+          <w:szCs w:val="24"/>
+          <w:lang w:val="pt-BR" w:eastAsia="pt-BR"/>
+        </w:rPr>
+        <w:t>Finalizar documentação do projeto</w:t>
+      </w:r>
+    </w:p>
+    <w:p>
+      <w:pPr>
+        <w:spacing w:before="100" w:beforeAutospacing="1" w:after="100" w:afterAutospacing="1" w:line="240" w:lineRule="auto"/>
+        <w:rPr>
+          <w:rFonts w:ascii="Times New Roman" w:eastAsia="Times New Roman" w:hAnsi="Times New Roman" w:cs="Times New Roman"/>
+          <w:sz w:val="24"/>
+          <w:szCs w:val="24"/>
+          <w:lang w:val="pt-BR" w:eastAsia="pt-BR"/>
+        </w:rPr>
+      </w:pPr>
+      <w:proofErr w:type="spellStart"/>
+      <w:r>
+        <w:rPr>
+          <w:rFonts w:ascii="Times New Roman" w:hAnsi="Times New Roman" w:cs="Times New Roman"/>
+        </w:rPr>
+        <w:t>Atividades</w:t>
+      </w:r>
+      <w:proofErr w:type="spellEnd"/>
+      <w:r>
+        <w:rPr>
+          <w:rFonts w:ascii="Times New Roman" w:hAnsi="Times New Roman" w:cs="Times New Roman"/>
+        </w:rPr>
+        <w:t xml:space="preserve"> </w:t>
+      </w:r>
+      <w:proofErr w:type="spellStart"/>
+      <w:r>
+        <w:rPr>
+          <w:rFonts w:ascii="Times New Roman" w:hAnsi="Times New Roman" w:cs="Times New Roman"/>
+        </w:rPr>
+        <w:t>r</w:t>
+      </w:r>
+      <w:r>
+        <w:rPr>
+          <w:rFonts w:ascii="Times New Roman" w:hAnsi="Times New Roman" w:cs="Times New Roman"/>
+        </w:rPr>
+        <w:t>ealizadas</w:t>
+      </w:r>
+      <w:proofErr w:type="spellEnd"/>
+      <w:r>
+        <w:rPr>
+          <w:rFonts w:ascii="Times New Roman" w:eastAsia="Times New Roman" w:hAnsi="Times New Roman" w:cs="Times New Roman"/>
+          <w:sz w:val="24"/>
+          <w:szCs w:val="24"/>
+          <w:lang w:val="pt-BR" w:eastAsia="pt-BR"/>
+        </w:rPr>
+        <w:t>:</w:t>
+      </w:r>
+    </w:p>
+    <w:p>
+      <w:pPr>
+        <w:pStyle w:val="PargrafodaLista"/>
+        <w:numPr>
+          <w:ilvl w:val="0"/>
+          <w:numId w:val="10"/>
+        </w:numPr>
+        <w:spacing w:before="100" w:beforeAutospacing="1" w:after="100" w:afterAutospacing="1" w:line="240" w:lineRule="auto"/>
+        <w:rPr>
+          <w:rFonts w:ascii="Times New Roman" w:eastAsia="Times New Roman" w:hAnsi="Times New Roman" w:cs="Times New Roman"/>
+          <w:sz w:val="24"/>
+          <w:szCs w:val="24"/>
+          <w:lang w:val="pt-BR" w:eastAsia="pt-BR"/>
+        </w:rPr>
+      </w:pPr>
+      <w:r>
+        <w:rPr>
+          <w:rFonts w:ascii="Times New Roman" w:eastAsia="Times New Roman" w:hAnsi="Times New Roman" w:cs="Times New Roman"/>
+          <w:sz w:val="24"/>
+          <w:szCs w:val="24"/>
+          <w:lang w:val="pt-BR" w:eastAsia="pt-BR"/>
+        </w:rPr>
+        <w:t>Relatório de Sprints finalizado</w:t>
+      </w:r>
+    </w:p>
+    <w:p>
+      <w:pPr>
+        <w:pStyle w:val="PargrafodaLista"/>
+        <w:numPr>
+          <w:ilvl w:val="0"/>
+          <w:numId w:val="10"/>
+        </w:numPr>
+        <w:spacing w:before="100" w:beforeAutospacing="1" w:after="100" w:afterAutospacing="1" w:line="240" w:lineRule="auto"/>
+        <w:rPr>
+          <w:rFonts w:ascii="Times New Roman" w:eastAsia="Times New Roman" w:hAnsi="Times New Roman" w:cs="Times New Roman"/>
+          <w:sz w:val="24"/>
+          <w:szCs w:val="24"/>
+          <w:lang w:val="pt-BR" w:eastAsia="pt-BR"/>
+        </w:rPr>
+      </w:pPr>
+      <w:r>
+        <w:rPr>
+          <w:rFonts w:ascii="Times New Roman" w:eastAsia="Times New Roman" w:hAnsi="Times New Roman" w:cs="Times New Roman"/>
+          <w:sz w:val="24"/>
+          <w:szCs w:val="24"/>
+          <w:lang w:val="pt-BR" w:eastAsia="pt-BR"/>
+        </w:rPr>
+        <w:t>README do projeto atualizado com informações finais</w:t>
+      </w:r>
+    </w:p>
+    <w:p>
+      <w:pPr>
+        <w:pStyle w:val="PargrafodaLista"/>
+        <w:numPr>
+          <w:ilvl w:val="0"/>
+          <w:numId w:val="10"/>
+        </w:numPr>
+        <w:spacing w:before="100" w:beforeAutospacing="1" w:after="100" w:afterAutospacing="1" w:line="240" w:lineRule="auto"/>
+        <w:rPr>
+          <w:rFonts w:ascii="Times New Roman" w:eastAsia="Times New Roman" w:hAnsi="Times New Roman" w:cs="Times New Roman"/>
+          <w:sz w:val="24"/>
+          <w:szCs w:val="24"/>
+          <w:lang w:val="pt-BR" w:eastAsia="pt-BR"/>
+        </w:rPr>
+      </w:pPr>
+      <w:r>
+        <w:rPr>
+          <w:rFonts w:ascii="Times New Roman" w:eastAsia="Times New Roman" w:hAnsi="Times New Roman" w:cs="Times New Roman"/>
+          <w:sz w:val="24"/>
+          <w:szCs w:val="24"/>
+          <w:lang w:val="pt-BR" w:eastAsia="pt-BR"/>
+        </w:rPr>
+        <w:t xml:space="preserve">Cadastro de reclamações integrado com as tabelas </w:t>
+      </w:r>
+      <w:proofErr w:type="spellStart"/>
+      <w:r>
+        <w:rPr>
+          <w:rFonts w:ascii="Times New Roman" w:eastAsia="Times New Roman" w:hAnsi="Times New Roman" w:cs="Times New Roman"/>
+          <w:sz w:val="24"/>
+          <w:szCs w:val="24"/>
+          <w:lang w:val="pt-BR" w:eastAsia="pt-BR"/>
+        </w:rPr>
+        <w:t>Tags</w:t>
+      </w:r>
+      <w:proofErr w:type="spellEnd"/>
+      <w:r>
+        <w:rPr>
+          <w:rFonts w:ascii="Times New Roman" w:eastAsia="Times New Roman" w:hAnsi="Times New Roman" w:cs="Times New Roman"/>
+          <w:sz w:val="24"/>
+          <w:szCs w:val="24"/>
+          <w:lang w:val="pt-BR" w:eastAsia="pt-BR"/>
+        </w:rPr>
+        <w:t xml:space="preserve"> e Imagens</w:t>
+      </w:r>
+    </w:p>
+    <w:p>
+      <w:pPr>
+        <w:pStyle w:val="PargrafodaLista"/>
+        <w:numPr>
+          <w:ilvl w:val="0"/>
+          <w:numId w:val="10"/>
+        </w:numPr>
+        <w:spacing w:before="100" w:beforeAutospacing="1" w:after="100" w:afterAutospacing="1" w:line="240" w:lineRule="auto"/>
+        <w:rPr>
+          <w:rFonts w:ascii="Times New Roman" w:eastAsia="Times New Roman" w:hAnsi="Times New Roman" w:cs="Times New Roman"/>
+          <w:sz w:val="24"/>
+          <w:szCs w:val="24"/>
+          <w:lang w:val="pt-BR" w:eastAsia="pt-BR"/>
+        </w:rPr>
+      </w:pPr>
+      <w:r>
+        <w:rPr>
+          <w:rFonts w:ascii="Times New Roman" w:eastAsia="Times New Roman" w:hAnsi="Times New Roman" w:cs="Times New Roman"/>
+          <w:sz w:val="24"/>
+          <w:szCs w:val="24"/>
+          <w:lang w:val="pt-BR" w:eastAsia="pt-BR"/>
+        </w:rPr>
+        <w:t>Exclusão, edição e pesquisa de reclamações com base no usuário com login ativo</w:t>
+      </w:r>
+    </w:p>
+    <w:p>
+      <w:pPr>
+        <w:pStyle w:val="PargrafodaLista"/>
+        <w:numPr>
+          <w:ilvl w:val="0"/>
+          <w:numId w:val="10"/>
+        </w:numPr>
+        <w:spacing w:before="100" w:beforeAutospacing="1" w:after="100" w:afterAutospacing="1" w:line="240" w:lineRule="auto"/>
+        <w:rPr>
+          <w:rFonts w:ascii="Times New Roman" w:eastAsia="Times New Roman" w:hAnsi="Times New Roman" w:cs="Times New Roman"/>
+          <w:sz w:val="24"/>
+          <w:szCs w:val="24"/>
+          <w:lang w:val="pt-BR" w:eastAsia="pt-BR"/>
+        </w:rPr>
+      </w:pPr>
+      <w:r>
+        <w:rPr>
+          <w:rFonts w:ascii="Times New Roman" w:eastAsia="Times New Roman" w:hAnsi="Times New Roman" w:cs="Times New Roman"/>
+          <w:sz w:val="24"/>
+          <w:szCs w:val="24"/>
+          <w:lang w:val="pt-BR" w:eastAsia="pt-BR"/>
+        </w:rPr>
+        <w:t>Cadastro de um novo usuário</w:t>
+      </w:r>
+    </w:p>
+    <w:p>
+      <w:pPr>
+        <w:spacing w:before="100" w:beforeAutospacing="1" w:after="100" w:afterAutospacing="1" w:line="240" w:lineRule="auto"/>
+        <w:rPr>
+          <w:rFonts w:ascii="Times New Roman" w:eastAsia="Times New Roman" w:hAnsi="Times New Roman" w:cs="Times New Roman"/>
+          <w:sz w:val="24"/>
+          <w:szCs w:val="24"/>
+          <w:lang w:val="pt-BR" w:eastAsia="pt-BR"/>
+        </w:rPr>
+      </w:pPr>
+      <w:r>
+        <w:rPr>
+          <w:rFonts w:ascii="Times New Roman" w:eastAsia="Times New Roman" w:hAnsi="Times New Roman" w:cs="Times New Roman"/>
+          <w:sz w:val="24"/>
+          <w:szCs w:val="24"/>
+          <w:lang w:val="pt-BR" w:eastAsia="pt-BR"/>
+        </w:rPr>
+        <w:t xml:space="preserve">Requisitos: </w:t>
+      </w:r>
+    </w:p>
+    <w:p>
+      <w:pPr>
+        <w:pStyle w:val="NormalWeb"/>
+        <w:numPr>
+          <w:ilvl w:val="0"/>
+          <w:numId w:val="10"/>
+        </w:numPr>
+      </w:pPr>
+      <w:r>
+        <w:t>RF002 (Gerenciamento e cadastro de reclamações)</w:t>
+      </w:r>
+    </w:p>
+    <w:p>
+      <w:pPr>
+        <w:pStyle w:val="NormalWeb"/>
+        <w:numPr>
+          <w:ilvl w:val="0"/>
+          <w:numId w:val="10"/>
+        </w:numPr>
+      </w:pPr>
+      <w:r>
+        <w:t>RNF007 (Feedback ao usuário)</w:t>
+      </w:r>
+    </w:p>
+    <w:p>
+      <w:pPr>
+        <w:pStyle w:val="NormalWeb"/>
+        <w:numPr>
+          <w:ilvl w:val="0"/>
+          <w:numId w:val="10"/>
+        </w:numPr>
+      </w:pPr>
+      <w:r>
+        <w:t>RNF009 (Documentação)</w:t>
+      </w:r>
+    </w:p>
+    <w:p>
+      <w:pPr>
+        <w:spacing w:before="100" w:beforeAutospacing="1" w:after="100" w:afterAutospacing="1" w:line="240" w:lineRule="auto"/>
+        <w:outlineLvl w:val="3"/>
+        <w:rPr>
+          <w:rFonts w:ascii="Times New Roman" w:eastAsia="Times New Roman" w:hAnsi="Times New Roman" w:cs="Times New Roman"/>
+          <w:b/>
+          <w:bCs/>
+          <w:color w:val="365F91" w:themeColor="accent1" w:themeShade="BF"/>
+          <w:sz w:val="28"/>
+          <w:szCs w:val="28"/>
+          <w:lang w:val="pt-BR" w:eastAsia="pt-BR"/>
+        </w:rPr>
+      </w:pPr>
+      <w:r>
+        <w:rPr>
+          <w:rFonts w:ascii="Times New Roman" w:eastAsia="Times New Roman" w:hAnsi="Times New Roman" w:cs="Times New Roman"/>
+          <w:b/>
+          <w:bCs/>
+          <w:color w:val="365F91" w:themeColor="accent1" w:themeShade="BF"/>
+          <w:sz w:val="28"/>
+          <w:szCs w:val="28"/>
+          <w:lang w:val="pt-BR" w:eastAsia="pt-BR"/>
+        </w:rPr>
+        <w:t xml:space="preserve">Entrega Final: </w:t>
+      </w:r>
+      <w:r>
+        <w:rPr>
+          <w:rFonts w:ascii="Times New Roman" w:eastAsia="Times New Roman" w:hAnsi="Times New Roman" w:cs="Times New Roman"/>
+          <w:b/>
+          <w:bCs/>
+          <w:color w:val="365F91" w:themeColor="accent1" w:themeShade="BF"/>
+          <w:sz w:val="28"/>
+          <w:szCs w:val="28"/>
+          <w:lang w:val="pt-BR" w:eastAsia="pt-BR"/>
+        </w:rPr>
+        <w:t>17</w:t>
+      </w:r>
+      <w:r>
+        <w:rPr>
+          <w:rFonts w:ascii="Times New Roman" w:eastAsia="Times New Roman" w:hAnsi="Times New Roman" w:cs="Times New Roman"/>
+          <w:b/>
+          <w:bCs/>
+          <w:color w:val="365F91" w:themeColor="accent1" w:themeShade="BF"/>
+          <w:sz w:val="28"/>
+          <w:szCs w:val="28"/>
+          <w:lang w:val="pt-BR" w:eastAsia="pt-BR"/>
+        </w:rPr>
+        <w:t>/06</w:t>
+      </w:r>
+      <w:r>
+        <w:rPr>
+          <w:rFonts w:ascii="Times New Roman" w:eastAsia="Times New Roman" w:hAnsi="Times New Roman" w:cs="Times New Roman"/>
+          <w:b/>
+          <w:bCs/>
+          <w:color w:val="365F91" w:themeColor="accent1" w:themeShade="BF"/>
+          <w:sz w:val="28"/>
+          <w:szCs w:val="28"/>
+          <w:lang w:val="pt-BR" w:eastAsia="pt-BR"/>
+        </w:rPr>
+        <w:t xml:space="preserve"> e 26/06</w:t>
+      </w:r>
     </w:p>
     <w:sectPr>
       <w:pgSz w:w="12240" w:h="15840"/>
@@ -1653,7 +3281,7 @@
   <w:abstractNum w:abstractNumId="6" w15:restartNumberingAfterBreak="0">
     <w:nsid w:val="FFFFFF83"/>
     <w:multiLevelType w:val="singleLevel"/>
-    <w:tmpl w:val="82F2F078"/>
+    <w:tmpl w:val="DC6E18BA"/>
     <w:lvl w:ilvl="0">
       <w:start w:val="1"/>
       <w:numFmt w:val="bullet"/>
@@ -1692,7 +3320,7 @@
   <w:abstractNum w:abstractNumId="8" w15:restartNumberingAfterBreak="0">
     <w:nsid w:val="FFFFFF89"/>
     <w:multiLevelType w:val="singleLevel"/>
-    <w:tmpl w:val="DAD0DC82"/>
+    <w:tmpl w:val="F5488D86"/>
     <w:lvl w:ilvl="0">
       <w:start w:val="1"/>
       <w:numFmt w:val="bullet"/>
@@ -1711,6 +3339,118 @@
     </w:lvl>
   </w:abstractNum>
   <w:abstractNum w:abstractNumId="9" w15:restartNumberingAfterBreak="0">
+    <w:nsid w:val="10A1202A"/>
+    <w:multiLevelType w:val="hybridMultilevel"/>
+    <w:tmpl w:val="F864A776"/>
+    <w:lvl w:ilvl="0" w:tplc="CC94C1EC">
+      <w:numFmt w:val="bullet"/>
+      <w:lvlText w:val=""/>
+      <w:lvlJc w:val="left"/>
+      <w:pPr>
+        <w:ind w:left="720" w:hanging="360"/>
+      </w:pPr>
+      <w:rPr>
+        <w:rFonts w:ascii="Symbol" w:eastAsiaTheme="minorEastAsia" w:hAnsi="Symbol" w:cs="Times New Roman" w:hint="default"/>
+      </w:rPr>
+    </w:lvl>
+    <w:lvl w:ilvl="1" w:tplc="04160003" w:tentative="1">
+      <w:start w:val="1"/>
+      <w:numFmt w:val="bullet"/>
+      <w:lvlText w:val="o"/>
+      <w:lvlJc w:val="left"/>
+      <w:pPr>
+        <w:ind w:left="1440" w:hanging="360"/>
+      </w:pPr>
+      <w:rPr>
+        <w:rFonts w:ascii="Courier New" w:hAnsi="Courier New" w:cs="Courier New" w:hint="default"/>
+      </w:rPr>
+    </w:lvl>
+    <w:lvl w:ilvl="2" w:tplc="04160005" w:tentative="1">
+      <w:start w:val="1"/>
+      <w:numFmt w:val="bullet"/>
+      <w:lvlText w:val=""/>
+      <w:lvlJc w:val="left"/>
+      <w:pPr>
+        <w:ind w:left="2160" w:hanging="360"/>
+      </w:pPr>
+      <w:rPr>
+        <w:rFonts w:ascii="Wingdings" w:hAnsi="Wingdings" w:hint="default"/>
+      </w:rPr>
+    </w:lvl>
+    <w:lvl w:ilvl="3" w:tplc="04160001" w:tentative="1">
+      <w:start w:val="1"/>
+      <w:numFmt w:val="bullet"/>
+      <w:lvlText w:val=""/>
+      <w:lvlJc w:val="left"/>
+      <w:pPr>
+        <w:ind w:left="2880" w:hanging="360"/>
+      </w:pPr>
+      <w:rPr>
+        <w:rFonts w:ascii="Symbol" w:hAnsi="Symbol" w:hint="default"/>
+      </w:rPr>
+    </w:lvl>
+    <w:lvl w:ilvl="4" w:tplc="04160003" w:tentative="1">
+      <w:start w:val="1"/>
+      <w:numFmt w:val="bullet"/>
+      <w:lvlText w:val="o"/>
+      <w:lvlJc w:val="left"/>
+      <w:pPr>
+        <w:ind w:left="3600" w:hanging="360"/>
+      </w:pPr>
+      <w:rPr>
+        <w:rFonts w:ascii="Courier New" w:hAnsi="Courier New" w:cs="Courier New" w:hint="default"/>
+      </w:rPr>
+    </w:lvl>
+    <w:lvl w:ilvl="5" w:tplc="04160005" w:tentative="1">
+      <w:start w:val="1"/>
+      <w:numFmt w:val="bullet"/>
+      <w:lvlText w:val=""/>
+      <w:lvlJc w:val="left"/>
+      <w:pPr>
+        <w:ind w:left="4320" w:hanging="360"/>
+      </w:pPr>
+      <w:rPr>
+        <w:rFonts w:ascii="Wingdings" w:hAnsi="Wingdings" w:hint="default"/>
+      </w:rPr>
+    </w:lvl>
+    <w:lvl w:ilvl="6" w:tplc="04160001" w:tentative="1">
+      <w:start w:val="1"/>
+      <w:numFmt w:val="bullet"/>
+      <w:lvlText w:val=""/>
+      <w:lvlJc w:val="left"/>
+      <w:pPr>
+        <w:ind w:left="5040" w:hanging="360"/>
+      </w:pPr>
+      <w:rPr>
+        <w:rFonts w:ascii="Symbol" w:hAnsi="Symbol" w:hint="default"/>
+      </w:rPr>
+    </w:lvl>
+    <w:lvl w:ilvl="7" w:tplc="04160003" w:tentative="1">
+      <w:start w:val="1"/>
+      <w:numFmt w:val="bullet"/>
+      <w:lvlText w:val="o"/>
+      <w:lvlJc w:val="left"/>
+      <w:pPr>
+        <w:ind w:left="5760" w:hanging="360"/>
+      </w:pPr>
+      <w:rPr>
+        <w:rFonts w:ascii="Courier New" w:hAnsi="Courier New" w:cs="Courier New" w:hint="default"/>
+      </w:rPr>
+    </w:lvl>
+    <w:lvl w:ilvl="8" w:tplc="04160005" w:tentative="1">
+      <w:start w:val="1"/>
+      <w:numFmt w:val="bullet"/>
+      <w:lvlText w:val=""/>
+      <w:lvlJc w:val="left"/>
+      <w:pPr>
+        <w:ind w:left="6480" w:hanging="360"/>
+      </w:pPr>
+      <w:rPr>
+        <w:rFonts w:ascii="Wingdings" w:hAnsi="Wingdings" w:hint="default"/>
+      </w:rPr>
+    </w:lvl>
+  </w:abstractNum>
+  <w:abstractNum w:abstractNumId="10" w15:restartNumberingAfterBreak="0">
     <w:nsid w:val="5D3F7F84"/>
     <w:multiLevelType w:val="multilevel"/>
     <w:tmpl w:val="FFFFFFFF"/>
@@ -1887,6 +3627,12 @@
     <w:abstractNumId w:val="0"/>
   </w:num>
   <w:num w:numId="10" w16cid:durableId="856046726">
+    <w:abstractNumId w:val="10"/>
+  </w:num>
+  <w:num w:numId="11" w16cid:durableId="1297685431">
+    <w:abstractNumId w:val="6"/>
+  </w:num>
+  <w:num w:numId="12" w16cid:durableId="85200288">
     <w:abstractNumId w:val="9"/>
   </w:num>
 </w:numbering>
@@ -2495,7 +4241,6 @@
   <w:style w:type="character" w:default="1" w:styleId="Fontepargpadro">
     <w:name w:val="Default Paragraph Font"/>
     <w:uiPriority w:val="1"/>
-    <w:semiHidden/>
     <w:unhideWhenUsed/>
   </w:style>
   <w:style w:type="table" w:default="1" w:styleId="Tabelanormal">
@@ -13271,6 +15016,22 @@
         <w:shd w:val="clear" w:color="auto" w:fill="FBCAA2" w:themeFill="accent6" w:themeFillTint="7F"/>
       </w:tcPr>
     </w:tblStylePr>
+  </w:style>
+  <w:style w:type="paragraph" w:styleId="NormalWeb">
+    <w:name w:val="Normal (Web)"/>
+    <w:basedOn w:val="Normal"/>
+    <w:uiPriority w:val="99"/>
+    <w:unhideWhenUsed/>
+    <w:rsid w:val="007A6D74"/>
+    <w:pPr>
+      <w:spacing w:before="100" w:beforeAutospacing="1" w:after="100" w:afterAutospacing="1" w:line="240" w:lineRule="auto"/>
+    </w:pPr>
+    <w:rPr>
+      <w:rFonts w:ascii="Times New Roman" w:eastAsia="Times New Roman" w:hAnsi="Times New Roman" w:cs="Times New Roman"/>
+      <w:sz w:val="24"/>
+      <w:szCs w:val="24"/>
+      <w:lang w:val="pt-BR" w:eastAsia="pt-BR"/>
+    </w:rPr>
   </w:style>
 </w:styles>
 </file>
@@ -13596,6 +15357,21 @@
 </file>
 
 <file path=customXml/item1.xml><?xml version="1.0" encoding="utf-8"?>
+<p:properties xmlns:p="http://schemas.microsoft.com/office/2006/metadata/properties" xmlns:xsi="http://www.w3.org/2001/XMLSchema-instance" xmlns:pc="http://schemas.microsoft.com/office/infopath/2007/PartnerControls">
+  <documentManagement>
+    <lcf76f155ced4ddcb4097134ff3c332f xmlns="743d85a8-0508-4cd2-b8a4-07f7f93bb32e">
+      <Terms xmlns="http://schemas.microsoft.com/office/infopath/2007/PartnerControls"/>
+    </lcf76f155ced4ddcb4097134ff3c332f>
+    <TaxCatchAll xmlns="124d6c43-91dc-49fd-8f48-6ef3092b4abb" xsi:nil="true"/>
+  </documentManagement>
+</p:properties>
+</file>
+
+<file path=customXml/item2.xml><?xml version="1.0" encoding="utf-8"?>
+<b:Sources xmlns:b="http://schemas.openxmlformats.org/officeDocument/2006/bibliography" xmlns="http://schemas.openxmlformats.org/officeDocument/2006/bibliography" SelectedStyle="/APA.XSL" StyleName="APA"/>
+</file>
+
+<file path=customXml/item3.xml><?xml version="1.0" encoding="utf-8"?>
 <ct:contentTypeSchema xmlns:ct="http://schemas.microsoft.com/office/2006/metadata/contentType" xmlns:ma="http://schemas.microsoft.com/office/2006/metadata/properties/metaAttributes" ct:_="" ma:_="" ma:contentTypeName="Documento" ma:contentTypeID="0x0101008EA810DF693E9544B074046D942D9156" ma:contentTypeVersion="11" ma:contentTypeDescription="Crie um novo documento." ma:contentTypeScope="" ma:versionID="253131ec62db417b3f37a0e6e7435c92">
   <xsd:schema xmlns:xsd="http://www.w3.org/2001/XMLSchema" xmlns:xs="http://www.w3.org/2001/XMLSchema" xmlns:p="http://schemas.microsoft.com/office/2006/metadata/properties" xmlns:ns2="743d85a8-0508-4cd2-b8a4-07f7f93bb32e" xmlns:ns3="124d6c43-91dc-49fd-8f48-6ef3092b4abb" targetNamespace="http://schemas.microsoft.com/office/2006/metadata/properties" ma:root="true" ma:fieldsID="133849d0db3ae0d10b5fc8640b5ae7d3" ns2:_="" ns3:_="">
     <xsd:import namespace="743d85a8-0508-4cd2-b8a4-07f7f93bb32e"/>
@@ -13790,21 +15566,6 @@
 </ct:contentTypeSchema>
 </file>
 
-<file path=customXml/item2.xml><?xml version="1.0" encoding="utf-8"?>
-<b:Sources xmlns:b="http://schemas.openxmlformats.org/officeDocument/2006/bibliography" xmlns="http://schemas.openxmlformats.org/officeDocument/2006/bibliography" SelectedStyle="/APA.XSL" StyleName="APA"/>
-</file>
-
-<file path=customXml/item3.xml><?xml version="1.0" encoding="utf-8"?>
-<p:properties xmlns:p="http://schemas.microsoft.com/office/2006/metadata/properties" xmlns:xsi="http://www.w3.org/2001/XMLSchema-instance" xmlns:pc="http://schemas.microsoft.com/office/infopath/2007/PartnerControls">
-  <documentManagement>
-    <lcf76f155ced4ddcb4097134ff3c332f xmlns="743d85a8-0508-4cd2-b8a4-07f7f93bb32e">
-      <Terms xmlns="http://schemas.microsoft.com/office/infopath/2007/PartnerControls"/>
-    </lcf76f155ced4ddcb4097134ff3c332f>
-    <TaxCatchAll xmlns="124d6c43-91dc-49fd-8f48-6ef3092b4abb" xsi:nil="true"/>
-  </documentManagement>
-</p:properties>
-</file>
-
 <file path=customXml/item4.xml><?xml version="1.0" encoding="utf-8"?>
 <?mso-contentType ?>
 <FormTemplates xmlns="http://schemas.microsoft.com/sharepoint/v3/contenttype/forms">
@@ -13815,6 +15576,25 @@
 </file>
 
 <file path=customXml/itemProps1.xml><?xml version="1.0" encoding="utf-8"?>
+<ds:datastoreItem xmlns:ds="http://schemas.openxmlformats.org/officeDocument/2006/customXml" ds:itemID="{967C9BF3-5A39-477B-8C42-E6E4276AFEEB}">
+  <ds:schemaRefs>
+    <ds:schemaRef ds:uri="http://schemas.microsoft.com/office/2006/metadata/properties"/>
+    <ds:schemaRef ds:uri="http://schemas.microsoft.com/office/infopath/2007/PartnerControls"/>
+    <ds:schemaRef ds:uri="743d85a8-0508-4cd2-b8a4-07f7f93bb32e"/>
+    <ds:schemaRef ds:uri="124d6c43-91dc-49fd-8f48-6ef3092b4abb"/>
+  </ds:schemaRefs>
+</ds:datastoreItem>
+</file>
+
+<file path=customXml/itemProps2.xml><?xml version="1.0" encoding="utf-8"?>
+<ds:datastoreItem xmlns:ds="http://schemas.openxmlformats.org/officeDocument/2006/customXml" ds:itemID="{EF278816-EC6F-A645-907D-7F25AECB1D4A}">
+  <ds:schemaRefs>
+    <ds:schemaRef ds:uri="http://schemas.openxmlformats.org/officeDocument/2006/bibliography"/>
+  </ds:schemaRefs>
+</ds:datastoreItem>
+</file>
+
+<file path=customXml/itemProps3.xml><?xml version="1.0" encoding="utf-8"?>
 <ds:datastoreItem xmlns:ds="http://schemas.openxmlformats.org/officeDocument/2006/customXml" ds:itemID="{17F67E55-5E34-48AB-A2F7-E4F7F9F15038}">
   <ds:schemaRefs>
     <ds:schemaRef ds:uri="http://schemas.microsoft.com/office/2006/metadata/contentType"/>
@@ -13833,25 +15613,6 @@
 </ds:datastoreItem>
 </file>
 
-<file path=customXml/itemProps2.xml><?xml version="1.0" encoding="utf-8"?>
-<ds:datastoreItem xmlns:ds="http://schemas.openxmlformats.org/officeDocument/2006/customXml" ds:itemID="{EF278816-EC6F-A645-907D-7F25AECB1D4A}">
-  <ds:schemaRefs>
-    <ds:schemaRef ds:uri="http://schemas.openxmlformats.org/officeDocument/2006/bibliography"/>
-  </ds:schemaRefs>
-</ds:datastoreItem>
-</file>
-
-<file path=customXml/itemProps3.xml><?xml version="1.0" encoding="utf-8"?>
-<ds:datastoreItem xmlns:ds="http://schemas.openxmlformats.org/officeDocument/2006/customXml" ds:itemID="{967C9BF3-5A39-477B-8C42-E6E4276AFEEB}">
-  <ds:schemaRefs>
-    <ds:schemaRef ds:uri="http://schemas.microsoft.com/office/2006/metadata/properties"/>
-    <ds:schemaRef ds:uri="http://schemas.microsoft.com/office/infopath/2007/PartnerControls"/>
-    <ds:schemaRef ds:uri="743d85a8-0508-4cd2-b8a4-07f7f93bb32e"/>
-    <ds:schemaRef ds:uri="124d6c43-91dc-49fd-8f48-6ef3092b4abb"/>
-  </ds:schemaRefs>
-</ds:datastoreItem>
-</file>
-
 <file path=customXml/itemProps4.xml><?xml version="1.0" encoding="utf-8"?>
 <ds:datastoreItem xmlns:ds="http://schemas.openxmlformats.org/officeDocument/2006/customXml" ds:itemID="{CD031063-F16A-4163-B275-D5EE1100B644}">
   <ds:schemaRefs>

</xml_diff>

<commit_message>
Adicinado heuristica e correcoes nos arquivos
</commit_message>
<xml_diff>
--- a/Documentos/Documentacao_de_Sprints_SaneaSP.docx
+++ b/Documentos/Documentacao_de_Sprints_SaneaSP.docx
@@ -24,6 +24,7 @@
         </w:rPr>
         <w:t xml:space="preserve"> </w:t>
       </w:r>
+      <w:proofErr w:type="spellStart"/>
       <w:r>
         <w:rPr>
           <w:rFonts w:ascii="Times New Roman" w:hAnsi="Times New Roman" w:cs="Times New Roman"/>
@@ -31,6 +32,7 @@
         </w:rPr>
         <w:t>SaneaSP</w:t>
       </w:r>
+      <w:proofErr w:type="spellEnd"/>
     </w:p>
     <w:p>
       <w:pPr>
@@ -1588,7 +1590,7 @@
           <w:szCs w:val="24"/>
           <w:lang w:val="pt-BR" w:eastAsia="pt-BR"/>
         </w:rPr>
-        <w:t>Finalização da comunicação entre a API e as telas desenvolvidas.</w:t>
+        <w:t>Validação das funcionalidades do CRUD por meio da interface.</w:t>
       </w:r>
     </w:p>
     <w:p>
@@ -1613,7 +1615,27 @@
           <w:szCs w:val="24"/>
           <w:lang w:val="pt-BR" w:eastAsia="pt-BR"/>
         </w:rPr>
-        <w:t>Validação das funcionalidades do CRUD por meio da interface.</w:t>
+        <w:t xml:space="preserve">Associação das tabelas de Reclamação com </w:t>
+      </w:r>
+      <w:proofErr w:type="spellStart"/>
+      <w:r>
+        <w:rPr>
+          <w:rFonts w:ascii="Times New Roman" w:eastAsia="Times New Roman" w:hAnsi="Times New Roman" w:cs="Times New Roman"/>
+          <w:sz w:val="24"/>
+          <w:szCs w:val="24"/>
+          <w:lang w:val="pt-BR" w:eastAsia="pt-BR"/>
+        </w:rPr>
+        <w:t>Tags</w:t>
+      </w:r>
+      <w:proofErr w:type="spellEnd"/>
+      <w:r>
+        <w:rPr>
+          <w:rFonts w:ascii="Times New Roman" w:eastAsia="Times New Roman" w:hAnsi="Times New Roman" w:cs="Times New Roman"/>
+          <w:sz w:val="24"/>
+          <w:szCs w:val="24"/>
+          <w:lang w:val="pt-BR" w:eastAsia="pt-BR"/>
+        </w:rPr>
+        <w:t xml:space="preserve"> e Imagens</w:t>
       </w:r>
     </w:p>
     <w:p>
@@ -1638,27 +1660,7 @@
           <w:szCs w:val="24"/>
           <w:lang w:val="pt-BR" w:eastAsia="pt-BR"/>
         </w:rPr>
-        <w:t xml:space="preserve">Associação das tabelas de Reclamação com </w:t>
-      </w:r>
-      <w:proofErr w:type="spellStart"/>
-      <w:r>
-        <w:rPr>
-          <w:rFonts w:ascii="Times New Roman" w:eastAsia="Times New Roman" w:hAnsi="Times New Roman" w:cs="Times New Roman"/>
-          <w:sz w:val="24"/>
-          <w:szCs w:val="24"/>
-          <w:lang w:val="pt-BR" w:eastAsia="pt-BR"/>
-        </w:rPr>
-        <w:t>Tags</w:t>
-      </w:r>
-      <w:proofErr w:type="spellEnd"/>
-      <w:r>
-        <w:rPr>
-          <w:rFonts w:ascii="Times New Roman" w:eastAsia="Times New Roman" w:hAnsi="Times New Roman" w:cs="Times New Roman"/>
-          <w:sz w:val="24"/>
-          <w:szCs w:val="24"/>
-          <w:lang w:val="pt-BR" w:eastAsia="pt-BR"/>
-        </w:rPr>
-        <w:t xml:space="preserve"> e Imagens</w:t>
+        <w:t>Criação do README do projeto</w:t>
       </w:r>
     </w:p>
     <w:p>
@@ -1684,7 +1686,7 @@
           <w:lang w:val="pt-BR" w:eastAsia="pt-BR"/>
         </w:rPr>
         <w:lastRenderedPageBreak/>
-        <w:t>Criação do README do projeto</w:t>
+        <w:t>Criação de documentos obrigatórios para documentação</w:t>
       </w:r>
     </w:p>
     <w:p>
@@ -1842,7 +1844,7 @@
           <w:szCs w:val="28"/>
           <w:lang w:val="pt-BR" w:eastAsia="pt-BR"/>
         </w:rPr>
-        <w:t>28</w:t>
+        <w:t>2</w:t>
       </w:r>
       <w:r>
         <w:rPr>
@@ -1854,7 +1856,7 @@
           <w:szCs w:val="28"/>
           <w:lang w:val="pt-BR" w:eastAsia="pt-BR"/>
         </w:rPr>
-        <w:t xml:space="preserve">/05 – </w:t>
+        <w:t>7</w:t>
       </w:r>
       <w:r>
         <w:rPr>
@@ -1866,7 +1868,7 @@
           <w:szCs w:val="28"/>
           <w:lang w:val="pt-BR" w:eastAsia="pt-BR"/>
         </w:rPr>
-        <w:t>10</w:t>
+        <w:t xml:space="preserve">/05 – </w:t>
       </w:r>
       <w:r>
         <w:rPr>
@@ -1878,7 +1880,7 @@
           <w:szCs w:val="28"/>
           <w:lang w:val="pt-BR" w:eastAsia="pt-BR"/>
         </w:rPr>
-        <w:t>/0</w:t>
+        <w:t>10</w:t>
       </w:r>
       <w:r>
         <w:rPr>
@@ -1890,7 +1892,7 @@
           <w:szCs w:val="28"/>
           <w:lang w:val="pt-BR" w:eastAsia="pt-BR"/>
         </w:rPr>
-        <w:t>6</w:t>
+        <w:t>/0</w:t>
       </w:r>
       <w:r>
         <w:rPr>
@@ -1902,716 +1904,9 @@
           <w:szCs w:val="28"/>
           <w:lang w:val="pt-BR" w:eastAsia="pt-BR"/>
         </w:rPr>
-        <w:t>)</w:t>
-      </w:r>
-    </w:p>
-    <w:p>
-      <w:pPr>
-        <w:spacing w:before="100" w:beforeAutospacing="1" w:after="100" w:afterAutospacing="1" w:line="240" w:lineRule="auto"/>
-        <w:rPr>
-          <w:rFonts w:ascii="Times New Roman" w:eastAsia="Times New Roman" w:hAnsi="Times New Roman" w:cs="Times New Roman"/>
-          <w:sz w:val="24"/>
-          <w:szCs w:val="24"/>
-          <w:lang w:val="pt-BR" w:eastAsia="pt-BR"/>
-        </w:rPr>
-      </w:pPr>
-      <w:r>
-        <w:rPr>
-          <w:rFonts w:ascii="Times New Roman" w:eastAsia="Times New Roman" w:hAnsi="Times New Roman" w:cs="Times New Roman"/>
-          <w:sz w:val="24"/>
-          <w:szCs w:val="24"/>
-          <w:lang w:val="pt-BR" w:eastAsia="pt-BR"/>
-        </w:rPr>
-        <w:t>Objetivo</w:t>
-      </w:r>
-      <w:r>
-        <w:rPr>
-          <w:rFonts w:ascii="Times New Roman" w:eastAsia="Times New Roman" w:hAnsi="Times New Roman" w:cs="Times New Roman"/>
-          <w:sz w:val="24"/>
-          <w:szCs w:val="24"/>
-          <w:lang w:val="pt-BR" w:eastAsia="pt-BR"/>
-        </w:rPr>
-        <w:t>s</w:t>
-      </w:r>
-      <w:r>
-        <w:rPr>
-          <w:rFonts w:ascii="Times New Roman" w:eastAsia="Times New Roman" w:hAnsi="Times New Roman" w:cs="Times New Roman"/>
-          <w:b/>
-          <w:bCs/>
-          <w:sz w:val="24"/>
-          <w:szCs w:val="24"/>
-          <w:lang w:val="pt-BR" w:eastAsia="pt-BR"/>
-        </w:rPr>
-        <w:t>:</w:t>
-      </w:r>
-    </w:p>
-    <w:p>
-      <w:pPr>
-        <w:pStyle w:val="PargrafodaLista"/>
-        <w:numPr>
-          <w:ilvl w:val="0"/>
-          <w:numId w:val="10"/>
-        </w:numPr>
-        <w:spacing w:before="100" w:beforeAutospacing="1" w:after="100" w:afterAutospacing="1" w:line="240" w:lineRule="auto"/>
-        <w:rPr>
-          <w:rFonts w:ascii="Times New Roman" w:eastAsia="Times New Roman" w:hAnsi="Times New Roman" w:cs="Times New Roman"/>
-          <w:sz w:val="24"/>
-          <w:szCs w:val="24"/>
-          <w:lang w:val="pt-BR" w:eastAsia="pt-BR"/>
-        </w:rPr>
-      </w:pPr>
-      <w:r>
-        <w:rPr>
-          <w:rFonts w:ascii="Times New Roman" w:eastAsia="Times New Roman" w:hAnsi="Times New Roman" w:cs="Times New Roman"/>
-          <w:sz w:val="24"/>
-          <w:szCs w:val="24"/>
-          <w:lang w:val="pt-BR" w:eastAsia="pt-BR"/>
-        </w:rPr>
-        <w:t>Adicionar</w:t>
-      </w:r>
-      <w:r>
-        <w:rPr>
-          <w:rFonts w:ascii="Times New Roman" w:eastAsia="Times New Roman" w:hAnsi="Times New Roman" w:cs="Times New Roman"/>
-          <w:sz w:val="24"/>
-          <w:szCs w:val="24"/>
-          <w:lang w:val="pt-BR" w:eastAsia="pt-BR"/>
-        </w:rPr>
-        <w:t xml:space="preserve"> rota para autenticação</w:t>
-      </w:r>
-      <w:r>
-        <w:rPr>
-          <w:rFonts w:ascii="Times New Roman" w:eastAsia="Times New Roman" w:hAnsi="Times New Roman" w:cs="Times New Roman"/>
-          <w:sz w:val="24"/>
-          <w:szCs w:val="24"/>
-          <w:lang w:val="pt-BR" w:eastAsia="pt-BR"/>
-        </w:rPr>
-        <w:t xml:space="preserve"> </w:t>
-      </w:r>
-      <w:proofErr w:type="gramStart"/>
-      <w:r>
-        <w:rPr>
-          <w:rFonts w:ascii="Times New Roman" w:eastAsia="Times New Roman" w:hAnsi="Times New Roman" w:cs="Times New Roman"/>
-          <w:sz w:val="24"/>
-          <w:szCs w:val="24"/>
-          <w:lang w:val="pt-BR" w:eastAsia="pt-BR"/>
-        </w:rPr>
-        <w:t>JWT</w:t>
-      </w:r>
-      <w:r>
-        <w:rPr>
-          <w:rFonts w:ascii="Times New Roman" w:eastAsia="Times New Roman" w:hAnsi="Times New Roman" w:cs="Times New Roman"/>
-          <w:sz w:val="24"/>
-          <w:szCs w:val="24"/>
-          <w:lang w:val="pt-BR" w:eastAsia="pt-BR"/>
-        </w:rPr>
-        <w:t xml:space="preserve">  e</w:t>
-      </w:r>
-      <w:proofErr w:type="gramEnd"/>
-      <w:r>
-        <w:rPr>
-          <w:rFonts w:ascii="Times New Roman" w:eastAsia="Times New Roman" w:hAnsi="Times New Roman" w:cs="Times New Roman"/>
-          <w:sz w:val="24"/>
-          <w:szCs w:val="24"/>
-          <w:lang w:val="pt-BR" w:eastAsia="pt-BR"/>
-        </w:rPr>
-        <w:t xml:space="preserve"> verificação de token para acesso das </w:t>
-      </w:r>
-      <w:proofErr w:type="spellStart"/>
-      <w:r>
-        <w:rPr>
-          <w:rFonts w:ascii="Times New Roman" w:eastAsia="Times New Roman" w:hAnsi="Times New Roman" w:cs="Times New Roman"/>
-          <w:sz w:val="24"/>
-          <w:szCs w:val="24"/>
-          <w:lang w:val="pt-BR" w:eastAsia="pt-BR"/>
-        </w:rPr>
-        <w:t>API’s</w:t>
-      </w:r>
-      <w:proofErr w:type="spellEnd"/>
-    </w:p>
-    <w:p>
-      <w:pPr>
-        <w:pStyle w:val="PargrafodaLista"/>
-        <w:numPr>
-          <w:ilvl w:val="0"/>
-          <w:numId w:val="10"/>
-        </w:numPr>
-        <w:spacing w:before="100" w:beforeAutospacing="1" w:after="100" w:afterAutospacing="1" w:line="240" w:lineRule="auto"/>
-        <w:rPr>
-          <w:rFonts w:ascii="Times New Roman" w:eastAsia="Times New Roman" w:hAnsi="Times New Roman" w:cs="Times New Roman"/>
-          <w:sz w:val="24"/>
-          <w:szCs w:val="24"/>
-          <w:lang w:val="pt-BR" w:eastAsia="pt-BR"/>
-        </w:rPr>
-      </w:pPr>
-      <w:r>
-        <w:rPr>
-          <w:rFonts w:ascii="Times New Roman" w:eastAsia="Times New Roman" w:hAnsi="Times New Roman" w:cs="Times New Roman"/>
-          <w:sz w:val="24"/>
-          <w:szCs w:val="24"/>
-          <w:lang w:val="pt-BR" w:eastAsia="pt-BR"/>
-        </w:rPr>
-        <w:t>U</w:t>
-      </w:r>
-      <w:r>
-        <w:rPr>
-          <w:rFonts w:ascii="Times New Roman" w:eastAsia="Times New Roman" w:hAnsi="Times New Roman" w:cs="Times New Roman"/>
-          <w:sz w:val="24"/>
-          <w:szCs w:val="24"/>
-          <w:lang w:val="pt-BR" w:eastAsia="pt-BR"/>
-        </w:rPr>
-        <w:t xml:space="preserve">tilizar </w:t>
-      </w:r>
-      <w:r>
-        <w:rPr>
-          <w:rFonts w:ascii="Times New Roman" w:eastAsia="Times New Roman" w:hAnsi="Times New Roman" w:cs="Times New Roman"/>
-          <w:sz w:val="24"/>
-          <w:szCs w:val="24"/>
-          <w:lang w:val="pt-BR" w:eastAsia="pt-BR"/>
-        </w:rPr>
-        <w:t>criptografia de senha</w:t>
-      </w:r>
-      <w:r>
-        <w:rPr>
-          <w:rFonts w:ascii="Times New Roman" w:eastAsia="Times New Roman" w:hAnsi="Times New Roman" w:cs="Times New Roman"/>
-          <w:sz w:val="24"/>
-          <w:szCs w:val="24"/>
-          <w:lang w:val="pt-BR" w:eastAsia="pt-BR"/>
-        </w:rPr>
-        <w:t xml:space="preserve"> para cadastro de usuário</w:t>
-      </w:r>
-    </w:p>
-    <w:p>
-      <w:pPr>
-        <w:pStyle w:val="PargrafodaLista"/>
-        <w:numPr>
-          <w:ilvl w:val="0"/>
-          <w:numId w:val="10"/>
-        </w:numPr>
-        <w:spacing w:before="100" w:beforeAutospacing="1" w:after="100" w:afterAutospacing="1" w:line="240" w:lineRule="auto"/>
-        <w:rPr>
-          <w:rFonts w:ascii="Times New Roman" w:eastAsia="Times New Roman" w:hAnsi="Times New Roman" w:cs="Times New Roman"/>
-          <w:sz w:val="24"/>
-          <w:szCs w:val="24"/>
-          <w:lang w:val="pt-BR" w:eastAsia="pt-BR"/>
-        </w:rPr>
-      </w:pPr>
-      <w:r>
-        <w:rPr>
-          <w:rFonts w:ascii="Times New Roman" w:eastAsia="Times New Roman" w:hAnsi="Times New Roman" w:cs="Times New Roman"/>
-          <w:sz w:val="24"/>
-          <w:szCs w:val="24"/>
-          <w:lang w:val="pt-BR" w:eastAsia="pt-BR"/>
-        </w:rPr>
-        <w:t>F</w:t>
-      </w:r>
-      <w:r>
-        <w:rPr>
-          <w:rFonts w:ascii="Times New Roman" w:eastAsia="Times New Roman" w:hAnsi="Times New Roman" w:cs="Times New Roman"/>
-          <w:sz w:val="24"/>
-          <w:szCs w:val="24"/>
-          <w:lang w:val="pt-BR" w:eastAsia="pt-BR"/>
-        </w:rPr>
-        <w:t>inalizar relacionamento de</w:t>
-      </w:r>
-      <w:r>
-        <w:rPr>
-          <w:rFonts w:ascii="Times New Roman" w:eastAsia="Times New Roman" w:hAnsi="Times New Roman" w:cs="Times New Roman"/>
-          <w:sz w:val="24"/>
-          <w:szCs w:val="24"/>
-          <w:lang w:val="pt-BR" w:eastAsia="pt-BR"/>
-        </w:rPr>
-        <w:t xml:space="preserve"> Reclamações com </w:t>
-      </w:r>
-      <w:proofErr w:type="spellStart"/>
-      <w:r>
-        <w:rPr>
-          <w:rFonts w:ascii="Times New Roman" w:eastAsia="Times New Roman" w:hAnsi="Times New Roman" w:cs="Times New Roman"/>
-          <w:sz w:val="24"/>
-          <w:szCs w:val="24"/>
-          <w:lang w:val="pt-BR" w:eastAsia="pt-BR"/>
-        </w:rPr>
-        <w:t>Tags</w:t>
-      </w:r>
-      <w:proofErr w:type="spellEnd"/>
-      <w:r>
-        <w:rPr>
-          <w:rFonts w:ascii="Times New Roman" w:eastAsia="Times New Roman" w:hAnsi="Times New Roman" w:cs="Times New Roman"/>
-          <w:sz w:val="24"/>
-          <w:szCs w:val="24"/>
-          <w:lang w:val="pt-BR" w:eastAsia="pt-BR"/>
-        </w:rPr>
-        <w:t xml:space="preserve"> </w:t>
-      </w:r>
-      <w:r>
-        <w:rPr>
-          <w:rFonts w:ascii="Times New Roman" w:eastAsia="Times New Roman" w:hAnsi="Times New Roman" w:cs="Times New Roman"/>
-          <w:sz w:val="24"/>
-          <w:szCs w:val="24"/>
-          <w:lang w:val="pt-BR" w:eastAsia="pt-BR"/>
-        </w:rPr>
-        <w:t>e Imagens</w:t>
-      </w:r>
-      <w:r>
-        <w:rPr>
-          <w:rFonts w:ascii="Times New Roman" w:eastAsia="Times New Roman" w:hAnsi="Times New Roman" w:cs="Times New Roman"/>
-          <w:sz w:val="24"/>
-          <w:szCs w:val="24"/>
-          <w:lang w:val="pt-BR" w:eastAsia="pt-BR"/>
-        </w:rPr>
-        <w:t xml:space="preserve"> no </w:t>
-      </w:r>
-      <w:proofErr w:type="spellStart"/>
-      <w:r>
-        <w:rPr>
-          <w:rFonts w:ascii="Times New Roman" w:eastAsia="Times New Roman" w:hAnsi="Times New Roman" w:cs="Times New Roman"/>
-          <w:sz w:val="24"/>
-          <w:szCs w:val="24"/>
-          <w:lang w:val="pt-BR" w:eastAsia="pt-BR"/>
-        </w:rPr>
-        <w:t>frontend</w:t>
-      </w:r>
-      <w:proofErr w:type="spellEnd"/>
-      <w:r>
-        <w:rPr>
-          <w:rFonts w:ascii="Times New Roman" w:eastAsia="Times New Roman" w:hAnsi="Times New Roman" w:cs="Times New Roman"/>
-          <w:sz w:val="24"/>
-          <w:szCs w:val="24"/>
-          <w:lang w:val="pt-BR" w:eastAsia="pt-BR"/>
-        </w:rPr>
-        <w:t xml:space="preserve"> e </w:t>
-      </w:r>
-      <w:r>
-        <w:rPr>
-          <w:rFonts w:ascii="Times New Roman" w:eastAsia="Times New Roman" w:hAnsi="Times New Roman" w:cs="Times New Roman"/>
-          <w:sz w:val="24"/>
-          <w:szCs w:val="24"/>
-          <w:lang w:val="pt-BR" w:eastAsia="pt-BR"/>
-        </w:rPr>
-        <w:t>prosseguir com o desenvolvimento das rotas</w:t>
-      </w:r>
-      <w:r>
-        <w:rPr>
-          <w:rFonts w:ascii="Times New Roman" w:eastAsia="Times New Roman" w:hAnsi="Times New Roman" w:cs="Times New Roman"/>
-          <w:sz w:val="24"/>
-          <w:szCs w:val="24"/>
-          <w:lang w:val="pt-BR" w:eastAsia="pt-BR"/>
-        </w:rPr>
-        <w:t xml:space="preserve"> </w:t>
-      </w:r>
-      <w:r>
-        <w:rPr>
-          <w:rFonts w:ascii="Times New Roman" w:eastAsia="Times New Roman" w:hAnsi="Times New Roman" w:cs="Times New Roman"/>
-          <w:sz w:val="24"/>
-          <w:szCs w:val="24"/>
-          <w:lang w:val="pt-BR" w:eastAsia="pt-BR"/>
-        </w:rPr>
-        <w:t>d</w:t>
-      </w:r>
-      <w:r>
-        <w:rPr>
-          <w:rFonts w:ascii="Times New Roman" w:eastAsia="Times New Roman" w:hAnsi="Times New Roman" w:cs="Times New Roman"/>
-          <w:sz w:val="24"/>
-          <w:szCs w:val="24"/>
-          <w:lang w:val="pt-BR" w:eastAsia="pt-BR"/>
-        </w:rPr>
-        <w:t xml:space="preserve">as </w:t>
-      </w:r>
-      <w:proofErr w:type="spellStart"/>
-      <w:r>
-        <w:rPr>
-          <w:rFonts w:ascii="Times New Roman" w:eastAsia="Times New Roman" w:hAnsi="Times New Roman" w:cs="Times New Roman"/>
-          <w:sz w:val="24"/>
-          <w:szCs w:val="24"/>
-          <w:lang w:val="pt-BR" w:eastAsia="pt-BR"/>
-        </w:rPr>
-        <w:t>API’s</w:t>
-      </w:r>
-      <w:proofErr w:type="spellEnd"/>
-      <w:r>
-        <w:rPr>
-          <w:rFonts w:ascii="Times New Roman" w:eastAsia="Times New Roman" w:hAnsi="Times New Roman" w:cs="Times New Roman"/>
-          <w:sz w:val="24"/>
-          <w:szCs w:val="24"/>
-          <w:lang w:val="pt-BR" w:eastAsia="pt-BR"/>
-        </w:rPr>
-        <w:t xml:space="preserve"> de </w:t>
-      </w:r>
-      <w:r>
-        <w:rPr>
-          <w:rFonts w:ascii="Times New Roman" w:eastAsia="Times New Roman" w:hAnsi="Times New Roman" w:cs="Times New Roman"/>
-          <w:sz w:val="24"/>
-          <w:szCs w:val="24"/>
-          <w:lang w:val="pt-BR" w:eastAsia="pt-BR"/>
-        </w:rPr>
-        <w:t>Reclamações e Usuários</w:t>
-      </w:r>
-    </w:p>
-    <w:p>
-      <w:pPr>
-        <w:pStyle w:val="PargrafodaLista"/>
-        <w:numPr>
-          <w:ilvl w:val="0"/>
-          <w:numId w:val="10"/>
-        </w:numPr>
-        <w:spacing w:before="100" w:beforeAutospacing="1" w:after="100" w:afterAutospacing="1" w:line="240" w:lineRule="auto"/>
-        <w:rPr>
-          <w:rFonts w:ascii="Times New Roman" w:eastAsia="Times New Roman" w:hAnsi="Times New Roman" w:cs="Times New Roman"/>
-          <w:sz w:val="24"/>
-          <w:szCs w:val="24"/>
-          <w:lang w:val="pt-BR" w:eastAsia="pt-BR"/>
-        </w:rPr>
-      </w:pPr>
-      <w:r>
-        <w:rPr>
-          <w:rFonts w:ascii="Times New Roman" w:eastAsia="Times New Roman" w:hAnsi="Times New Roman" w:cs="Times New Roman"/>
-          <w:sz w:val="24"/>
-          <w:szCs w:val="24"/>
-          <w:lang w:val="pt-BR" w:eastAsia="pt-BR"/>
-        </w:rPr>
-        <w:t>A</w:t>
-      </w:r>
-      <w:r>
-        <w:rPr>
-          <w:rFonts w:ascii="Times New Roman" w:eastAsia="Times New Roman" w:hAnsi="Times New Roman" w:cs="Times New Roman"/>
-          <w:sz w:val="24"/>
-          <w:szCs w:val="24"/>
-          <w:lang w:val="pt-BR" w:eastAsia="pt-BR"/>
-        </w:rPr>
-        <w:t xml:space="preserve">justes finais nas interfaces de Reclamação, </w:t>
-      </w:r>
-      <w:proofErr w:type="spellStart"/>
-      <w:r>
-        <w:rPr>
-          <w:rFonts w:ascii="Times New Roman" w:eastAsia="Times New Roman" w:hAnsi="Times New Roman" w:cs="Times New Roman"/>
-          <w:sz w:val="24"/>
-          <w:szCs w:val="24"/>
-          <w:lang w:val="pt-BR" w:eastAsia="pt-BR"/>
-        </w:rPr>
-        <w:t>Tags</w:t>
-      </w:r>
-      <w:proofErr w:type="spellEnd"/>
-      <w:r>
-        <w:rPr>
-          <w:rFonts w:ascii="Times New Roman" w:eastAsia="Times New Roman" w:hAnsi="Times New Roman" w:cs="Times New Roman"/>
-          <w:sz w:val="24"/>
-          <w:szCs w:val="24"/>
-          <w:lang w:val="pt-BR" w:eastAsia="pt-BR"/>
-        </w:rPr>
-        <w:t xml:space="preserve"> e Usuários</w:t>
-      </w:r>
-    </w:p>
-    <w:p>
-      <w:pPr>
-        <w:spacing w:before="100" w:beforeAutospacing="1" w:after="100" w:afterAutospacing="1" w:line="240" w:lineRule="auto"/>
-        <w:rPr>
-          <w:rFonts w:ascii="Times New Roman" w:eastAsia="Times New Roman" w:hAnsi="Times New Roman" w:cs="Times New Roman"/>
-          <w:sz w:val="24"/>
-          <w:szCs w:val="24"/>
-          <w:lang w:val="pt-BR" w:eastAsia="pt-BR"/>
-        </w:rPr>
-      </w:pPr>
-      <w:proofErr w:type="spellStart"/>
-      <w:r>
-        <w:rPr>
-          <w:rFonts w:ascii="Times New Roman" w:hAnsi="Times New Roman" w:cs="Times New Roman"/>
-        </w:rPr>
-        <w:t>Atividades</w:t>
-      </w:r>
-      <w:proofErr w:type="spellEnd"/>
-      <w:r>
-        <w:rPr>
-          <w:rFonts w:ascii="Times New Roman" w:hAnsi="Times New Roman" w:cs="Times New Roman"/>
-        </w:rPr>
-        <w:t xml:space="preserve"> </w:t>
-      </w:r>
-      <w:proofErr w:type="spellStart"/>
-      <w:r>
-        <w:rPr>
-          <w:rFonts w:ascii="Times New Roman" w:hAnsi="Times New Roman" w:cs="Times New Roman"/>
-        </w:rPr>
-        <w:t>r</w:t>
-      </w:r>
-      <w:r>
-        <w:rPr>
-          <w:rFonts w:ascii="Times New Roman" w:hAnsi="Times New Roman" w:cs="Times New Roman"/>
-        </w:rPr>
-        <w:t>ealizadas</w:t>
-      </w:r>
-      <w:proofErr w:type="spellEnd"/>
-      <w:r>
-        <w:rPr>
-          <w:rFonts w:ascii="Times New Roman" w:eastAsia="Times New Roman" w:hAnsi="Times New Roman" w:cs="Times New Roman"/>
-          <w:sz w:val="24"/>
-          <w:szCs w:val="24"/>
-          <w:lang w:val="pt-BR" w:eastAsia="pt-BR"/>
-        </w:rPr>
-        <w:t>:</w:t>
-      </w:r>
-    </w:p>
-    <w:p>
-      <w:pPr>
-        <w:numPr>
-          <w:ilvl w:val="0"/>
-          <w:numId w:val="10"/>
-        </w:numPr>
-        <w:spacing w:before="100" w:beforeAutospacing="1" w:after="100" w:afterAutospacing="1" w:line="240" w:lineRule="auto"/>
-        <w:rPr>
-          <w:rFonts w:ascii="Times New Roman" w:eastAsia="Times New Roman" w:hAnsi="Times New Roman" w:cs="Times New Roman"/>
-          <w:sz w:val="24"/>
-          <w:szCs w:val="24"/>
-          <w:lang w:val="pt-BR" w:eastAsia="pt-BR"/>
-        </w:rPr>
-      </w:pPr>
-      <w:r>
-        <w:rPr>
-          <w:rFonts w:ascii="Times New Roman" w:eastAsia="Times New Roman" w:hAnsi="Times New Roman" w:cs="Times New Roman"/>
-          <w:sz w:val="24"/>
-          <w:szCs w:val="24"/>
-          <w:lang w:val="pt-BR" w:eastAsia="pt-BR"/>
-        </w:rPr>
-        <w:t>Autenticação com JWT</w:t>
-      </w:r>
-    </w:p>
-    <w:p>
-      <w:pPr>
-        <w:numPr>
-          <w:ilvl w:val="0"/>
-          <w:numId w:val="10"/>
-        </w:numPr>
-        <w:spacing w:before="100" w:beforeAutospacing="1" w:after="100" w:afterAutospacing="1" w:line="240" w:lineRule="auto"/>
-        <w:rPr>
-          <w:rFonts w:ascii="Times New Roman" w:eastAsia="Times New Roman" w:hAnsi="Times New Roman" w:cs="Times New Roman"/>
-          <w:sz w:val="24"/>
-          <w:szCs w:val="24"/>
-          <w:lang w:val="pt-BR" w:eastAsia="pt-BR"/>
-        </w:rPr>
-      </w:pPr>
-      <w:r>
-        <w:rPr>
-          <w:rFonts w:ascii="Times New Roman" w:eastAsia="Times New Roman" w:hAnsi="Times New Roman" w:cs="Times New Roman"/>
-          <w:sz w:val="24"/>
-          <w:szCs w:val="24"/>
-          <w:lang w:val="pt-BR" w:eastAsia="pt-BR"/>
-        </w:rPr>
-        <w:t>Criptografia de senhas</w:t>
-      </w:r>
-    </w:p>
-    <w:p>
-      <w:pPr>
-        <w:numPr>
-          <w:ilvl w:val="0"/>
-          <w:numId w:val="10"/>
-        </w:numPr>
-        <w:spacing w:before="100" w:beforeAutospacing="1" w:after="100" w:afterAutospacing="1" w:line="240" w:lineRule="auto"/>
-        <w:rPr>
-          <w:rFonts w:ascii="Times New Roman" w:eastAsia="Times New Roman" w:hAnsi="Times New Roman" w:cs="Times New Roman"/>
-          <w:sz w:val="24"/>
-          <w:szCs w:val="24"/>
-          <w:lang w:val="pt-BR" w:eastAsia="pt-BR"/>
-        </w:rPr>
-      </w:pPr>
-      <w:proofErr w:type="spellStart"/>
-      <w:r>
-        <w:rPr>
-          <w:rFonts w:ascii="Times New Roman" w:eastAsia="Times New Roman" w:hAnsi="Times New Roman" w:cs="Times New Roman"/>
-          <w:sz w:val="24"/>
-          <w:szCs w:val="24"/>
-          <w:lang w:val="pt-BR" w:eastAsia="pt-BR"/>
-        </w:rPr>
-        <w:t>Aplicacação</w:t>
-      </w:r>
-      <w:proofErr w:type="spellEnd"/>
-      <w:r>
-        <w:rPr>
-          <w:rFonts w:ascii="Times New Roman" w:eastAsia="Times New Roman" w:hAnsi="Times New Roman" w:cs="Times New Roman"/>
-          <w:sz w:val="24"/>
-          <w:szCs w:val="24"/>
-          <w:lang w:val="pt-BR" w:eastAsia="pt-BR"/>
-        </w:rPr>
-        <w:t xml:space="preserve"> de Middleware</w:t>
-      </w:r>
-      <w:r>
-        <w:rPr>
-          <w:rFonts w:ascii="Times New Roman" w:eastAsia="Times New Roman" w:hAnsi="Times New Roman" w:cs="Times New Roman"/>
-          <w:sz w:val="24"/>
-          <w:szCs w:val="24"/>
-          <w:lang w:val="pt-BR" w:eastAsia="pt-BR"/>
-        </w:rPr>
-        <w:t xml:space="preserve"> </w:t>
-      </w:r>
-    </w:p>
-    <w:p>
-      <w:pPr>
-        <w:numPr>
-          <w:ilvl w:val="0"/>
-          <w:numId w:val="10"/>
-        </w:numPr>
-        <w:spacing w:before="100" w:beforeAutospacing="1" w:after="100" w:afterAutospacing="1" w:line="240" w:lineRule="auto"/>
-        <w:rPr>
-          <w:rFonts w:ascii="Times New Roman" w:eastAsia="Times New Roman" w:hAnsi="Times New Roman" w:cs="Times New Roman"/>
-          <w:sz w:val="24"/>
-          <w:szCs w:val="24"/>
-          <w:lang w:val="pt-BR" w:eastAsia="pt-BR"/>
-        </w:rPr>
-      </w:pPr>
-      <w:r>
-        <w:rPr>
-          <w:rFonts w:ascii="Times New Roman" w:eastAsia="Times New Roman" w:hAnsi="Times New Roman" w:cs="Times New Roman"/>
-          <w:sz w:val="24"/>
-          <w:szCs w:val="24"/>
-          <w:lang w:val="pt-BR" w:eastAsia="pt-BR"/>
-        </w:rPr>
-        <w:t xml:space="preserve">Ajustes finais na UI das </w:t>
-      </w:r>
-      <w:proofErr w:type="spellStart"/>
-      <w:r>
-        <w:rPr>
-          <w:rFonts w:ascii="Times New Roman" w:eastAsia="Times New Roman" w:hAnsi="Times New Roman" w:cs="Times New Roman"/>
-          <w:sz w:val="24"/>
-          <w:szCs w:val="24"/>
-          <w:lang w:val="pt-BR" w:eastAsia="pt-BR"/>
-        </w:rPr>
-        <w:t>API’s</w:t>
-      </w:r>
-      <w:proofErr w:type="spellEnd"/>
-      <w:r>
-        <w:rPr>
-          <w:rFonts w:ascii="Times New Roman" w:eastAsia="Times New Roman" w:hAnsi="Times New Roman" w:cs="Times New Roman"/>
-          <w:sz w:val="24"/>
-          <w:szCs w:val="24"/>
-          <w:lang w:val="pt-BR" w:eastAsia="pt-BR"/>
-        </w:rPr>
-        <w:t xml:space="preserve"> propostas</w:t>
-      </w:r>
-    </w:p>
-    <w:p>
-      <w:pPr>
-        <w:spacing w:before="100" w:beforeAutospacing="1" w:after="100" w:afterAutospacing="1" w:line="240" w:lineRule="auto"/>
-        <w:rPr>
-          <w:rFonts w:ascii="Times New Roman" w:eastAsia="Times New Roman" w:hAnsi="Times New Roman" w:cs="Times New Roman"/>
-          <w:sz w:val="24"/>
-          <w:szCs w:val="24"/>
-          <w:lang w:val="pt-BR" w:eastAsia="pt-BR"/>
-        </w:rPr>
-      </w:pPr>
-      <w:r>
-        <w:rPr>
-          <w:rFonts w:ascii="Times New Roman" w:eastAsia="Times New Roman" w:hAnsi="Times New Roman" w:cs="Times New Roman"/>
-          <w:sz w:val="24"/>
-          <w:szCs w:val="24"/>
-          <w:lang w:val="pt-BR" w:eastAsia="pt-BR"/>
-        </w:rPr>
-        <w:t xml:space="preserve">Requisitos: </w:t>
-      </w:r>
-    </w:p>
-    <w:p>
-      <w:pPr>
-        <w:pStyle w:val="NormalWeb"/>
-        <w:numPr>
-          <w:ilvl w:val="0"/>
-          <w:numId w:val="10"/>
-        </w:numPr>
-      </w:pPr>
-      <w:r>
-        <w:t>RF001 (Login e autenticação)</w:t>
-      </w:r>
-    </w:p>
-    <w:p>
-      <w:pPr>
-        <w:pStyle w:val="NormalWeb"/>
-        <w:numPr>
-          <w:ilvl w:val="0"/>
-          <w:numId w:val="10"/>
-        </w:numPr>
-      </w:pPr>
-      <w:r>
-        <w:t>RF002 (Gerenciamento e cadastro de reclamações)</w:t>
-      </w:r>
-    </w:p>
-    <w:p>
-      <w:pPr>
-        <w:pStyle w:val="NormalWeb"/>
-        <w:numPr>
-          <w:ilvl w:val="0"/>
-          <w:numId w:val="10"/>
-        </w:numPr>
-      </w:pPr>
-      <w:r>
-        <w:t>RNF002 (Banco de dados)</w:t>
-      </w:r>
-    </w:p>
-    <w:p>
-      <w:pPr>
-        <w:pStyle w:val="NormalWeb"/>
-        <w:numPr>
-          <w:ilvl w:val="0"/>
-          <w:numId w:val="10"/>
-        </w:numPr>
-      </w:pPr>
-      <w:r>
-        <w:t>RNF003 (Responsividade)</w:t>
-      </w:r>
-    </w:p>
-    <w:p>
-      <w:pPr>
-        <w:pStyle w:val="NormalWeb"/>
-        <w:numPr>
-          <w:ilvl w:val="0"/>
-          <w:numId w:val="10"/>
-        </w:numPr>
-      </w:pPr>
-      <w:r>
-        <w:t>RNF006 (Acessibilidade)</w:t>
-      </w:r>
-    </w:p>
-    <w:p>
-      <w:pPr>
-        <w:pStyle w:val="NormalWeb"/>
-        <w:numPr>
-          <w:ilvl w:val="0"/>
-          <w:numId w:val="10"/>
-        </w:numPr>
-      </w:pPr>
-      <w:r>
-        <w:t>RNF007 (Feedback ao usuário)</w:t>
-      </w:r>
-    </w:p>
-    <w:p>
-      <w:pPr>
-        <w:pStyle w:val="NormalWeb"/>
-        <w:numPr>
-          <w:ilvl w:val="0"/>
-          <w:numId w:val="10"/>
-        </w:numPr>
-      </w:pPr>
-      <w:r>
-        <w:t>RNF008 (</w:t>
-      </w:r>
-      <w:proofErr w:type="spellStart"/>
-      <w:r>
-        <w:t>Backend</w:t>
-      </w:r>
-      <w:proofErr w:type="spellEnd"/>
-      <w:r>
-        <w:t xml:space="preserve"> e API)</w:t>
-      </w:r>
-    </w:p>
-    <w:p>
-      <w:pPr>
-        <w:pStyle w:val="NormalWeb"/>
-        <w:numPr>
-          <w:ilvl w:val="0"/>
-          <w:numId w:val="10"/>
-        </w:numPr>
-      </w:pPr>
-      <w:r>
-        <w:t>RNF009 (Documentação)</w:t>
-      </w:r>
-    </w:p>
-    <w:p>
-      <w:pPr>
-        <w:spacing w:before="100" w:beforeAutospacing="1" w:after="100" w:afterAutospacing="1" w:line="240" w:lineRule="auto"/>
-        <w:outlineLvl w:val="3"/>
+        <w:t>6</w:t>
+      </w:r>
+      <w:r>
         <w:rPr>
           <w:rFonts w:ascii="Times New Roman" w:eastAsia="Times New Roman" w:hAnsi="Times New Roman" w:cs="Times New Roman"/>
           <w:b/>
@@ -2621,8 +1916,705 @@
           <w:szCs w:val="28"/>
           <w:lang w:val="pt-BR" w:eastAsia="pt-BR"/>
         </w:rPr>
-      </w:pPr>
-      <w:r>
+        <w:t>)</w:t>
+      </w:r>
+    </w:p>
+    <w:p>
+      <w:pPr>
+        <w:spacing w:before="100" w:beforeAutospacing="1" w:after="100" w:afterAutospacing="1" w:line="240" w:lineRule="auto"/>
+        <w:rPr>
+          <w:rFonts w:ascii="Times New Roman" w:eastAsia="Times New Roman" w:hAnsi="Times New Roman" w:cs="Times New Roman"/>
+          <w:sz w:val="24"/>
+          <w:szCs w:val="24"/>
+          <w:lang w:val="pt-BR" w:eastAsia="pt-BR"/>
+        </w:rPr>
+      </w:pPr>
+      <w:r>
+        <w:rPr>
+          <w:rFonts w:ascii="Times New Roman" w:eastAsia="Times New Roman" w:hAnsi="Times New Roman" w:cs="Times New Roman"/>
+          <w:sz w:val="24"/>
+          <w:szCs w:val="24"/>
+          <w:lang w:val="pt-BR" w:eastAsia="pt-BR"/>
+        </w:rPr>
+        <w:t>Objetivo</w:t>
+      </w:r>
+      <w:r>
+        <w:rPr>
+          <w:rFonts w:ascii="Times New Roman" w:eastAsia="Times New Roman" w:hAnsi="Times New Roman" w:cs="Times New Roman"/>
+          <w:sz w:val="24"/>
+          <w:szCs w:val="24"/>
+          <w:lang w:val="pt-BR" w:eastAsia="pt-BR"/>
+        </w:rPr>
+        <w:t>s</w:t>
+      </w:r>
+      <w:r>
+        <w:rPr>
+          <w:rFonts w:ascii="Times New Roman" w:eastAsia="Times New Roman" w:hAnsi="Times New Roman" w:cs="Times New Roman"/>
+          <w:b/>
+          <w:bCs/>
+          <w:sz w:val="24"/>
+          <w:szCs w:val="24"/>
+          <w:lang w:val="pt-BR" w:eastAsia="pt-BR"/>
+        </w:rPr>
+        <w:t>:</w:t>
+      </w:r>
+    </w:p>
+    <w:p>
+      <w:pPr>
+        <w:pStyle w:val="PargrafodaLista"/>
+        <w:numPr>
+          <w:ilvl w:val="0"/>
+          <w:numId w:val="10"/>
+        </w:numPr>
+        <w:spacing w:before="100" w:beforeAutospacing="1" w:after="100" w:afterAutospacing="1" w:line="240" w:lineRule="auto"/>
+        <w:rPr>
+          <w:rFonts w:ascii="Times New Roman" w:eastAsia="Times New Roman" w:hAnsi="Times New Roman" w:cs="Times New Roman"/>
+          <w:sz w:val="24"/>
+          <w:szCs w:val="24"/>
+          <w:lang w:val="pt-BR" w:eastAsia="pt-BR"/>
+        </w:rPr>
+      </w:pPr>
+      <w:r>
+        <w:rPr>
+          <w:rFonts w:ascii="Times New Roman" w:eastAsia="Times New Roman" w:hAnsi="Times New Roman" w:cs="Times New Roman"/>
+          <w:sz w:val="24"/>
+          <w:szCs w:val="24"/>
+          <w:lang w:val="pt-BR" w:eastAsia="pt-BR"/>
+        </w:rPr>
+        <w:t>Adicionar</w:t>
+      </w:r>
+      <w:r>
+        <w:rPr>
+          <w:rFonts w:ascii="Times New Roman" w:eastAsia="Times New Roman" w:hAnsi="Times New Roman" w:cs="Times New Roman"/>
+          <w:sz w:val="24"/>
+          <w:szCs w:val="24"/>
+          <w:lang w:val="pt-BR" w:eastAsia="pt-BR"/>
+        </w:rPr>
+        <w:t xml:space="preserve"> rota para autenticação</w:t>
+      </w:r>
+      <w:r>
+        <w:rPr>
+          <w:rFonts w:ascii="Times New Roman" w:eastAsia="Times New Roman" w:hAnsi="Times New Roman" w:cs="Times New Roman"/>
+          <w:sz w:val="24"/>
+          <w:szCs w:val="24"/>
+          <w:lang w:val="pt-BR" w:eastAsia="pt-BR"/>
+        </w:rPr>
+        <w:t xml:space="preserve"> </w:t>
+      </w:r>
+      <w:r>
+        <w:rPr>
+          <w:rFonts w:ascii="Times New Roman" w:eastAsia="Times New Roman" w:hAnsi="Times New Roman" w:cs="Times New Roman"/>
+          <w:sz w:val="24"/>
+          <w:szCs w:val="24"/>
+          <w:lang w:val="pt-BR" w:eastAsia="pt-BR"/>
+        </w:rPr>
+        <w:t>JWT e</w:t>
+      </w:r>
+      <w:r>
+        <w:rPr>
+          <w:rFonts w:ascii="Times New Roman" w:eastAsia="Times New Roman" w:hAnsi="Times New Roman" w:cs="Times New Roman"/>
+          <w:sz w:val="24"/>
+          <w:szCs w:val="24"/>
+          <w:lang w:val="pt-BR" w:eastAsia="pt-BR"/>
+        </w:rPr>
+        <w:t xml:space="preserve"> verificação de token para acesso das </w:t>
+      </w:r>
+      <w:proofErr w:type="spellStart"/>
+      <w:r>
+        <w:rPr>
+          <w:rFonts w:ascii="Times New Roman" w:eastAsia="Times New Roman" w:hAnsi="Times New Roman" w:cs="Times New Roman"/>
+          <w:sz w:val="24"/>
+          <w:szCs w:val="24"/>
+          <w:lang w:val="pt-BR" w:eastAsia="pt-BR"/>
+        </w:rPr>
+        <w:t>API’s</w:t>
+      </w:r>
+      <w:proofErr w:type="spellEnd"/>
+    </w:p>
+    <w:p>
+      <w:pPr>
+        <w:pStyle w:val="PargrafodaLista"/>
+        <w:numPr>
+          <w:ilvl w:val="0"/>
+          <w:numId w:val="10"/>
+        </w:numPr>
+        <w:spacing w:before="100" w:beforeAutospacing="1" w:after="100" w:afterAutospacing="1" w:line="240" w:lineRule="auto"/>
+        <w:rPr>
+          <w:rFonts w:ascii="Times New Roman" w:eastAsia="Times New Roman" w:hAnsi="Times New Roman" w:cs="Times New Roman"/>
+          <w:sz w:val="24"/>
+          <w:szCs w:val="24"/>
+          <w:lang w:val="pt-BR" w:eastAsia="pt-BR"/>
+        </w:rPr>
+      </w:pPr>
+      <w:r>
+        <w:rPr>
+          <w:rFonts w:ascii="Times New Roman" w:eastAsia="Times New Roman" w:hAnsi="Times New Roman" w:cs="Times New Roman"/>
+          <w:sz w:val="24"/>
+          <w:szCs w:val="24"/>
+          <w:lang w:val="pt-BR" w:eastAsia="pt-BR"/>
+        </w:rPr>
+        <w:t>U</w:t>
+      </w:r>
+      <w:r>
+        <w:rPr>
+          <w:rFonts w:ascii="Times New Roman" w:eastAsia="Times New Roman" w:hAnsi="Times New Roman" w:cs="Times New Roman"/>
+          <w:sz w:val="24"/>
+          <w:szCs w:val="24"/>
+          <w:lang w:val="pt-BR" w:eastAsia="pt-BR"/>
+        </w:rPr>
+        <w:t xml:space="preserve">tilizar </w:t>
+      </w:r>
+      <w:r>
+        <w:rPr>
+          <w:rFonts w:ascii="Times New Roman" w:eastAsia="Times New Roman" w:hAnsi="Times New Roman" w:cs="Times New Roman"/>
+          <w:sz w:val="24"/>
+          <w:szCs w:val="24"/>
+          <w:lang w:val="pt-BR" w:eastAsia="pt-BR"/>
+        </w:rPr>
+        <w:t>criptografia de senha</w:t>
+      </w:r>
+      <w:r>
+        <w:rPr>
+          <w:rFonts w:ascii="Times New Roman" w:eastAsia="Times New Roman" w:hAnsi="Times New Roman" w:cs="Times New Roman"/>
+          <w:sz w:val="24"/>
+          <w:szCs w:val="24"/>
+          <w:lang w:val="pt-BR" w:eastAsia="pt-BR"/>
+        </w:rPr>
+        <w:t xml:space="preserve"> para cadastro de usuário</w:t>
+      </w:r>
+    </w:p>
+    <w:p>
+      <w:pPr>
+        <w:pStyle w:val="PargrafodaLista"/>
+        <w:numPr>
+          <w:ilvl w:val="0"/>
+          <w:numId w:val="10"/>
+        </w:numPr>
+        <w:spacing w:before="100" w:beforeAutospacing="1" w:after="100" w:afterAutospacing="1" w:line="240" w:lineRule="auto"/>
+        <w:rPr>
+          <w:rFonts w:ascii="Times New Roman" w:eastAsia="Times New Roman" w:hAnsi="Times New Roman" w:cs="Times New Roman"/>
+          <w:sz w:val="24"/>
+          <w:szCs w:val="24"/>
+          <w:lang w:val="pt-BR" w:eastAsia="pt-BR"/>
+        </w:rPr>
+      </w:pPr>
+      <w:r>
+        <w:rPr>
+          <w:rFonts w:ascii="Times New Roman" w:eastAsia="Times New Roman" w:hAnsi="Times New Roman" w:cs="Times New Roman"/>
+          <w:sz w:val="24"/>
+          <w:szCs w:val="24"/>
+          <w:lang w:val="pt-BR" w:eastAsia="pt-BR"/>
+        </w:rPr>
+        <w:t>F</w:t>
+      </w:r>
+      <w:r>
+        <w:rPr>
+          <w:rFonts w:ascii="Times New Roman" w:eastAsia="Times New Roman" w:hAnsi="Times New Roman" w:cs="Times New Roman"/>
+          <w:sz w:val="24"/>
+          <w:szCs w:val="24"/>
+          <w:lang w:val="pt-BR" w:eastAsia="pt-BR"/>
+        </w:rPr>
+        <w:t>inalizar relacionamento de</w:t>
+      </w:r>
+      <w:r>
+        <w:rPr>
+          <w:rFonts w:ascii="Times New Roman" w:eastAsia="Times New Roman" w:hAnsi="Times New Roman" w:cs="Times New Roman"/>
+          <w:sz w:val="24"/>
+          <w:szCs w:val="24"/>
+          <w:lang w:val="pt-BR" w:eastAsia="pt-BR"/>
+        </w:rPr>
+        <w:t xml:space="preserve"> Reclamações com </w:t>
+      </w:r>
+      <w:proofErr w:type="spellStart"/>
+      <w:r>
+        <w:rPr>
+          <w:rFonts w:ascii="Times New Roman" w:eastAsia="Times New Roman" w:hAnsi="Times New Roman" w:cs="Times New Roman"/>
+          <w:sz w:val="24"/>
+          <w:szCs w:val="24"/>
+          <w:lang w:val="pt-BR" w:eastAsia="pt-BR"/>
+        </w:rPr>
+        <w:t>Tags</w:t>
+      </w:r>
+      <w:proofErr w:type="spellEnd"/>
+      <w:r>
+        <w:rPr>
+          <w:rFonts w:ascii="Times New Roman" w:eastAsia="Times New Roman" w:hAnsi="Times New Roman" w:cs="Times New Roman"/>
+          <w:sz w:val="24"/>
+          <w:szCs w:val="24"/>
+          <w:lang w:val="pt-BR" w:eastAsia="pt-BR"/>
+        </w:rPr>
+        <w:t xml:space="preserve"> </w:t>
+      </w:r>
+      <w:r>
+        <w:rPr>
+          <w:rFonts w:ascii="Times New Roman" w:eastAsia="Times New Roman" w:hAnsi="Times New Roman" w:cs="Times New Roman"/>
+          <w:sz w:val="24"/>
+          <w:szCs w:val="24"/>
+          <w:lang w:val="pt-BR" w:eastAsia="pt-BR"/>
+        </w:rPr>
+        <w:t>e Imagens</w:t>
+      </w:r>
+      <w:r>
+        <w:rPr>
+          <w:rFonts w:ascii="Times New Roman" w:eastAsia="Times New Roman" w:hAnsi="Times New Roman" w:cs="Times New Roman"/>
+          <w:sz w:val="24"/>
+          <w:szCs w:val="24"/>
+          <w:lang w:val="pt-BR" w:eastAsia="pt-BR"/>
+        </w:rPr>
+        <w:t xml:space="preserve"> no </w:t>
+      </w:r>
+      <w:proofErr w:type="spellStart"/>
+      <w:r>
+        <w:rPr>
+          <w:rFonts w:ascii="Times New Roman" w:eastAsia="Times New Roman" w:hAnsi="Times New Roman" w:cs="Times New Roman"/>
+          <w:sz w:val="24"/>
+          <w:szCs w:val="24"/>
+          <w:lang w:val="pt-BR" w:eastAsia="pt-BR"/>
+        </w:rPr>
+        <w:t>frontend</w:t>
+      </w:r>
+      <w:proofErr w:type="spellEnd"/>
+      <w:r>
+        <w:rPr>
+          <w:rFonts w:ascii="Times New Roman" w:eastAsia="Times New Roman" w:hAnsi="Times New Roman" w:cs="Times New Roman"/>
+          <w:sz w:val="24"/>
+          <w:szCs w:val="24"/>
+          <w:lang w:val="pt-BR" w:eastAsia="pt-BR"/>
+        </w:rPr>
+        <w:t xml:space="preserve"> e </w:t>
+      </w:r>
+      <w:r>
+        <w:rPr>
+          <w:rFonts w:ascii="Times New Roman" w:eastAsia="Times New Roman" w:hAnsi="Times New Roman" w:cs="Times New Roman"/>
+          <w:sz w:val="24"/>
+          <w:szCs w:val="24"/>
+          <w:lang w:val="pt-BR" w:eastAsia="pt-BR"/>
+        </w:rPr>
+        <w:t>prosseguir com o desenvolvimento das rotas</w:t>
+      </w:r>
+      <w:r>
+        <w:rPr>
+          <w:rFonts w:ascii="Times New Roman" w:eastAsia="Times New Roman" w:hAnsi="Times New Roman" w:cs="Times New Roman"/>
+          <w:sz w:val="24"/>
+          <w:szCs w:val="24"/>
+          <w:lang w:val="pt-BR" w:eastAsia="pt-BR"/>
+        </w:rPr>
+        <w:t xml:space="preserve"> </w:t>
+      </w:r>
+      <w:r>
+        <w:rPr>
+          <w:rFonts w:ascii="Times New Roman" w:eastAsia="Times New Roman" w:hAnsi="Times New Roman" w:cs="Times New Roman"/>
+          <w:sz w:val="24"/>
+          <w:szCs w:val="24"/>
+          <w:lang w:val="pt-BR" w:eastAsia="pt-BR"/>
+        </w:rPr>
+        <w:t>d</w:t>
+      </w:r>
+      <w:r>
+        <w:rPr>
+          <w:rFonts w:ascii="Times New Roman" w:eastAsia="Times New Roman" w:hAnsi="Times New Roman" w:cs="Times New Roman"/>
+          <w:sz w:val="24"/>
+          <w:szCs w:val="24"/>
+          <w:lang w:val="pt-BR" w:eastAsia="pt-BR"/>
+        </w:rPr>
+        <w:t xml:space="preserve">as </w:t>
+      </w:r>
+      <w:proofErr w:type="spellStart"/>
+      <w:r>
+        <w:rPr>
+          <w:rFonts w:ascii="Times New Roman" w:eastAsia="Times New Roman" w:hAnsi="Times New Roman" w:cs="Times New Roman"/>
+          <w:sz w:val="24"/>
+          <w:szCs w:val="24"/>
+          <w:lang w:val="pt-BR" w:eastAsia="pt-BR"/>
+        </w:rPr>
+        <w:t>API’s</w:t>
+      </w:r>
+      <w:proofErr w:type="spellEnd"/>
+      <w:r>
+        <w:rPr>
+          <w:rFonts w:ascii="Times New Roman" w:eastAsia="Times New Roman" w:hAnsi="Times New Roman" w:cs="Times New Roman"/>
+          <w:sz w:val="24"/>
+          <w:szCs w:val="24"/>
+          <w:lang w:val="pt-BR" w:eastAsia="pt-BR"/>
+        </w:rPr>
+        <w:t xml:space="preserve"> de </w:t>
+      </w:r>
+      <w:r>
+        <w:rPr>
+          <w:rFonts w:ascii="Times New Roman" w:eastAsia="Times New Roman" w:hAnsi="Times New Roman" w:cs="Times New Roman"/>
+          <w:sz w:val="24"/>
+          <w:szCs w:val="24"/>
+          <w:lang w:val="pt-BR" w:eastAsia="pt-BR"/>
+        </w:rPr>
+        <w:t>Reclamações e Usuários</w:t>
+      </w:r>
+    </w:p>
+    <w:p>
+      <w:pPr>
+        <w:pStyle w:val="PargrafodaLista"/>
+        <w:numPr>
+          <w:ilvl w:val="0"/>
+          <w:numId w:val="10"/>
+        </w:numPr>
+        <w:spacing w:before="100" w:beforeAutospacing="1" w:after="100" w:afterAutospacing="1" w:line="240" w:lineRule="auto"/>
+        <w:rPr>
+          <w:rFonts w:ascii="Times New Roman" w:eastAsia="Times New Roman" w:hAnsi="Times New Roman" w:cs="Times New Roman"/>
+          <w:sz w:val="24"/>
+          <w:szCs w:val="24"/>
+          <w:lang w:val="pt-BR" w:eastAsia="pt-BR"/>
+        </w:rPr>
+      </w:pPr>
+      <w:r>
+        <w:rPr>
+          <w:rFonts w:ascii="Times New Roman" w:eastAsia="Times New Roman" w:hAnsi="Times New Roman" w:cs="Times New Roman"/>
+          <w:sz w:val="24"/>
+          <w:szCs w:val="24"/>
+          <w:lang w:val="pt-BR" w:eastAsia="pt-BR"/>
+        </w:rPr>
+        <w:t>A</w:t>
+      </w:r>
+      <w:r>
+        <w:rPr>
+          <w:rFonts w:ascii="Times New Roman" w:eastAsia="Times New Roman" w:hAnsi="Times New Roman" w:cs="Times New Roman"/>
+          <w:sz w:val="24"/>
+          <w:szCs w:val="24"/>
+          <w:lang w:val="pt-BR" w:eastAsia="pt-BR"/>
+        </w:rPr>
+        <w:t xml:space="preserve">justes finais nas interfaces de Reclamação, </w:t>
+      </w:r>
+      <w:proofErr w:type="spellStart"/>
+      <w:r>
+        <w:rPr>
+          <w:rFonts w:ascii="Times New Roman" w:eastAsia="Times New Roman" w:hAnsi="Times New Roman" w:cs="Times New Roman"/>
+          <w:sz w:val="24"/>
+          <w:szCs w:val="24"/>
+          <w:lang w:val="pt-BR" w:eastAsia="pt-BR"/>
+        </w:rPr>
+        <w:t>Tags</w:t>
+      </w:r>
+      <w:proofErr w:type="spellEnd"/>
+      <w:r>
+        <w:rPr>
+          <w:rFonts w:ascii="Times New Roman" w:eastAsia="Times New Roman" w:hAnsi="Times New Roman" w:cs="Times New Roman"/>
+          <w:sz w:val="24"/>
+          <w:szCs w:val="24"/>
+          <w:lang w:val="pt-BR" w:eastAsia="pt-BR"/>
+        </w:rPr>
+        <w:t xml:space="preserve"> e Usuários</w:t>
+      </w:r>
+    </w:p>
+    <w:p>
+      <w:pPr>
+        <w:spacing w:before="100" w:beforeAutospacing="1" w:after="100" w:afterAutospacing="1" w:line="240" w:lineRule="auto"/>
+        <w:rPr>
+          <w:rFonts w:ascii="Times New Roman" w:eastAsia="Times New Roman" w:hAnsi="Times New Roman" w:cs="Times New Roman"/>
+          <w:sz w:val="24"/>
+          <w:szCs w:val="24"/>
+          <w:lang w:val="pt-BR" w:eastAsia="pt-BR"/>
+        </w:rPr>
+      </w:pPr>
+      <w:proofErr w:type="spellStart"/>
+      <w:r>
+        <w:rPr>
+          <w:rFonts w:ascii="Times New Roman" w:hAnsi="Times New Roman" w:cs="Times New Roman"/>
+        </w:rPr>
+        <w:t>Atividades</w:t>
+      </w:r>
+      <w:proofErr w:type="spellEnd"/>
+      <w:r>
+        <w:rPr>
+          <w:rFonts w:ascii="Times New Roman" w:hAnsi="Times New Roman" w:cs="Times New Roman"/>
+        </w:rPr>
+        <w:t xml:space="preserve"> </w:t>
+      </w:r>
+      <w:proofErr w:type="spellStart"/>
+      <w:r>
+        <w:rPr>
+          <w:rFonts w:ascii="Times New Roman" w:hAnsi="Times New Roman" w:cs="Times New Roman"/>
+        </w:rPr>
+        <w:t>r</w:t>
+      </w:r>
+      <w:r>
+        <w:rPr>
+          <w:rFonts w:ascii="Times New Roman" w:hAnsi="Times New Roman" w:cs="Times New Roman"/>
+        </w:rPr>
+        <w:t>ealizadas</w:t>
+      </w:r>
+      <w:proofErr w:type="spellEnd"/>
+      <w:r>
+        <w:rPr>
+          <w:rFonts w:ascii="Times New Roman" w:eastAsia="Times New Roman" w:hAnsi="Times New Roman" w:cs="Times New Roman"/>
+          <w:sz w:val="24"/>
+          <w:szCs w:val="24"/>
+          <w:lang w:val="pt-BR" w:eastAsia="pt-BR"/>
+        </w:rPr>
+        <w:t>:</w:t>
+      </w:r>
+    </w:p>
+    <w:p>
+      <w:pPr>
+        <w:numPr>
+          <w:ilvl w:val="0"/>
+          <w:numId w:val="10"/>
+        </w:numPr>
+        <w:spacing w:before="100" w:beforeAutospacing="1" w:after="100" w:afterAutospacing="1" w:line="240" w:lineRule="auto"/>
+        <w:rPr>
+          <w:rFonts w:ascii="Times New Roman" w:eastAsia="Times New Roman" w:hAnsi="Times New Roman" w:cs="Times New Roman"/>
+          <w:sz w:val="24"/>
+          <w:szCs w:val="24"/>
+          <w:lang w:val="pt-BR" w:eastAsia="pt-BR"/>
+        </w:rPr>
+      </w:pPr>
+      <w:r>
+        <w:rPr>
+          <w:rFonts w:ascii="Times New Roman" w:eastAsia="Times New Roman" w:hAnsi="Times New Roman" w:cs="Times New Roman"/>
+          <w:sz w:val="24"/>
+          <w:szCs w:val="24"/>
+          <w:lang w:val="pt-BR" w:eastAsia="pt-BR"/>
+        </w:rPr>
+        <w:t>Autenticação com JWT</w:t>
+      </w:r>
+    </w:p>
+    <w:p>
+      <w:pPr>
+        <w:numPr>
+          <w:ilvl w:val="0"/>
+          <w:numId w:val="10"/>
+        </w:numPr>
+        <w:spacing w:before="100" w:beforeAutospacing="1" w:after="100" w:afterAutospacing="1" w:line="240" w:lineRule="auto"/>
+        <w:rPr>
+          <w:rFonts w:ascii="Times New Roman" w:eastAsia="Times New Roman" w:hAnsi="Times New Roman" w:cs="Times New Roman"/>
+          <w:sz w:val="24"/>
+          <w:szCs w:val="24"/>
+          <w:lang w:val="pt-BR" w:eastAsia="pt-BR"/>
+        </w:rPr>
+      </w:pPr>
+      <w:r>
+        <w:rPr>
+          <w:rFonts w:ascii="Times New Roman" w:eastAsia="Times New Roman" w:hAnsi="Times New Roman" w:cs="Times New Roman"/>
+          <w:sz w:val="24"/>
+          <w:szCs w:val="24"/>
+          <w:lang w:val="pt-BR" w:eastAsia="pt-BR"/>
+        </w:rPr>
+        <w:t>Criptografia de senhas</w:t>
+      </w:r>
+    </w:p>
+    <w:p>
+      <w:pPr>
+        <w:numPr>
+          <w:ilvl w:val="0"/>
+          <w:numId w:val="10"/>
+        </w:numPr>
+        <w:spacing w:before="100" w:beforeAutospacing="1" w:after="100" w:afterAutospacing="1" w:line="240" w:lineRule="auto"/>
+        <w:rPr>
+          <w:rFonts w:ascii="Times New Roman" w:eastAsia="Times New Roman" w:hAnsi="Times New Roman" w:cs="Times New Roman"/>
+          <w:sz w:val="24"/>
+          <w:szCs w:val="24"/>
+          <w:lang w:val="pt-BR" w:eastAsia="pt-BR"/>
+        </w:rPr>
+      </w:pPr>
+      <w:proofErr w:type="spellStart"/>
+      <w:r>
+        <w:rPr>
+          <w:rFonts w:ascii="Times New Roman" w:eastAsia="Times New Roman" w:hAnsi="Times New Roman" w:cs="Times New Roman"/>
+          <w:sz w:val="24"/>
+          <w:szCs w:val="24"/>
+          <w:lang w:val="pt-BR" w:eastAsia="pt-BR"/>
+        </w:rPr>
+        <w:t>Aplicacação</w:t>
+      </w:r>
+      <w:proofErr w:type="spellEnd"/>
+      <w:r>
+        <w:rPr>
+          <w:rFonts w:ascii="Times New Roman" w:eastAsia="Times New Roman" w:hAnsi="Times New Roman" w:cs="Times New Roman"/>
+          <w:sz w:val="24"/>
+          <w:szCs w:val="24"/>
+          <w:lang w:val="pt-BR" w:eastAsia="pt-BR"/>
+        </w:rPr>
+        <w:t xml:space="preserve"> de Middleware</w:t>
+      </w:r>
+      <w:r>
+        <w:rPr>
+          <w:rFonts w:ascii="Times New Roman" w:eastAsia="Times New Roman" w:hAnsi="Times New Roman" w:cs="Times New Roman"/>
+          <w:sz w:val="24"/>
+          <w:szCs w:val="24"/>
+          <w:lang w:val="pt-BR" w:eastAsia="pt-BR"/>
+        </w:rPr>
+        <w:t xml:space="preserve"> </w:t>
+      </w:r>
+    </w:p>
+    <w:p>
+      <w:pPr>
+        <w:numPr>
+          <w:ilvl w:val="0"/>
+          <w:numId w:val="10"/>
+        </w:numPr>
+        <w:spacing w:before="100" w:beforeAutospacing="1" w:after="100" w:afterAutospacing="1" w:line="240" w:lineRule="auto"/>
+        <w:rPr>
+          <w:rFonts w:ascii="Times New Roman" w:eastAsia="Times New Roman" w:hAnsi="Times New Roman" w:cs="Times New Roman"/>
+          <w:sz w:val="24"/>
+          <w:szCs w:val="24"/>
+          <w:lang w:val="pt-BR" w:eastAsia="pt-BR"/>
+        </w:rPr>
+      </w:pPr>
+      <w:r>
+        <w:rPr>
+          <w:rFonts w:ascii="Times New Roman" w:eastAsia="Times New Roman" w:hAnsi="Times New Roman" w:cs="Times New Roman"/>
+          <w:sz w:val="24"/>
+          <w:szCs w:val="24"/>
+          <w:lang w:val="pt-BR" w:eastAsia="pt-BR"/>
+        </w:rPr>
+        <w:t xml:space="preserve">Ajustes finais na UI das </w:t>
+      </w:r>
+      <w:proofErr w:type="spellStart"/>
+      <w:r>
+        <w:rPr>
+          <w:rFonts w:ascii="Times New Roman" w:eastAsia="Times New Roman" w:hAnsi="Times New Roman" w:cs="Times New Roman"/>
+          <w:sz w:val="24"/>
+          <w:szCs w:val="24"/>
+          <w:lang w:val="pt-BR" w:eastAsia="pt-BR"/>
+        </w:rPr>
+        <w:t>API’s</w:t>
+      </w:r>
+      <w:proofErr w:type="spellEnd"/>
+      <w:r>
+        <w:rPr>
+          <w:rFonts w:ascii="Times New Roman" w:eastAsia="Times New Roman" w:hAnsi="Times New Roman" w:cs="Times New Roman"/>
+          <w:sz w:val="24"/>
+          <w:szCs w:val="24"/>
+          <w:lang w:val="pt-BR" w:eastAsia="pt-BR"/>
+        </w:rPr>
+        <w:t xml:space="preserve"> propostas</w:t>
+      </w:r>
+    </w:p>
+    <w:p>
+      <w:pPr>
+        <w:spacing w:before="100" w:beforeAutospacing="1" w:after="100" w:afterAutospacing="1" w:line="240" w:lineRule="auto"/>
+        <w:rPr>
+          <w:rFonts w:ascii="Times New Roman" w:eastAsia="Times New Roman" w:hAnsi="Times New Roman" w:cs="Times New Roman"/>
+          <w:sz w:val="24"/>
+          <w:szCs w:val="24"/>
+          <w:lang w:val="pt-BR" w:eastAsia="pt-BR"/>
+        </w:rPr>
+      </w:pPr>
+      <w:r>
+        <w:rPr>
+          <w:rFonts w:ascii="Times New Roman" w:eastAsia="Times New Roman" w:hAnsi="Times New Roman" w:cs="Times New Roman"/>
+          <w:sz w:val="24"/>
+          <w:szCs w:val="24"/>
+          <w:lang w:val="pt-BR" w:eastAsia="pt-BR"/>
+        </w:rPr>
+        <w:t xml:space="preserve">Requisitos: </w:t>
+      </w:r>
+    </w:p>
+    <w:p>
+      <w:pPr>
+        <w:pStyle w:val="NormalWeb"/>
+        <w:numPr>
+          <w:ilvl w:val="0"/>
+          <w:numId w:val="10"/>
+        </w:numPr>
+      </w:pPr>
+      <w:r>
+        <w:t>RF001 (Login e autenticação)</w:t>
+      </w:r>
+    </w:p>
+    <w:p>
+      <w:pPr>
+        <w:pStyle w:val="NormalWeb"/>
+        <w:numPr>
+          <w:ilvl w:val="0"/>
+          <w:numId w:val="10"/>
+        </w:numPr>
+      </w:pPr>
+      <w:r>
+        <w:t>RF002 (Gerenciamento e cadastro de reclamações)</w:t>
+      </w:r>
+    </w:p>
+    <w:p>
+      <w:pPr>
+        <w:pStyle w:val="NormalWeb"/>
+        <w:numPr>
+          <w:ilvl w:val="0"/>
+          <w:numId w:val="10"/>
+        </w:numPr>
+      </w:pPr>
+      <w:r>
+        <w:t>RNF002 (Banco de dados)</w:t>
+      </w:r>
+    </w:p>
+    <w:p>
+      <w:pPr>
+        <w:pStyle w:val="NormalWeb"/>
+        <w:numPr>
+          <w:ilvl w:val="0"/>
+          <w:numId w:val="10"/>
+        </w:numPr>
+      </w:pPr>
+      <w:r>
+        <w:t>RNF003 (Responsividade)</w:t>
+      </w:r>
+    </w:p>
+    <w:p>
+      <w:pPr>
+        <w:pStyle w:val="NormalWeb"/>
+        <w:numPr>
+          <w:ilvl w:val="0"/>
+          <w:numId w:val="10"/>
+        </w:numPr>
+      </w:pPr>
+      <w:r>
+        <w:t>RNF006 (Acessibilidade)</w:t>
+      </w:r>
+    </w:p>
+    <w:p>
+      <w:pPr>
+        <w:pStyle w:val="NormalWeb"/>
+        <w:numPr>
+          <w:ilvl w:val="0"/>
+          <w:numId w:val="10"/>
+        </w:numPr>
+      </w:pPr>
+      <w:r>
+        <w:t>RNF007 (Feedback ao usuário)</w:t>
+      </w:r>
+    </w:p>
+    <w:p>
+      <w:pPr>
+        <w:pStyle w:val="NormalWeb"/>
+        <w:numPr>
+          <w:ilvl w:val="0"/>
+          <w:numId w:val="10"/>
+        </w:numPr>
+      </w:pPr>
+      <w:r>
+        <w:t>RNF008 (</w:t>
+      </w:r>
+      <w:proofErr w:type="spellStart"/>
+      <w:r>
+        <w:t>Backend</w:t>
+      </w:r>
+      <w:proofErr w:type="spellEnd"/>
+      <w:r>
+        <w:t xml:space="preserve"> e API)</w:t>
+      </w:r>
+    </w:p>
+    <w:p>
+      <w:pPr>
+        <w:pStyle w:val="NormalWeb"/>
+        <w:numPr>
+          <w:ilvl w:val="0"/>
+          <w:numId w:val="10"/>
+        </w:numPr>
+      </w:pPr>
+      <w:r>
+        <w:t>RNF009 (Documentação)</w:t>
+      </w:r>
+    </w:p>
+    <w:p>
+      <w:pPr>
+        <w:spacing w:before="100" w:beforeAutospacing="1" w:after="100" w:afterAutospacing="1" w:line="240" w:lineRule="auto"/>
+        <w:outlineLvl w:val="3"/>
         <w:rPr>
           <w:rFonts w:ascii="Times New Roman" w:eastAsia="Times New Roman" w:hAnsi="Times New Roman" w:cs="Times New Roman"/>
           <w:b/>
@@ -2632,8 +2624,7 @@
           <w:szCs w:val="28"/>
           <w:lang w:val="pt-BR" w:eastAsia="pt-BR"/>
         </w:rPr>
-        <w:t>7</w:t>
-      </w:r>
+      </w:pPr>
       <w:r>
         <w:rPr>
           <w:rFonts w:ascii="Times New Roman" w:eastAsia="Times New Roman" w:hAnsi="Times New Roman" w:cs="Times New Roman"/>
@@ -2644,7 +2635,7 @@
           <w:szCs w:val="28"/>
           <w:lang w:val="pt-BR" w:eastAsia="pt-BR"/>
         </w:rPr>
-        <w:t>ª Sprint (</w:t>
+        <w:t>7ª Sprint (10/06 – 2</w:t>
       </w:r>
       <w:r>
         <w:rPr>
@@ -2656,7 +2647,7 @@
           <w:szCs w:val="28"/>
           <w:lang w:val="pt-BR" w:eastAsia="pt-BR"/>
         </w:rPr>
-        <w:t>10</w:t>
+        <w:t>0</w:t>
       </w:r>
       <w:r>
         <w:rPr>
@@ -2668,9 +2659,394 @@
           <w:szCs w:val="28"/>
           <w:lang w:val="pt-BR" w:eastAsia="pt-BR"/>
         </w:rPr>
-        <w:t>/0</w:t>
-      </w:r>
-      <w:r>
+        <w:t>/06)</w:t>
+      </w:r>
+    </w:p>
+    <w:p>
+      <w:pPr>
+        <w:spacing w:before="100" w:beforeAutospacing="1" w:after="100" w:afterAutospacing="1" w:line="240" w:lineRule="auto"/>
+        <w:rPr>
+          <w:rFonts w:ascii="Times New Roman" w:eastAsia="Times New Roman" w:hAnsi="Times New Roman" w:cs="Times New Roman"/>
+          <w:sz w:val="24"/>
+          <w:szCs w:val="24"/>
+          <w:lang w:val="pt-BR" w:eastAsia="pt-BR"/>
+        </w:rPr>
+      </w:pPr>
+      <w:r>
+        <w:rPr>
+          <w:rFonts w:ascii="Times New Roman" w:eastAsia="Times New Roman" w:hAnsi="Times New Roman" w:cs="Times New Roman"/>
+          <w:sz w:val="24"/>
+          <w:szCs w:val="24"/>
+          <w:lang w:val="pt-BR" w:eastAsia="pt-BR"/>
+        </w:rPr>
+        <w:t>Objetivo</w:t>
+      </w:r>
+      <w:r>
+        <w:rPr>
+          <w:rFonts w:ascii="Times New Roman" w:eastAsia="Times New Roman" w:hAnsi="Times New Roman" w:cs="Times New Roman"/>
+          <w:sz w:val="24"/>
+          <w:szCs w:val="24"/>
+          <w:lang w:val="pt-BR" w:eastAsia="pt-BR"/>
+        </w:rPr>
+        <w:t>s</w:t>
+      </w:r>
+      <w:r>
+        <w:rPr>
+          <w:rFonts w:ascii="Times New Roman" w:eastAsia="Times New Roman" w:hAnsi="Times New Roman" w:cs="Times New Roman"/>
+          <w:b/>
+          <w:bCs/>
+          <w:sz w:val="24"/>
+          <w:szCs w:val="24"/>
+          <w:lang w:val="pt-BR" w:eastAsia="pt-BR"/>
+        </w:rPr>
+        <w:t>:</w:t>
+      </w:r>
+      <w:r>
+        <w:rPr>
+          <w:rFonts w:ascii="Times New Roman" w:eastAsia="Times New Roman" w:hAnsi="Times New Roman" w:cs="Times New Roman"/>
+          <w:sz w:val="24"/>
+          <w:szCs w:val="24"/>
+          <w:lang w:val="pt-BR" w:eastAsia="pt-BR"/>
+        </w:rPr>
+        <w:t xml:space="preserve"> </w:t>
+      </w:r>
+    </w:p>
+    <w:p>
+      <w:pPr>
+        <w:pStyle w:val="PargrafodaLista"/>
+        <w:numPr>
+          <w:ilvl w:val="0"/>
+          <w:numId w:val="10"/>
+        </w:numPr>
+        <w:spacing w:before="100" w:beforeAutospacing="1" w:after="100" w:afterAutospacing="1" w:line="240" w:lineRule="auto"/>
+        <w:rPr>
+          <w:rFonts w:ascii="Times New Roman" w:eastAsia="Times New Roman" w:hAnsi="Times New Roman" w:cs="Times New Roman"/>
+          <w:sz w:val="24"/>
+          <w:szCs w:val="24"/>
+          <w:lang w:val="pt-BR" w:eastAsia="pt-BR"/>
+        </w:rPr>
+      </w:pPr>
+      <w:r>
+        <w:rPr>
+          <w:rFonts w:ascii="Times New Roman" w:eastAsia="Times New Roman" w:hAnsi="Times New Roman" w:cs="Times New Roman"/>
+          <w:sz w:val="24"/>
+          <w:szCs w:val="24"/>
+          <w:lang w:val="pt-BR" w:eastAsia="pt-BR"/>
+        </w:rPr>
+        <w:lastRenderedPageBreak/>
+        <w:t>Finalizar cadastro de usuários e visualização</w:t>
+      </w:r>
+      <w:r>
+        <w:rPr>
+          <w:rFonts w:ascii="Times New Roman" w:eastAsia="Times New Roman" w:hAnsi="Times New Roman" w:cs="Times New Roman"/>
+          <w:sz w:val="24"/>
+          <w:szCs w:val="24"/>
+          <w:lang w:val="pt-BR" w:eastAsia="pt-BR"/>
+        </w:rPr>
+        <w:t xml:space="preserve"> </w:t>
+      </w:r>
+      <w:r>
+        <w:rPr>
+          <w:rFonts w:ascii="Times New Roman" w:eastAsia="Times New Roman" w:hAnsi="Times New Roman" w:cs="Times New Roman"/>
+          <w:sz w:val="24"/>
+          <w:szCs w:val="24"/>
+          <w:lang w:val="pt-BR" w:eastAsia="pt-BR"/>
+        </w:rPr>
+        <w:t>das reclamações feita</w:t>
+      </w:r>
+      <w:r>
+        <w:rPr>
+          <w:rFonts w:ascii="Times New Roman" w:eastAsia="Times New Roman" w:hAnsi="Times New Roman" w:cs="Times New Roman"/>
+          <w:sz w:val="24"/>
+          <w:szCs w:val="24"/>
+          <w:lang w:val="pt-BR" w:eastAsia="pt-BR"/>
+        </w:rPr>
+        <w:t>s</w:t>
+      </w:r>
+      <w:r>
+        <w:rPr>
+          <w:rFonts w:ascii="Times New Roman" w:eastAsia="Times New Roman" w:hAnsi="Times New Roman" w:cs="Times New Roman"/>
+          <w:sz w:val="24"/>
+          <w:szCs w:val="24"/>
+          <w:lang w:val="pt-BR" w:eastAsia="pt-BR"/>
+        </w:rPr>
+        <w:t xml:space="preserve"> por um usuário.</w:t>
+      </w:r>
+    </w:p>
+    <w:p>
+      <w:pPr>
+        <w:pStyle w:val="PargrafodaLista"/>
+        <w:numPr>
+          <w:ilvl w:val="0"/>
+          <w:numId w:val="10"/>
+        </w:numPr>
+        <w:spacing w:before="100" w:beforeAutospacing="1" w:after="100" w:afterAutospacing="1" w:line="240" w:lineRule="auto"/>
+        <w:rPr>
+          <w:rFonts w:ascii="Times New Roman" w:eastAsia="Times New Roman" w:hAnsi="Times New Roman" w:cs="Times New Roman"/>
+          <w:sz w:val="24"/>
+          <w:szCs w:val="24"/>
+          <w:lang w:val="pt-BR" w:eastAsia="pt-BR"/>
+        </w:rPr>
+      </w:pPr>
+      <w:r>
+        <w:rPr>
+          <w:rFonts w:ascii="Times New Roman" w:eastAsia="Times New Roman" w:hAnsi="Times New Roman" w:cs="Times New Roman"/>
+          <w:sz w:val="24"/>
+          <w:szCs w:val="24"/>
+          <w:lang w:val="pt-BR" w:eastAsia="pt-BR"/>
+        </w:rPr>
+        <w:t>Finalizar documentação do projeto</w:t>
+      </w:r>
+    </w:p>
+    <w:p>
+      <w:pPr>
+        <w:spacing w:before="100" w:beforeAutospacing="1" w:after="100" w:afterAutospacing="1" w:line="240" w:lineRule="auto"/>
+        <w:rPr>
+          <w:rFonts w:ascii="Times New Roman" w:eastAsia="Times New Roman" w:hAnsi="Times New Roman" w:cs="Times New Roman"/>
+          <w:sz w:val="24"/>
+          <w:szCs w:val="24"/>
+          <w:lang w:val="pt-BR" w:eastAsia="pt-BR"/>
+        </w:rPr>
+      </w:pPr>
+      <w:proofErr w:type="spellStart"/>
+      <w:r>
+        <w:rPr>
+          <w:rFonts w:ascii="Times New Roman" w:hAnsi="Times New Roman" w:cs="Times New Roman"/>
+        </w:rPr>
+        <w:t>Atividades</w:t>
+      </w:r>
+      <w:proofErr w:type="spellEnd"/>
+      <w:r>
+        <w:rPr>
+          <w:rFonts w:ascii="Times New Roman" w:hAnsi="Times New Roman" w:cs="Times New Roman"/>
+        </w:rPr>
+        <w:t xml:space="preserve"> </w:t>
+      </w:r>
+      <w:proofErr w:type="spellStart"/>
+      <w:r>
+        <w:rPr>
+          <w:rFonts w:ascii="Times New Roman" w:hAnsi="Times New Roman" w:cs="Times New Roman"/>
+        </w:rPr>
+        <w:t>r</w:t>
+      </w:r>
+      <w:r>
+        <w:rPr>
+          <w:rFonts w:ascii="Times New Roman" w:hAnsi="Times New Roman" w:cs="Times New Roman"/>
+        </w:rPr>
+        <w:t>ealizadas</w:t>
+      </w:r>
+      <w:proofErr w:type="spellEnd"/>
+      <w:r>
+        <w:rPr>
+          <w:rFonts w:ascii="Times New Roman" w:eastAsia="Times New Roman" w:hAnsi="Times New Roman" w:cs="Times New Roman"/>
+          <w:sz w:val="24"/>
+          <w:szCs w:val="24"/>
+          <w:lang w:val="pt-BR" w:eastAsia="pt-BR"/>
+        </w:rPr>
+        <w:t>:</w:t>
+      </w:r>
+    </w:p>
+    <w:p>
+      <w:pPr>
+        <w:pStyle w:val="PargrafodaLista"/>
+        <w:numPr>
+          <w:ilvl w:val="0"/>
+          <w:numId w:val="10"/>
+        </w:numPr>
+        <w:spacing w:before="100" w:beforeAutospacing="1" w:after="100" w:afterAutospacing="1" w:line="240" w:lineRule="auto"/>
+        <w:rPr>
+          <w:rFonts w:ascii="Times New Roman" w:eastAsia="Times New Roman" w:hAnsi="Times New Roman" w:cs="Times New Roman"/>
+          <w:sz w:val="24"/>
+          <w:szCs w:val="24"/>
+          <w:lang w:val="pt-BR" w:eastAsia="pt-BR"/>
+        </w:rPr>
+      </w:pPr>
+      <w:r>
+        <w:rPr>
+          <w:rFonts w:ascii="Times New Roman" w:eastAsia="Times New Roman" w:hAnsi="Times New Roman" w:cs="Times New Roman"/>
+          <w:sz w:val="24"/>
+          <w:szCs w:val="24"/>
+          <w:lang w:val="pt-BR" w:eastAsia="pt-BR"/>
+        </w:rPr>
+        <w:t>Relatório de Sprints finalizado</w:t>
+      </w:r>
+    </w:p>
+    <w:p>
+      <w:pPr>
+        <w:pStyle w:val="PargrafodaLista"/>
+        <w:numPr>
+          <w:ilvl w:val="0"/>
+          <w:numId w:val="10"/>
+        </w:numPr>
+        <w:spacing w:before="100" w:beforeAutospacing="1" w:after="100" w:afterAutospacing="1" w:line="240" w:lineRule="auto"/>
+        <w:rPr>
+          <w:rFonts w:ascii="Times New Roman" w:eastAsia="Times New Roman" w:hAnsi="Times New Roman" w:cs="Times New Roman"/>
+          <w:sz w:val="24"/>
+          <w:szCs w:val="24"/>
+          <w:lang w:val="pt-BR" w:eastAsia="pt-BR"/>
+        </w:rPr>
+      </w:pPr>
+      <w:r>
+        <w:rPr>
+          <w:rFonts w:ascii="Times New Roman" w:eastAsia="Times New Roman" w:hAnsi="Times New Roman" w:cs="Times New Roman"/>
+          <w:sz w:val="24"/>
+          <w:szCs w:val="24"/>
+          <w:lang w:val="pt-BR" w:eastAsia="pt-BR"/>
+        </w:rPr>
+        <w:t>README do projeto atualizado com informações finais</w:t>
+      </w:r>
+    </w:p>
+    <w:p>
+      <w:pPr>
+        <w:pStyle w:val="PargrafodaLista"/>
+        <w:numPr>
+          <w:ilvl w:val="0"/>
+          <w:numId w:val="10"/>
+        </w:numPr>
+        <w:spacing w:before="100" w:beforeAutospacing="1" w:after="100" w:afterAutospacing="1" w:line="240" w:lineRule="auto"/>
+        <w:rPr>
+          <w:rFonts w:ascii="Times New Roman" w:eastAsia="Times New Roman" w:hAnsi="Times New Roman" w:cs="Times New Roman"/>
+          <w:sz w:val="24"/>
+          <w:szCs w:val="24"/>
+          <w:lang w:val="pt-BR" w:eastAsia="pt-BR"/>
+        </w:rPr>
+      </w:pPr>
+      <w:r>
+        <w:rPr>
+          <w:rFonts w:ascii="Times New Roman" w:eastAsia="Times New Roman" w:hAnsi="Times New Roman" w:cs="Times New Roman"/>
+          <w:sz w:val="24"/>
+          <w:szCs w:val="24"/>
+          <w:lang w:val="pt-BR" w:eastAsia="pt-BR"/>
+        </w:rPr>
+        <w:t>P</w:t>
+      </w:r>
+      <w:r>
+        <w:rPr>
+          <w:rFonts w:ascii="Times New Roman" w:eastAsia="Times New Roman" w:hAnsi="Times New Roman" w:cs="Times New Roman"/>
+          <w:sz w:val="24"/>
+          <w:szCs w:val="24"/>
+          <w:lang w:val="pt-BR" w:eastAsia="pt-BR"/>
+        </w:rPr>
+        <w:t>esquisa de reclamações com base no usuário com login ativo</w:t>
+      </w:r>
+    </w:p>
+    <w:p>
+      <w:pPr>
+        <w:pStyle w:val="PargrafodaLista"/>
+        <w:numPr>
+          <w:ilvl w:val="0"/>
+          <w:numId w:val="10"/>
+        </w:numPr>
+        <w:spacing w:before="100" w:beforeAutospacing="1" w:after="100" w:afterAutospacing="1" w:line="240" w:lineRule="auto"/>
+        <w:rPr>
+          <w:rFonts w:ascii="Times New Roman" w:eastAsia="Times New Roman" w:hAnsi="Times New Roman" w:cs="Times New Roman"/>
+          <w:sz w:val="24"/>
+          <w:szCs w:val="24"/>
+          <w:lang w:val="pt-BR" w:eastAsia="pt-BR"/>
+        </w:rPr>
+      </w:pPr>
+      <w:r>
+        <w:rPr>
+          <w:rFonts w:ascii="Times New Roman" w:eastAsia="Times New Roman" w:hAnsi="Times New Roman" w:cs="Times New Roman"/>
+          <w:sz w:val="24"/>
+          <w:szCs w:val="24"/>
+          <w:lang w:val="pt-BR" w:eastAsia="pt-BR"/>
+        </w:rPr>
+        <w:t>Cadastro de um novo usuário</w:t>
+      </w:r>
+    </w:p>
+    <w:p>
+      <w:pPr>
+        <w:spacing w:before="100" w:beforeAutospacing="1" w:after="100" w:afterAutospacing="1" w:line="240" w:lineRule="auto"/>
+        <w:rPr>
+          <w:rFonts w:ascii="Times New Roman" w:eastAsia="Times New Roman" w:hAnsi="Times New Roman" w:cs="Times New Roman"/>
+          <w:sz w:val="24"/>
+          <w:szCs w:val="24"/>
+          <w:lang w:val="pt-BR" w:eastAsia="pt-BR"/>
+        </w:rPr>
+      </w:pPr>
+      <w:r>
+        <w:rPr>
+          <w:rFonts w:ascii="Times New Roman" w:eastAsia="Times New Roman" w:hAnsi="Times New Roman" w:cs="Times New Roman"/>
+          <w:sz w:val="24"/>
+          <w:szCs w:val="24"/>
+          <w:lang w:val="pt-BR" w:eastAsia="pt-BR"/>
+        </w:rPr>
+        <w:t xml:space="preserve">Requisitos: </w:t>
+      </w:r>
+    </w:p>
+    <w:p>
+      <w:pPr>
+        <w:pStyle w:val="NormalWeb"/>
+        <w:numPr>
+          <w:ilvl w:val="0"/>
+          <w:numId w:val="10"/>
+        </w:numPr>
+      </w:pPr>
+      <w:r>
+        <w:t>RF001 (Login e autenticação)</w:t>
+      </w:r>
+    </w:p>
+    <w:p>
+      <w:pPr>
+        <w:pStyle w:val="NormalWeb"/>
+        <w:numPr>
+          <w:ilvl w:val="0"/>
+          <w:numId w:val="10"/>
+        </w:numPr>
+      </w:pPr>
+      <w:r>
+        <w:t>RF002 (Gerenciamento e cadastro de reclamações)</w:t>
+      </w:r>
+    </w:p>
+    <w:p>
+      <w:pPr>
+        <w:pStyle w:val="NormalWeb"/>
+        <w:numPr>
+          <w:ilvl w:val="0"/>
+          <w:numId w:val="10"/>
+        </w:numPr>
+      </w:pPr>
+      <w:r>
+        <w:t>RNF007 (Feedback ao usuário)</w:t>
+      </w:r>
+    </w:p>
+    <w:p>
+      <w:pPr>
+        <w:pStyle w:val="NormalWeb"/>
+        <w:numPr>
+          <w:ilvl w:val="0"/>
+          <w:numId w:val="10"/>
+        </w:numPr>
+      </w:pPr>
+      <w:r>
+        <w:t>RNF008 (</w:t>
+      </w:r>
+      <w:proofErr w:type="spellStart"/>
+      <w:r>
+        <w:t>Backend</w:t>
+      </w:r>
+      <w:proofErr w:type="spellEnd"/>
+      <w:r>
+        <w:t xml:space="preserve"> e API)</w:t>
+      </w:r>
+    </w:p>
+    <w:p>
+      <w:pPr>
+        <w:pStyle w:val="NormalWeb"/>
+        <w:numPr>
+          <w:ilvl w:val="0"/>
+          <w:numId w:val="10"/>
+        </w:numPr>
+      </w:pPr>
+      <w:r>
+        <w:t>RNF009 (Documentação)</w:t>
+      </w:r>
+    </w:p>
+    <w:p>
+      <w:pPr>
+        <w:spacing w:before="100" w:beforeAutospacing="1" w:after="100" w:afterAutospacing="1" w:line="240" w:lineRule="auto"/>
+        <w:outlineLvl w:val="3"/>
         <w:rPr>
           <w:rFonts w:ascii="Times New Roman" w:eastAsia="Times New Roman" w:hAnsi="Times New Roman" w:cs="Times New Roman"/>
           <w:b/>
@@ -2680,8 +3056,7 @@
           <w:szCs w:val="28"/>
           <w:lang w:val="pt-BR" w:eastAsia="pt-BR"/>
         </w:rPr>
-        <w:t>6</w:t>
-      </w:r>
+      </w:pPr>
       <w:r>
         <w:rPr>
           <w:rFonts w:ascii="Times New Roman" w:eastAsia="Times New Roman" w:hAnsi="Times New Roman" w:cs="Times New Roman"/>
@@ -2692,7 +3067,7 @@
           <w:szCs w:val="28"/>
           <w:lang w:val="pt-BR" w:eastAsia="pt-BR"/>
         </w:rPr>
-        <w:t xml:space="preserve"> – </w:t>
+        <w:t xml:space="preserve">Entrega Final: </w:t>
       </w:r>
       <w:r>
         <w:rPr>
@@ -2704,455 +3079,7 @@
           <w:szCs w:val="28"/>
           <w:lang w:val="pt-BR" w:eastAsia="pt-BR"/>
         </w:rPr>
-        <w:t>24</w:t>
-      </w:r>
-      <w:r>
-        <w:rPr>
-          <w:rFonts w:ascii="Times New Roman" w:eastAsia="Times New Roman" w:hAnsi="Times New Roman" w:cs="Times New Roman"/>
-          <w:b/>
-          <w:bCs/>
-          <w:color w:val="365F91" w:themeColor="accent1" w:themeShade="BF"/>
-          <w:sz w:val="28"/>
-          <w:szCs w:val="28"/>
-          <w:lang w:val="pt-BR" w:eastAsia="pt-BR"/>
-        </w:rPr>
-        <w:t>/0</w:t>
-      </w:r>
-      <w:r>
-        <w:rPr>
-          <w:rFonts w:ascii="Times New Roman" w:eastAsia="Times New Roman" w:hAnsi="Times New Roman" w:cs="Times New Roman"/>
-          <w:b/>
-          <w:bCs/>
-          <w:color w:val="365F91" w:themeColor="accent1" w:themeShade="BF"/>
-          <w:sz w:val="28"/>
-          <w:szCs w:val="28"/>
-          <w:lang w:val="pt-BR" w:eastAsia="pt-BR"/>
-        </w:rPr>
-        <w:t>6</w:t>
-      </w:r>
-      <w:r>
-        <w:rPr>
-          <w:rFonts w:ascii="Times New Roman" w:eastAsia="Times New Roman" w:hAnsi="Times New Roman" w:cs="Times New Roman"/>
-          <w:b/>
-          <w:bCs/>
-          <w:color w:val="365F91" w:themeColor="accent1" w:themeShade="BF"/>
-          <w:sz w:val="28"/>
-          <w:szCs w:val="28"/>
-          <w:lang w:val="pt-BR" w:eastAsia="pt-BR"/>
-        </w:rPr>
-        <w:t>)</w:t>
-      </w:r>
-    </w:p>
-    <w:p>
-      <w:pPr>
-        <w:spacing w:before="100" w:beforeAutospacing="1" w:after="100" w:afterAutospacing="1" w:line="240" w:lineRule="auto"/>
-        <w:rPr>
-          <w:rFonts w:ascii="Times New Roman" w:eastAsia="Times New Roman" w:hAnsi="Times New Roman" w:cs="Times New Roman"/>
-          <w:sz w:val="24"/>
-          <w:szCs w:val="24"/>
-          <w:lang w:val="pt-BR" w:eastAsia="pt-BR"/>
-        </w:rPr>
-      </w:pPr>
-      <w:r>
-        <w:rPr>
-          <w:rFonts w:ascii="Times New Roman" w:eastAsia="Times New Roman" w:hAnsi="Times New Roman" w:cs="Times New Roman"/>
-          <w:sz w:val="24"/>
-          <w:szCs w:val="24"/>
-          <w:lang w:val="pt-BR" w:eastAsia="pt-BR"/>
-        </w:rPr>
-        <w:t>Objetivo</w:t>
-      </w:r>
-      <w:r>
-        <w:rPr>
-          <w:rFonts w:ascii="Times New Roman" w:eastAsia="Times New Roman" w:hAnsi="Times New Roman" w:cs="Times New Roman"/>
-          <w:sz w:val="24"/>
-          <w:szCs w:val="24"/>
-          <w:lang w:val="pt-BR" w:eastAsia="pt-BR"/>
-        </w:rPr>
-        <w:t>s</w:t>
-      </w:r>
-      <w:r>
-        <w:rPr>
-          <w:rFonts w:ascii="Times New Roman" w:eastAsia="Times New Roman" w:hAnsi="Times New Roman" w:cs="Times New Roman"/>
-          <w:b/>
-          <w:bCs/>
-          <w:sz w:val="24"/>
-          <w:szCs w:val="24"/>
-          <w:lang w:val="pt-BR" w:eastAsia="pt-BR"/>
-        </w:rPr>
-        <w:t>:</w:t>
-      </w:r>
-      <w:r>
-        <w:rPr>
-          <w:rFonts w:ascii="Times New Roman" w:eastAsia="Times New Roman" w:hAnsi="Times New Roman" w:cs="Times New Roman"/>
-          <w:sz w:val="24"/>
-          <w:szCs w:val="24"/>
-          <w:lang w:val="pt-BR" w:eastAsia="pt-BR"/>
-        </w:rPr>
-        <w:t xml:space="preserve"> </w:t>
-      </w:r>
-    </w:p>
-    <w:p>
-      <w:pPr>
-        <w:pStyle w:val="PargrafodaLista"/>
-        <w:numPr>
-          <w:ilvl w:val="0"/>
-          <w:numId w:val="10"/>
-        </w:numPr>
-        <w:spacing w:before="100" w:beforeAutospacing="1" w:after="100" w:afterAutospacing="1" w:line="240" w:lineRule="auto"/>
-        <w:rPr>
-          <w:rFonts w:ascii="Times New Roman" w:eastAsia="Times New Roman" w:hAnsi="Times New Roman" w:cs="Times New Roman"/>
-          <w:sz w:val="24"/>
-          <w:szCs w:val="24"/>
-          <w:lang w:val="pt-BR" w:eastAsia="pt-BR"/>
-        </w:rPr>
-      </w:pPr>
-      <w:r>
-        <w:rPr>
-          <w:rFonts w:ascii="Times New Roman" w:eastAsia="Times New Roman" w:hAnsi="Times New Roman" w:cs="Times New Roman"/>
-          <w:sz w:val="24"/>
-          <w:szCs w:val="24"/>
-          <w:lang w:val="pt-BR" w:eastAsia="pt-BR"/>
-        </w:rPr>
-        <w:lastRenderedPageBreak/>
-        <w:t>Finalizar cadastro de usuários e visualização, edição e exclusão das reclamações feita por um usuário.</w:t>
-      </w:r>
-    </w:p>
-    <w:p>
-      <w:pPr>
-        <w:pStyle w:val="PargrafodaLista"/>
-        <w:numPr>
-          <w:ilvl w:val="0"/>
-          <w:numId w:val="10"/>
-        </w:numPr>
-        <w:spacing w:before="100" w:beforeAutospacing="1" w:after="100" w:afterAutospacing="1" w:line="240" w:lineRule="auto"/>
-        <w:rPr>
-          <w:rFonts w:ascii="Times New Roman" w:eastAsia="Times New Roman" w:hAnsi="Times New Roman" w:cs="Times New Roman"/>
-          <w:sz w:val="24"/>
-          <w:szCs w:val="24"/>
-          <w:lang w:val="pt-BR" w:eastAsia="pt-BR"/>
-        </w:rPr>
-      </w:pPr>
-      <w:r>
-        <w:rPr>
-          <w:rFonts w:ascii="Times New Roman" w:eastAsia="Times New Roman" w:hAnsi="Times New Roman" w:cs="Times New Roman"/>
-          <w:sz w:val="24"/>
-          <w:szCs w:val="24"/>
-          <w:lang w:val="pt-BR" w:eastAsia="pt-BR"/>
-        </w:rPr>
-        <w:t>Finalizar documentação do projeto</w:t>
-      </w:r>
-    </w:p>
-    <w:p>
-      <w:pPr>
-        <w:spacing w:before="100" w:beforeAutospacing="1" w:after="100" w:afterAutospacing="1" w:line="240" w:lineRule="auto"/>
-        <w:rPr>
-          <w:rFonts w:ascii="Times New Roman" w:eastAsia="Times New Roman" w:hAnsi="Times New Roman" w:cs="Times New Roman"/>
-          <w:sz w:val="24"/>
-          <w:szCs w:val="24"/>
-          <w:lang w:val="pt-BR" w:eastAsia="pt-BR"/>
-        </w:rPr>
-      </w:pPr>
-      <w:proofErr w:type="spellStart"/>
-      <w:r>
-        <w:rPr>
-          <w:rFonts w:ascii="Times New Roman" w:hAnsi="Times New Roman" w:cs="Times New Roman"/>
-        </w:rPr>
-        <w:t>Atividades</w:t>
-      </w:r>
-      <w:proofErr w:type="spellEnd"/>
-      <w:r>
-        <w:rPr>
-          <w:rFonts w:ascii="Times New Roman" w:hAnsi="Times New Roman" w:cs="Times New Roman"/>
-        </w:rPr>
-        <w:t xml:space="preserve"> </w:t>
-      </w:r>
-      <w:proofErr w:type="spellStart"/>
-      <w:r>
-        <w:rPr>
-          <w:rFonts w:ascii="Times New Roman" w:hAnsi="Times New Roman" w:cs="Times New Roman"/>
-        </w:rPr>
-        <w:t>r</w:t>
-      </w:r>
-      <w:r>
-        <w:rPr>
-          <w:rFonts w:ascii="Times New Roman" w:hAnsi="Times New Roman" w:cs="Times New Roman"/>
-        </w:rPr>
-        <w:t>ealizadas</w:t>
-      </w:r>
-      <w:proofErr w:type="spellEnd"/>
-      <w:r>
-        <w:rPr>
-          <w:rFonts w:ascii="Times New Roman" w:eastAsia="Times New Roman" w:hAnsi="Times New Roman" w:cs="Times New Roman"/>
-          <w:sz w:val="24"/>
-          <w:szCs w:val="24"/>
-          <w:lang w:val="pt-BR" w:eastAsia="pt-BR"/>
-        </w:rPr>
-        <w:t>:</w:t>
-      </w:r>
-    </w:p>
-    <w:p>
-      <w:pPr>
-        <w:pStyle w:val="PargrafodaLista"/>
-        <w:numPr>
-          <w:ilvl w:val="0"/>
-          <w:numId w:val="10"/>
-        </w:numPr>
-        <w:spacing w:before="100" w:beforeAutospacing="1" w:after="100" w:afterAutospacing="1" w:line="240" w:lineRule="auto"/>
-        <w:rPr>
-          <w:rFonts w:ascii="Times New Roman" w:eastAsia="Times New Roman" w:hAnsi="Times New Roman" w:cs="Times New Roman"/>
-          <w:sz w:val="24"/>
-          <w:szCs w:val="24"/>
-          <w:lang w:val="pt-BR" w:eastAsia="pt-BR"/>
-        </w:rPr>
-      </w:pPr>
-      <w:r>
-        <w:rPr>
-          <w:rFonts w:ascii="Times New Roman" w:eastAsia="Times New Roman" w:hAnsi="Times New Roman" w:cs="Times New Roman"/>
-          <w:sz w:val="24"/>
-          <w:szCs w:val="24"/>
-          <w:lang w:val="pt-BR" w:eastAsia="pt-BR"/>
-        </w:rPr>
-        <w:t>Relatório de Sprints finalizado</w:t>
-      </w:r>
-    </w:p>
-    <w:p>
-      <w:pPr>
-        <w:pStyle w:val="PargrafodaLista"/>
-        <w:numPr>
-          <w:ilvl w:val="0"/>
-          <w:numId w:val="10"/>
-        </w:numPr>
-        <w:spacing w:before="100" w:beforeAutospacing="1" w:after="100" w:afterAutospacing="1" w:line="240" w:lineRule="auto"/>
-        <w:rPr>
-          <w:rFonts w:ascii="Times New Roman" w:eastAsia="Times New Roman" w:hAnsi="Times New Roman" w:cs="Times New Roman"/>
-          <w:sz w:val="24"/>
-          <w:szCs w:val="24"/>
-          <w:lang w:val="pt-BR" w:eastAsia="pt-BR"/>
-        </w:rPr>
-      </w:pPr>
-      <w:r>
-        <w:rPr>
-          <w:rFonts w:ascii="Times New Roman" w:eastAsia="Times New Roman" w:hAnsi="Times New Roman" w:cs="Times New Roman"/>
-          <w:sz w:val="24"/>
-          <w:szCs w:val="24"/>
-          <w:lang w:val="pt-BR" w:eastAsia="pt-BR"/>
-        </w:rPr>
-        <w:t>README do projeto atualizado com informações finais</w:t>
-      </w:r>
-    </w:p>
-    <w:p>
-      <w:pPr>
-        <w:pStyle w:val="PargrafodaLista"/>
-        <w:numPr>
-          <w:ilvl w:val="0"/>
-          <w:numId w:val="10"/>
-        </w:numPr>
-        <w:spacing w:before="100" w:beforeAutospacing="1" w:after="100" w:afterAutospacing="1" w:line="240" w:lineRule="auto"/>
-        <w:rPr>
-          <w:rFonts w:ascii="Times New Roman" w:eastAsia="Times New Roman" w:hAnsi="Times New Roman" w:cs="Times New Roman"/>
-          <w:sz w:val="24"/>
-          <w:szCs w:val="24"/>
-          <w:lang w:val="pt-BR" w:eastAsia="pt-BR"/>
-        </w:rPr>
-      </w:pPr>
-      <w:r>
-        <w:rPr>
-          <w:rFonts w:ascii="Times New Roman" w:eastAsia="Times New Roman" w:hAnsi="Times New Roman" w:cs="Times New Roman"/>
-          <w:sz w:val="24"/>
-          <w:szCs w:val="24"/>
-          <w:lang w:val="pt-BR" w:eastAsia="pt-BR"/>
-        </w:rPr>
-        <w:t xml:space="preserve">Cadastro de reclamações integrado com as tabelas </w:t>
-      </w:r>
-      <w:proofErr w:type="spellStart"/>
-      <w:r>
-        <w:rPr>
-          <w:rFonts w:ascii="Times New Roman" w:eastAsia="Times New Roman" w:hAnsi="Times New Roman" w:cs="Times New Roman"/>
-          <w:sz w:val="24"/>
-          <w:szCs w:val="24"/>
-          <w:lang w:val="pt-BR" w:eastAsia="pt-BR"/>
-        </w:rPr>
-        <w:t>Tags</w:t>
-      </w:r>
-      <w:proofErr w:type="spellEnd"/>
-      <w:r>
-        <w:rPr>
-          <w:rFonts w:ascii="Times New Roman" w:eastAsia="Times New Roman" w:hAnsi="Times New Roman" w:cs="Times New Roman"/>
-          <w:sz w:val="24"/>
-          <w:szCs w:val="24"/>
-          <w:lang w:val="pt-BR" w:eastAsia="pt-BR"/>
-        </w:rPr>
-        <w:t xml:space="preserve"> e Imagens</w:t>
-      </w:r>
-    </w:p>
-    <w:p>
-      <w:pPr>
-        <w:pStyle w:val="PargrafodaLista"/>
-        <w:numPr>
-          <w:ilvl w:val="0"/>
-          <w:numId w:val="10"/>
-        </w:numPr>
-        <w:spacing w:before="100" w:beforeAutospacing="1" w:after="100" w:afterAutospacing="1" w:line="240" w:lineRule="auto"/>
-        <w:rPr>
-          <w:rFonts w:ascii="Times New Roman" w:eastAsia="Times New Roman" w:hAnsi="Times New Roman" w:cs="Times New Roman"/>
-          <w:sz w:val="24"/>
-          <w:szCs w:val="24"/>
-          <w:lang w:val="pt-BR" w:eastAsia="pt-BR"/>
-        </w:rPr>
-      </w:pPr>
-      <w:r>
-        <w:rPr>
-          <w:rFonts w:ascii="Times New Roman" w:eastAsia="Times New Roman" w:hAnsi="Times New Roman" w:cs="Times New Roman"/>
-          <w:sz w:val="24"/>
-          <w:szCs w:val="24"/>
-          <w:lang w:val="pt-BR" w:eastAsia="pt-BR"/>
-        </w:rPr>
-        <w:t>Exclusão, edição e pesquisa de reclamações com base no usuário com login ativo</w:t>
-      </w:r>
-    </w:p>
-    <w:p>
-      <w:pPr>
-        <w:pStyle w:val="PargrafodaLista"/>
-        <w:numPr>
-          <w:ilvl w:val="0"/>
-          <w:numId w:val="10"/>
-        </w:numPr>
-        <w:spacing w:before="100" w:beforeAutospacing="1" w:after="100" w:afterAutospacing="1" w:line="240" w:lineRule="auto"/>
-        <w:rPr>
-          <w:rFonts w:ascii="Times New Roman" w:eastAsia="Times New Roman" w:hAnsi="Times New Roman" w:cs="Times New Roman"/>
-          <w:sz w:val="24"/>
-          <w:szCs w:val="24"/>
-          <w:lang w:val="pt-BR" w:eastAsia="pt-BR"/>
-        </w:rPr>
-      </w:pPr>
-      <w:r>
-        <w:rPr>
-          <w:rFonts w:ascii="Times New Roman" w:eastAsia="Times New Roman" w:hAnsi="Times New Roman" w:cs="Times New Roman"/>
-          <w:sz w:val="24"/>
-          <w:szCs w:val="24"/>
-          <w:lang w:val="pt-BR" w:eastAsia="pt-BR"/>
-        </w:rPr>
-        <w:t>Cadastro de um novo usuário</w:t>
-      </w:r>
-    </w:p>
-    <w:p>
-      <w:pPr>
-        <w:spacing w:before="100" w:beforeAutospacing="1" w:after="100" w:afterAutospacing="1" w:line="240" w:lineRule="auto"/>
-        <w:rPr>
-          <w:rFonts w:ascii="Times New Roman" w:eastAsia="Times New Roman" w:hAnsi="Times New Roman" w:cs="Times New Roman"/>
-          <w:sz w:val="24"/>
-          <w:szCs w:val="24"/>
-          <w:lang w:val="pt-BR" w:eastAsia="pt-BR"/>
-        </w:rPr>
-      </w:pPr>
-      <w:r>
-        <w:rPr>
-          <w:rFonts w:ascii="Times New Roman" w:eastAsia="Times New Roman" w:hAnsi="Times New Roman" w:cs="Times New Roman"/>
-          <w:sz w:val="24"/>
-          <w:szCs w:val="24"/>
-          <w:lang w:val="pt-BR" w:eastAsia="pt-BR"/>
-        </w:rPr>
-        <w:t xml:space="preserve">Requisitos: </w:t>
-      </w:r>
-    </w:p>
-    <w:p>
-      <w:pPr>
-        <w:pStyle w:val="NormalWeb"/>
-        <w:numPr>
-          <w:ilvl w:val="0"/>
-          <w:numId w:val="10"/>
-        </w:numPr>
-      </w:pPr>
-      <w:r>
-        <w:t>RF002 (Gerenciamento e cadastro de reclamações)</w:t>
-      </w:r>
-    </w:p>
-    <w:p>
-      <w:pPr>
-        <w:pStyle w:val="NormalWeb"/>
-        <w:numPr>
-          <w:ilvl w:val="0"/>
-          <w:numId w:val="10"/>
-        </w:numPr>
-      </w:pPr>
-      <w:r>
-        <w:t>RNF007 (Feedback ao usuário)</w:t>
-      </w:r>
-    </w:p>
-    <w:p>
-      <w:pPr>
-        <w:pStyle w:val="NormalWeb"/>
-        <w:numPr>
-          <w:ilvl w:val="0"/>
-          <w:numId w:val="10"/>
-        </w:numPr>
-      </w:pPr>
-      <w:r>
-        <w:t>RNF009 (Documentação)</w:t>
-      </w:r>
-    </w:p>
-    <w:p>
-      <w:pPr>
-        <w:spacing w:before="100" w:beforeAutospacing="1" w:after="100" w:afterAutospacing="1" w:line="240" w:lineRule="auto"/>
-        <w:outlineLvl w:val="3"/>
-        <w:rPr>
-          <w:rFonts w:ascii="Times New Roman" w:eastAsia="Times New Roman" w:hAnsi="Times New Roman" w:cs="Times New Roman"/>
-          <w:b/>
-          <w:bCs/>
-          <w:color w:val="365F91" w:themeColor="accent1" w:themeShade="BF"/>
-          <w:sz w:val="28"/>
-          <w:szCs w:val="28"/>
-          <w:lang w:val="pt-BR" w:eastAsia="pt-BR"/>
-        </w:rPr>
-      </w:pPr>
-      <w:r>
-        <w:rPr>
-          <w:rFonts w:ascii="Times New Roman" w:eastAsia="Times New Roman" w:hAnsi="Times New Roman" w:cs="Times New Roman"/>
-          <w:b/>
-          <w:bCs/>
-          <w:color w:val="365F91" w:themeColor="accent1" w:themeShade="BF"/>
-          <w:sz w:val="28"/>
-          <w:szCs w:val="28"/>
-          <w:lang w:val="pt-BR" w:eastAsia="pt-BR"/>
-        </w:rPr>
-        <w:t xml:space="preserve">Entrega Final: </w:t>
-      </w:r>
-      <w:r>
-        <w:rPr>
-          <w:rFonts w:ascii="Times New Roman" w:eastAsia="Times New Roman" w:hAnsi="Times New Roman" w:cs="Times New Roman"/>
-          <w:b/>
-          <w:bCs/>
-          <w:color w:val="365F91" w:themeColor="accent1" w:themeShade="BF"/>
-          <w:sz w:val="28"/>
-          <w:szCs w:val="28"/>
-          <w:lang w:val="pt-BR" w:eastAsia="pt-BR"/>
-        </w:rPr>
-        <w:t>17</w:t>
-      </w:r>
-      <w:r>
-        <w:rPr>
-          <w:rFonts w:ascii="Times New Roman" w:eastAsia="Times New Roman" w:hAnsi="Times New Roman" w:cs="Times New Roman"/>
-          <w:b/>
-          <w:bCs/>
-          <w:color w:val="365F91" w:themeColor="accent1" w:themeShade="BF"/>
-          <w:sz w:val="28"/>
-          <w:szCs w:val="28"/>
-          <w:lang w:val="pt-BR" w:eastAsia="pt-BR"/>
-        </w:rPr>
-        <w:t>/06</w:t>
-      </w:r>
-      <w:r>
-        <w:rPr>
-          <w:rFonts w:ascii="Times New Roman" w:eastAsia="Times New Roman" w:hAnsi="Times New Roman" w:cs="Times New Roman"/>
-          <w:b/>
-          <w:bCs/>
-          <w:color w:val="365F91" w:themeColor="accent1" w:themeShade="BF"/>
-          <w:sz w:val="28"/>
-          <w:szCs w:val="28"/>
-          <w:lang w:val="pt-BR" w:eastAsia="pt-BR"/>
-        </w:rPr>
-        <w:t xml:space="preserve"> e 26/06</w:t>
+        <w:t>20/06</w:t>
       </w:r>
     </w:p>
     <w:sectPr>
@@ -3281,7 +3208,7 @@
   <w:abstractNum w:abstractNumId="6" w15:restartNumberingAfterBreak="0">
     <w:nsid w:val="FFFFFF83"/>
     <w:multiLevelType w:val="singleLevel"/>
-    <w:tmpl w:val="DC6E18BA"/>
+    <w:tmpl w:val="AB36A254"/>
     <w:lvl w:ilvl="0">
       <w:start w:val="1"/>
       <w:numFmt w:val="bullet"/>
@@ -4241,6 +4168,7 @@
   <w:style w:type="character" w:default="1" w:styleId="Fontepargpadro">
     <w:name w:val="Default Paragraph Font"/>
     <w:uiPriority w:val="1"/>
+    <w:semiHidden/>
     <w:unhideWhenUsed/>
   </w:style>
   <w:style w:type="table" w:default="1" w:styleId="Tabelanormal">
@@ -15357,6 +15285,10 @@
 </file>
 
 <file path=customXml/item1.xml><?xml version="1.0" encoding="utf-8"?>
+<b:Sources xmlns:b="http://schemas.openxmlformats.org/officeDocument/2006/bibliography" xmlns="http://schemas.openxmlformats.org/officeDocument/2006/bibliography" SelectedStyle="/APA.XSL" StyleName="APA"/>
+</file>
+
+<file path=customXml/item2.xml><?xml version="1.0" encoding="utf-8"?>
 <p:properties xmlns:p="http://schemas.microsoft.com/office/2006/metadata/properties" xmlns:xsi="http://www.w3.org/2001/XMLSchema-instance" xmlns:pc="http://schemas.microsoft.com/office/infopath/2007/PartnerControls">
   <documentManagement>
     <lcf76f155ced4ddcb4097134ff3c332f xmlns="743d85a8-0508-4cd2-b8a4-07f7f93bb32e">
@@ -15367,11 +15299,16 @@
 </p:properties>
 </file>
 
-<file path=customXml/item2.xml><?xml version="1.0" encoding="utf-8"?>
-<b:Sources xmlns:b="http://schemas.openxmlformats.org/officeDocument/2006/bibliography" xmlns="http://schemas.openxmlformats.org/officeDocument/2006/bibliography" SelectedStyle="/APA.XSL" StyleName="APA"/>
+<file path=customXml/item3.xml><?xml version="1.0" encoding="utf-8"?>
+<?mso-contentType ?>
+<FormTemplates xmlns="http://schemas.microsoft.com/sharepoint/v3/contenttype/forms">
+  <Display>DocumentLibraryForm</Display>
+  <Edit>DocumentLibraryForm</Edit>
+  <New>DocumentLibraryForm</New>
+</FormTemplates>
 </file>
 
-<file path=customXml/item3.xml><?xml version="1.0" encoding="utf-8"?>
+<file path=customXml/item4.xml><?xml version="1.0" encoding="utf-8"?>
 <ct:contentTypeSchema xmlns:ct="http://schemas.microsoft.com/office/2006/metadata/contentType" xmlns:ma="http://schemas.microsoft.com/office/2006/metadata/properties/metaAttributes" ct:_="" ma:_="" ma:contentTypeName="Documento" ma:contentTypeID="0x0101008EA810DF693E9544B074046D942D9156" ma:contentTypeVersion="11" ma:contentTypeDescription="Crie um novo documento." ma:contentTypeScope="" ma:versionID="253131ec62db417b3f37a0e6e7435c92">
   <xsd:schema xmlns:xsd="http://www.w3.org/2001/XMLSchema" xmlns:xs="http://www.w3.org/2001/XMLSchema" xmlns:p="http://schemas.microsoft.com/office/2006/metadata/properties" xmlns:ns2="743d85a8-0508-4cd2-b8a4-07f7f93bb32e" xmlns:ns3="124d6c43-91dc-49fd-8f48-6ef3092b4abb" targetNamespace="http://schemas.microsoft.com/office/2006/metadata/properties" ma:root="true" ma:fieldsID="133849d0db3ae0d10b5fc8640b5ae7d3" ns2:_="" ns3:_="">
     <xsd:import namespace="743d85a8-0508-4cd2-b8a4-07f7f93bb32e"/>
@@ -15566,16 +15503,15 @@
 </ct:contentTypeSchema>
 </file>
 
-<file path=customXml/item4.xml><?xml version="1.0" encoding="utf-8"?>
-<?mso-contentType ?>
-<FormTemplates xmlns="http://schemas.microsoft.com/sharepoint/v3/contenttype/forms">
-  <Display>DocumentLibraryForm</Display>
-  <Edit>DocumentLibraryForm</Edit>
-  <New>DocumentLibraryForm</New>
-</FormTemplates>
+<file path=customXml/itemProps1.xml><?xml version="1.0" encoding="utf-8"?>
+<ds:datastoreItem xmlns:ds="http://schemas.openxmlformats.org/officeDocument/2006/customXml" ds:itemID="{EF278816-EC6F-A645-907D-7F25AECB1D4A}">
+  <ds:schemaRefs>
+    <ds:schemaRef ds:uri="http://schemas.openxmlformats.org/officeDocument/2006/bibliography"/>
+  </ds:schemaRefs>
+</ds:datastoreItem>
 </file>
 
-<file path=customXml/itemProps1.xml><?xml version="1.0" encoding="utf-8"?>
+<file path=customXml/itemProps2.xml><?xml version="1.0" encoding="utf-8"?>
 <ds:datastoreItem xmlns:ds="http://schemas.openxmlformats.org/officeDocument/2006/customXml" ds:itemID="{967C9BF3-5A39-477B-8C42-E6E4276AFEEB}">
   <ds:schemaRefs>
     <ds:schemaRef ds:uri="http://schemas.microsoft.com/office/2006/metadata/properties"/>
@@ -15586,15 +15522,15 @@
 </ds:datastoreItem>
 </file>
 
-<file path=customXml/itemProps2.xml><?xml version="1.0" encoding="utf-8"?>
-<ds:datastoreItem xmlns:ds="http://schemas.openxmlformats.org/officeDocument/2006/customXml" ds:itemID="{EF278816-EC6F-A645-907D-7F25AECB1D4A}">
+<file path=customXml/itemProps3.xml><?xml version="1.0" encoding="utf-8"?>
+<ds:datastoreItem xmlns:ds="http://schemas.openxmlformats.org/officeDocument/2006/customXml" ds:itemID="{CD031063-F16A-4163-B275-D5EE1100B644}">
   <ds:schemaRefs>
-    <ds:schemaRef ds:uri="http://schemas.openxmlformats.org/officeDocument/2006/bibliography"/>
+    <ds:schemaRef ds:uri="http://schemas.microsoft.com/sharepoint/v3/contenttype/forms"/>
   </ds:schemaRefs>
 </ds:datastoreItem>
 </file>
 
-<file path=customXml/itemProps3.xml><?xml version="1.0" encoding="utf-8"?>
+<file path=customXml/itemProps4.xml><?xml version="1.0" encoding="utf-8"?>
 <ds:datastoreItem xmlns:ds="http://schemas.openxmlformats.org/officeDocument/2006/customXml" ds:itemID="{17F67E55-5E34-48AB-A2F7-E4F7F9F15038}">
   <ds:schemaRefs>
     <ds:schemaRef ds:uri="http://schemas.microsoft.com/office/2006/metadata/contentType"/>
@@ -15611,12 +15547,4 @@
     <ds:schemaRef ds:uri="http://schemas.microsoft.com/internal/obd"/>
   </ds:schemaRefs>
 </ds:datastoreItem>
-</file>
-
-<file path=customXml/itemProps4.xml><?xml version="1.0" encoding="utf-8"?>
-<ds:datastoreItem xmlns:ds="http://schemas.openxmlformats.org/officeDocument/2006/customXml" ds:itemID="{CD031063-F16A-4163-B275-D5EE1100B644}">
-  <ds:schemaRefs>
-    <ds:schemaRef ds:uri="http://schemas.microsoft.com/sharepoint/v3/contenttype/forms"/>
-  </ds:schemaRefs>
-</ds:datastoreItem>
 </file>
</xml_diff>